<commit_message>
Agregando imagenes y referencias
</commit_message>
<xml_diff>
--- a/Actividad 22.docx
+++ b/Actividad 22.docx
@@ -1,10 +1,10 @@
 
 <file path=word/document.xml><?xml version="1.0" encoding="utf-8"?>
-<w:document xmlns:wpc="http://schemas.microsoft.com/office/word/2010/wordprocessingCanvas" xmlns:mc="http://schemas.openxmlformats.org/markup-compatibility/2006" xmlns:o="urn:schemas-microsoft-com:office:office" xmlns:r="http://schemas.openxmlformats.org/officeDocument/2006/relationships" xmlns:m="http://schemas.openxmlformats.org/officeDocument/2006/math" xmlns:v="urn:schemas-microsoft-com:vml" xmlns:wp14="http://schemas.microsoft.com/office/word/2010/wordprocessingDrawing" xmlns:wp="http://schemas.openxmlformats.org/drawingml/2006/wordprocessingDrawing" xmlns:w10="urn:schemas-microsoft-com:office:word" xmlns:w="http://schemas.openxmlformats.org/wordprocessingml/2006/main" xmlns:w14="http://schemas.microsoft.com/office/word/2010/wordml" xmlns:w15="http://schemas.microsoft.com/office/word/2012/wordml" xmlns:wpg="http://schemas.microsoft.com/office/word/2010/wordprocessingGroup" xmlns:wpi="http://schemas.microsoft.com/office/word/2010/wordprocessingInk" xmlns:wne="http://schemas.microsoft.com/office/word/2006/wordml" xmlns:wps="http://schemas.microsoft.com/office/word/2010/wordprocessingShape" mc:Ignorable="w14 w15 wp14">
+<w:document xmlns:wpc="http://schemas.microsoft.com/office/word/2010/wordprocessingCanvas" xmlns:cx="http://schemas.microsoft.com/office/drawing/2014/chartex" xmlns:cx1="http://schemas.microsoft.com/office/drawing/2015/9/8/chartex" xmlns:cx2="http://schemas.microsoft.com/office/drawing/2015/10/21/chartex" xmlns:cx3="http://schemas.microsoft.com/office/drawing/2016/5/9/chartex" xmlns:cx4="http://schemas.microsoft.com/office/drawing/2016/5/10/chartex" xmlns:cx5="http://schemas.microsoft.com/office/drawing/2016/5/11/chartex" xmlns:cx6="http://schemas.microsoft.com/office/drawing/2016/5/12/chartex" xmlns:cx7="http://schemas.microsoft.com/office/drawing/2016/5/13/chartex" xmlns:cx8="http://schemas.microsoft.com/office/drawing/2016/5/14/chartex" xmlns:mc="http://schemas.openxmlformats.org/markup-compatibility/2006" xmlns:aink="http://schemas.microsoft.com/office/drawing/2016/ink" xmlns:am3d="http://schemas.microsoft.com/office/drawing/2017/model3d" xmlns:o="urn:schemas-microsoft-com:office:office" xmlns:r="http://schemas.openxmlformats.org/officeDocument/2006/relationships" xmlns:m="http://schemas.openxmlformats.org/officeDocument/2006/math" xmlns:v="urn:schemas-microsoft-com:vml" xmlns:wp14="http://schemas.microsoft.com/office/word/2010/wordprocessingDrawing" xmlns:wp="http://schemas.openxmlformats.org/drawingml/2006/wordprocessingDrawing" xmlns:w10="urn:schemas-microsoft-com:office:word" xmlns:w="http://schemas.openxmlformats.org/wordprocessingml/2006/main" xmlns:w14="http://schemas.microsoft.com/office/word/2010/wordml" xmlns:w15="http://schemas.microsoft.com/office/word/2012/wordml" xmlns:w16cex="http://schemas.microsoft.com/office/word/2018/wordml/cex" xmlns:w16cid="http://schemas.microsoft.com/office/word/2016/wordml/cid" xmlns:w16="http://schemas.microsoft.com/office/word/2018/wordml" xmlns:w16sdtdh="http://schemas.microsoft.com/office/word/2020/wordml/sdtdatahash" xmlns:w16se="http://schemas.microsoft.com/office/word/2015/wordml/symex" xmlns:wpg="http://schemas.microsoft.com/office/word/2010/wordprocessingGroup" xmlns:wpi="http://schemas.microsoft.com/office/word/2010/wordprocessingInk" xmlns:wne="http://schemas.microsoft.com/office/word/2006/wordml" xmlns:wps="http://schemas.microsoft.com/office/word/2010/wordprocessingShape" mc:Ignorable="w14 w15 w16se w16cid w16 w16cex w16sdtdh wp14">
   <w:body>
-    <w:p xmlns:wp14="http://schemas.microsoft.com/office/word/2010/wordml" wp14:textId="77777777">
-      <w:pPr>
-        <w:pStyle w:val="Ttulo1"/>
+    <w:p>
+      <w:pPr>
+        <w:pStyle w:val="Heading1"/>
         <w:spacing w:line="360" w:lineRule="auto"/>
         <w:ind w:left="720"/>
         <w:rPr>
@@ -27,22 +27,12 @@
           <w:b/>
           <w:sz w:val="28"/>
         </w:rPr>
-        <w:t>so de fil</w:t>
-      </w:r>
-      <w:bookmarkStart w:name="_GoBack" w:id="0"/>
-      <w:bookmarkEnd w:id="0"/>
-      <w:r>
-        <w:rPr>
-          <w:rFonts w:ascii="Calibri" w:hAnsi="Calibri" w:cs="Calibri"/>
-          <w:b/>
-          <w:sz w:val="28"/>
-        </w:rPr>
-        <w:t>tros espaciales y morfológicos</w:t>
-      </w:r>
-    </w:p>
-    <w:p xmlns:wp14="http://schemas.microsoft.com/office/word/2010/wordml" wp14:textId="77777777">
-      <w:pPr>
-        <w:pStyle w:val="Ttulo1"/>
+        <w:t>so de filtros espaciales y morfológicos</w:t>
+      </w:r>
+    </w:p>
+    <w:p>
+      <w:pPr>
+        <w:pStyle w:val="Heading1"/>
         <w:spacing w:line="360" w:lineRule="auto"/>
         <w:ind w:left="720"/>
         <w:rPr>
@@ -76,7 +66,7 @@
         <w:t xml:space="preserve"> </w:t>
       </w:r>
     </w:p>
-    <w:p xmlns:wp14="http://schemas.microsoft.com/office/word/2010/wordml" wp14:textId="77777777">
+    <w:p>
       <w:pPr>
         <w:pStyle w:val="Instrucciones"/>
         <w:spacing w:line="360" w:lineRule="auto"/>
@@ -88,17 +78,17 @@
           <w:lang w:bidi="es-ES"/>
         </w:rPr>
       </w:pPr>
-      <w:bookmarkStart w:name="_Live_layout_and" w:id="1"/>
-      <w:bookmarkStart w:name="_Simple_Markup" w:id="2"/>
+      <w:bookmarkStart w:id="0" w:name="_Live_layout_and"/>
+      <w:bookmarkStart w:id="1" w:name="_Simple_Markup"/>
+      <w:bookmarkEnd w:id="0"/>
       <w:bookmarkEnd w:id="1"/>
-      <w:bookmarkEnd w:id="2"/>
       <w:r>
         <w:rPr>
           <w:rFonts w:ascii="Calibri" w:hAnsi="Calibri" w:cs="Calibri"/>
           <w:sz w:val="24"/>
           <w:lang w:bidi="es-ES"/>
         </w:rPr>
-        <w:t xml:space="preserve">El  objetivo  de  este  trabajo  es  buscar  y  analizar  los  filtros  espaciales  y  morfológicos más habitualmente usados en la literatura. Esto permitirá consolidar los conceptos y operaciones sobre imágenes aprendidas en teoría. </w:t>
+        <w:t xml:space="preserve">El objetivo de este </w:t>
       </w:r>
       <w:r>
         <w:rPr>
@@ -106,12 +96,44 @@
           <w:sz w:val="24"/>
           <w:lang w:bidi="es-ES"/>
         </w:rPr>
+        <w:t>trabajo es buscar y analizar los filtros espaciales y morfológicos</w:t>
+      </w:r>
+      <w:r>
+        <w:rPr>
+          <w:rFonts w:ascii="Calibri" w:hAnsi="Calibri" w:cs="Calibri"/>
+          <w:sz w:val="24"/>
+          <w:lang w:bidi="es-ES"/>
+        </w:rPr>
+        <w:t xml:space="preserve"> más habitualmente usados en la literatura. Esto permitirá consolidar los conceptos y operaciones sobre imágenes aprendidas en </w:t>
+      </w:r>
+      <w:r>
+        <w:rPr>
+          <w:rFonts w:ascii="Calibri" w:hAnsi="Calibri" w:cs="Calibri"/>
+          <w:sz w:val="24"/>
+          <w:lang w:bidi="es-ES"/>
+        </w:rPr>
+        <w:t xml:space="preserve">el tema </w:t>
+      </w:r>
+      <w:r>
+        <w:rPr>
+          <w:rFonts w:ascii="Calibri" w:hAnsi="Calibri" w:cs="Calibri"/>
+          <w:sz w:val="24"/>
+          <w:lang w:bidi="es-ES"/>
+        </w:rPr>
         <w:t>7</w:t>
       </w:r>
-    </w:p>
-    <w:p xmlns:wp14="http://schemas.microsoft.com/office/word/2010/wordml" wp14:textId="77777777">
-      <w:pPr>
-        <w:pStyle w:val="Ttulo1"/>
+      <w:r>
+        <w:rPr>
+          <w:rFonts w:ascii="Calibri" w:hAnsi="Calibri" w:cs="Calibri"/>
+          <w:sz w:val="24"/>
+          <w:lang w:bidi="es-ES"/>
+        </w:rPr>
+        <w:t>.</w:t>
+      </w:r>
+    </w:p>
+    <w:p>
+      <w:pPr>
+        <w:pStyle w:val="Heading1"/>
         <w:spacing w:line="360" w:lineRule="auto"/>
         <w:ind w:left="720"/>
         <w:rPr>
@@ -142,18 +164,10 @@
           <w:b/>
           <w:sz w:val="28"/>
         </w:rPr>
-        <w:t xml:space="preserve"> Ver-de todo</w:t>
-      </w:r>
-      <w:r>
-        <w:rPr>
-          <w:rFonts w:ascii="Calibri" w:hAnsi="Calibri" w:cs="Calibri"/>
-          <w:b/>
-          <w:sz w:val="28"/>
-        </w:rPr>
-        <w:t xml:space="preserve"> </w:t>
-      </w:r>
-    </w:p>
-    <w:p xmlns:wp14="http://schemas.microsoft.com/office/word/2010/wordml" wp14:textId="77777777">
+        <w:t xml:space="preserve"> Ver-de todo </w:t>
+      </w:r>
+    </w:p>
+    <w:p>
       <w:pPr>
         <w:pStyle w:val="Instrucciones"/>
         <w:spacing w:line="360" w:lineRule="auto"/>
@@ -182,7 +196,7 @@
         <w:t>er-de todo es la iniciativa para ayudar a mejorar la calidad del aire en la ciudad de México y zona metropolitana con ayuda de Inteligencia Artificial seremos capaces de enfocar los esfuerzos en reforestación a pequeña escala que tendrá un impacto directo en la calidad de vida de los habitantes de la ciudad.</w:t>
       </w:r>
     </w:p>
-    <w:p xmlns:wp14="http://schemas.microsoft.com/office/word/2010/wordml" wp14:textId="77777777">
+    <w:p>
       <w:pPr>
         <w:pStyle w:val="Instrucciones"/>
         <w:spacing w:line="360" w:lineRule="auto"/>
@@ -209,10 +223,26 @@
           <w:sz w:val="24"/>
           <w:lang w:bidi="es-ES"/>
         </w:rPr>
-        <w:t xml:space="preserve"> siempre respetara la privacidad de los habitantes y sus propiedades por ese motivo el índice será por cuadra y nunca hará referencia a sus propietarios o cualquier dato sensible.</w:t>
-      </w:r>
-    </w:p>
-    <w:p xmlns:wp14="http://schemas.microsoft.com/office/word/2010/wordml" wp14:textId="77777777">
+        <w:t xml:space="preserve"> siempre </w:t>
+      </w:r>
+      <w:r>
+        <w:rPr>
+          <w:rFonts w:ascii="Calibri" w:hAnsi="Calibri" w:cs="Calibri"/>
+          <w:sz w:val="24"/>
+          <w:lang w:bidi="es-ES"/>
+        </w:rPr>
+        <w:t>respetará</w:t>
+      </w:r>
+      <w:r>
+        <w:rPr>
+          <w:rFonts w:ascii="Calibri" w:hAnsi="Calibri" w:cs="Calibri"/>
+          <w:sz w:val="24"/>
+          <w:lang w:bidi="es-ES"/>
+        </w:rPr>
+        <w:t xml:space="preserve"> la privacidad de los habitantes y sus propiedades por ese motivo el índice será por cuadra y nunca hará referencia a sus propietarios o cualquier dato sensible.</w:t>
+      </w:r>
+    </w:p>
+    <w:p>
       <w:pPr>
         <w:pStyle w:val="Instrucciones"/>
         <w:spacing w:line="360" w:lineRule="auto"/>
@@ -248,10 +278,26 @@
           <w:sz w:val="24"/>
           <w:lang w:bidi="es-ES"/>
         </w:rPr>
-        <w:t>contendrá una tienda de especies que invitara a los usuarios y proveedores a conservar la fauna nativa de la región.</w:t>
-      </w:r>
-    </w:p>
-    <w:p xmlns:wp14="http://schemas.microsoft.com/office/word/2010/wordml" wp14:textId="77777777">
+        <w:t xml:space="preserve">contendrá una tienda de especies que </w:t>
+      </w:r>
+      <w:r>
+        <w:rPr>
+          <w:rFonts w:ascii="Calibri" w:hAnsi="Calibri" w:cs="Calibri"/>
+          <w:sz w:val="24"/>
+          <w:lang w:bidi="es-ES"/>
+        </w:rPr>
+        <w:t>invitará</w:t>
+      </w:r>
+      <w:r>
+        <w:rPr>
+          <w:rFonts w:ascii="Calibri" w:hAnsi="Calibri" w:cs="Calibri"/>
+          <w:sz w:val="24"/>
+          <w:lang w:bidi="es-ES"/>
+        </w:rPr>
+        <w:t xml:space="preserve"> a los usuarios y proveedores a conservar la fauna nativa de la región.</w:t>
+      </w:r>
+    </w:p>
+    <w:p>
       <w:pPr>
         <w:pStyle w:val="Instrucciones"/>
         <w:spacing w:line="360" w:lineRule="auto"/>
@@ -289,61 +335,7 @@
         <w:t>y empleara a personas que lo requieran respetando todas prestaciones de seguridad social por que el centro de ver-de todo son las personas y su bienestar.</w:t>
       </w:r>
     </w:p>
-    <w:p xmlns:wp14="http://schemas.microsoft.com/office/word/2010/wordml" wp14:textId="77777777">
-      <w:pPr>
-        <w:rPr>
-          <w:rFonts w:ascii="Calibri" w:hAnsi="Calibri" w:cs="Calibri"/>
-          <w:sz w:val="24"/>
-          <w:lang w:bidi="es-ES"/>
-        </w:rPr>
-      </w:pPr>
-      <w:r>
-        <w:rPr>
-          <w:rFonts w:ascii="Calibri" w:hAnsi="Calibri" w:cs="Calibri"/>
-          <w:sz w:val="24"/>
-          <w:lang w:bidi="es-ES"/>
-        </w:rPr>
-        <w:br w:type="page"/>
-      </w:r>
-    </w:p>
-    <w:p xmlns:wp14="http://schemas.microsoft.com/office/word/2010/wordml" wp14:textId="77777777">
-      <w:pPr>
-        <w:pStyle w:val="Ttulo1"/>
-        <w:spacing w:line="360" w:lineRule="auto"/>
-        <w:ind w:left="720"/>
-        <w:rPr>
-          <w:rFonts w:ascii="Calibri" w:hAnsi="Calibri" w:cs="Calibri"/>
-          <w:b/>
-          <w:sz w:val="28"/>
-        </w:rPr>
-      </w:pPr>
-      <w:r>
-        <w:rPr>
-          <w:rFonts w:ascii="Calibri" w:hAnsi="Calibri" w:cs="Calibri"/>
-          <w:b/>
-          <w:sz w:val="28"/>
-        </w:rPr>
-        <w:lastRenderedPageBreak/>
-        <w:t>Problema</w:t>
-      </w:r>
-      <w:r>
-        <w:rPr>
-          <w:rFonts w:ascii="Calibri" w:hAnsi="Calibri" w:cs="Calibri"/>
-          <w:b/>
-          <w:sz w:val="28"/>
-        </w:rPr>
-        <w:t xml:space="preserve">: </w:t>
-      </w:r>
-      <w:r>
-        <w:rPr>
-          <w:rFonts w:ascii="Calibri" w:hAnsi="Calibri" w:cs="Calibri"/>
-          <w:b/>
-          <w:sz w:val="28"/>
-        </w:rPr>
-        <w:t>Contabilizar arboles mediante uso de filtros morfológicos.</w:t>
-      </w:r>
-    </w:p>
-    <w:p xmlns:wp14="http://schemas.microsoft.com/office/word/2010/wordml" wp14:textId="77777777">
+    <w:p>
       <w:pPr>
         <w:pStyle w:val="Instrucciones"/>
         <w:spacing w:line="360" w:lineRule="auto"/>
@@ -355,18 +347,10 @@
           <w:lang w:bidi="es-ES"/>
         </w:rPr>
       </w:pPr>
-      <w:r>
-        <w:rPr>
-          <w:rFonts w:ascii="Calibri" w:hAnsi="Calibri" w:cs="Calibri"/>
-          <w:sz w:val="24"/>
-          <w:lang w:bidi="es-ES"/>
-        </w:rPr>
-        <w:t>Para conseguir realizar la actividad tendremos en cuenta los principales filtros morfológicos y sus características buscando dar una solución comprobable de la aplicación de los conocimientos.</w:t>
-      </w:r>
-    </w:p>
-    <w:p xmlns:wp14="http://schemas.microsoft.com/office/word/2010/wordml" wp14:textId="77777777">
-      <w:pPr>
-        <w:pStyle w:val="Ttulo1"/>
+    </w:p>
+    <w:p>
+      <w:pPr>
+        <w:pStyle w:val="Heading1"/>
         <w:spacing w:line="360" w:lineRule="auto"/>
         <w:ind w:left="720"/>
         <w:rPr>
@@ -381,10 +365,35 @@
           <w:b/>
           <w:sz w:val="28"/>
         </w:rPr>
-        <w:t>Ventajas.</w:t>
-      </w:r>
-    </w:p>
-    <w:p xmlns:wp14="http://schemas.microsoft.com/office/word/2010/wordml" wp14:textId="77777777">
+        <w:lastRenderedPageBreak/>
+        <w:t>P</w:t>
+      </w:r>
+      <w:r>
+        <w:rPr>
+          <w:rFonts w:ascii="Calibri" w:hAnsi="Calibri" w:cs="Calibri"/>
+          <w:b/>
+          <w:sz w:val="28"/>
+        </w:rPr>
+        <w:t>roblema</w:t>
+      </w:r>
+      <w:r>
+        <w:rPr>
+          <w:rFonts w:ascii="Calibri" w:hAnsi="Calibri" w:cs="Calibri"/>
+          <w:b/>
+          <w:sz w:val="28"/>
+        </w:rPr>
+        <w:t xml:space="preserve">: </w:t>
+      </w:r>
+      <w:r>
+        <w:rPr>
+          <w:rFonts w:ascii="Calibri" w:hAnsi="Calibri" w:cs="Calibri"/>
+          <w:b/>
+          <w:sz w:val="28"/>
+        </w:rPr>
+        <w:t>Contabilizar arboles mediante uso de filtros morfológicos.</w:t>
+      </w:r>
+    </w:p>
+    <w:p>
       <w:pPr>
         <w:pStyle w:val="Instrucciones"/>
         <w:spacing w:line="360" w:lineRule="auto"/>
@@ -402,6 +411,125 @@
           <w:sz w:val="24"/>
           <w:lang w:bidi="es-ES"/>
         </w:rPr>
+        <w:t>Para conseguir realizar la actividad tendremos en cuenta los principales filtros morfológicos y sus características buscando dar una solución comprobable de la aplicación de los conocimientos.</w:t>
+      </w:r>
+    </w:p>
+    <w:p>
+      <w:pPr>
+        <w:ind w:firstLine="720"/>
+      </w:pPr>
+      <w:r>
+        <w:t>Para esto tuvimos que aplicar las siguientes operaciones:</w:t>
+      </w:r>
+    </w:p>
+    <w:p>
+      <w:pPr>
+        <w:pStyle w:val="ListParagraph"/>
+        <w:numPr>
+          <w:ilvl w:val="0"/>
+          <w:numId w:val="8"/>
+        </w:numPr>
+        <w:spacing w:after="0" w:line="360" w:lineRule="auto"/>
+        <w:jc w:val="both"/>
+      </w:pPr>
+      <w:r>
+        <w:t>Filtrado de elementos de color verde.</w:t>
+      </w:r>
+    </w:p>
+    <w:p>
+      <w:pPr>
+        <w:pStyle w:val="ListParagraph"/>
+        <w:numPr>
+          <w:ilvl w:val="0"/>
+          <w:numId w:val="8"/>
+        </w:numPr>
+        <w:spacing w:after="0" w:line="360" w:lineRule="auto"/>
+        <w:jc w:val="both"/>
+      </w:pPr>
+      <w:r>
+        <w:t>Operación de Apertura</w:t>
+      </w:r>
+    </w:p>
+    <w:p>
+      <w:pPr>
+        <w:pStyle w:val="ListParagraph"/>
+        <w:numPr>
+          <w:ilvl w:val="1"/>
+          <w:numId w:val="8"/>
+        </w:numPr>
+        <w:spacing w:after="0" w:line="360" w:lineRule="auto"/>
+        <w:jc w:val="both"/>
+      </w:pPr>
+      <w:r>
+        <w:t>Operador Morfológico de Erosión.</w:t>
+      </w:r>
+    </w:p>
+    <w:p>
+      <w:pPr>
+        <w:pStyle w:val="ListParagraph"/>
+        <w:numPr>
+          <w:ilvl w:val="1"/>
+          <w:numId w:val="8"/>
+        </w:numPr>
+        <w:spacing w:after="0" w:line="360" w:lineRule="auto"/>
+        <w:jc w:val="both"/>
+      </w:pPr>
+      <w:r>
+        <w:t>Operador Morfológico de Dilatación.</w:t>
+      </w:r>
+    </w:p>
+    <w:p>
+      <w:pPr>
+        <w:pStyle w:val="ListParagraph"/>
+        <w:numPr>
+          <w:ilvl w:val="0"/>
+          <w:numId w:val="8"/>
+        </w:numPr>
+        <w:spacing w:after="0" w:line="360" w:lineRule="auto"/>
+        <w:jc w:val="both"/>
+      </w:pPr>
+      <w:r>
+        <w:t>Contar los elementos en la imagen procesada.</w:t>
+      </w:r>
+    </w:p>
+    <w:p>
+      <w:pPr>
+        <w:pStyle w:val="Heading1"/>
+        <w:spacing w:line="360" w:lineRule="auto"/>
+        <w:ind w:left="720"/>
+        <w:rPr>
+          <w:rFonts w:ascii="Calibri" w:hAnsi="Calibri" w:cs="Calibri"/>
+          <w:b/>
+          <w:sz w:val="28"/>
+        </w:rPr>
+      </w:pPr>
+      <w:r>
+        <w:rPr>
+          <w:rFonts w:ascii="Calibri" w:hAnsi="Calibri" w:cs="Calibri"/>
+          <w:b/>
+          <w:sz w:val="28"/>
+        </w:rPr>
+        <w:t>Ventajas.</w:t>
+      </w:r>
+    </w:p>
+    <w:p>
+      <w:pPr>
+        <w:pStyle w:val="Instrucciones"/>
+        <w:spacing w:line="360" w:lineRule="auto"/>
+        <w:ind w:left="720"/>
+        <w:jc w:val="both"/>
+        <w:rPr>
+          <w:rFonts w:ascii="Calibri" w:hAnsi="Calibri" w:cs="Calibri"/>
+          <w:sz w:val="24"/>
+          <w:lang w:bidi="es-ES"/>
+        </w:rPr>
+      </w:pPr>
+      <w:r>
+        <w:rPr>
+          <w:rFonts w:ascii="Calibri" w:hAnsi="Calibri" w:cs="Calibri"/>
+          <w:sz w:val="24"/>
+          <w:lang w:bidi="es-ES"/>
+        </w:rPr>
         <w:t>Al hacer uso de i</w:t>
       </w:r>
       <w:r>
@@ -410,8 +538,18 @@
           <w:sz w:val="24"/>
           <w:lang w:bidi="es-ES"/>
         </w:rPr>
-        <w:t>mágenes de Google Maps</w:t>
-      </w:r>
+        <w:t xml:space="preserve">mágenes de Google </w:t>
+      </w:r>
+      <w:proofErr w:type="spellStart"/>
+      <w:r>
+        <w:rPr>
+          <w:rFonts w:ascii="Calibri" w:hAnsi="Calibri" w:cs="Calibri"/>
+          <w:sz w:val="24"/>
+          <w:lang w:bidi="es-ES"/>
+        </w:rPr>
+        <w:t>Maps</w:t>
+      </w:r>
+      <w:proofErr w:type="spellEnd"/>
       <w:r>
         <w:rPr>
           <w:rFonts w:ascii="Calibri" w:hAnsi="Calibri" w:cs="Calibri"/>
@@ -438,7 +576,33 @@
           <w:szCs w:val="21"/>
           <w:shd w:val="clear" w:color="auto" w:fill="FFFFFF"/>
         </w:rPr>
-        <w:t>Google Earth Pro</w:t>
+        <w:t xml:space="preserve">Google </w:t>
+      </w:r>
+      <w:proofErr w:type="spellStart"/>
+      <w:r>
+        <w:rPr>
+          <w:rFonts w:ascii="Arial" w:hAnsi="Arial" w:cs="Arial"/>
+          <w:b/>
+          <w:bCs/>
+          <w:color w:val="5F6368"/>
+          <w:sz w:val="21"/>
+          <w:szCs w:val="21"/>
+          <w:shd w:val="clear" w:color="auto" w:fill="FFFFFF"/>
+        </w:rPr>
+        <w:t>Earth</w:t>
+      </w:r>
+      <w:proofErr w:type="spellEnd"/>
+      <w:r>
+        <w:rPr>
+          <w:rFonts w:ascii="Arial" w:hAnsi="Arial" w:cs="Arial"/>
+          <w:b/>
+          <w:bCs/>
+          <w:color w:val="5F6368"/>
+          <w:sz w:val="21"/>
+          <w:szCs w:val="21"/>
+          <w:shd w:val="clear" w:color="auto" w:fill="FFFFFF"/>
+        </w:rPr>
+        <w:t xml:space="preserve"> Pro</w:t>
       </w:r>
       <w:r>
         <w:rPr>
@@ -454,14 +618,50 @@
           <w:sz w:val="24"/>
           <w:lang w:bidi="es-ES"/>
         </w:rPr>
-        <w:t xml:space="preserve">y presentamos la iniciativa a para realizar pruebas en la plataforma Google Earth Engine (pendiente de </w:t>
-      </w:r>
+        <w:t xml:space="preserve">y presentamos la iniciativa a para realizar pruebas en la plataforma Google </w:t>
+      </w:r>
+      <w:proofErr w:type="spellStart"/>
       <w:r>
         <w:rPr>
           <w:rFonts w:ascii="Calibri" w:hAnsi="Calibri" w:cs="Calibri"/>
           <w:sz w:val="24"/>
           <w:lang w:bidi="es-ES"/>
         </w:rPr>
+        <w:t>Earth</w:t>
+      </w:r>
+      <w:proofErr w:type="spellEnd"/>
+      <w:r>
+        <w:rPr>
+          <w:rFonts w:ascii="Calibri" w:hAnsi="Calibri" w:cs="Calibri"/>
+          <w:sz w:val="24"/>
+          <w:lang w:bidi="es-ES"/>
+        </w:rPr>
+        <w:t xml:space="preserve"> </w:t>
+      </w:r>
+      <w:proofErr w:type="spellStart"/>
+      <w:r>
+        <w:rPr>
+          <w:rFonts w:ascii="Calibri" w:hAnsi="Calibri" w:cs="Calibri"/>
+          <w:sz w:val="24"/>
+          <w:lang w:bidi="es-ES"/>
+        </w:rPr>
+        <w:t>Engine</w:t>
+      </w:r>
+      <w:proofErr w:type="spellEnd"/>
+      <w:r>
+        <w:rPr>
+          <w:rFonts w:ascii="Calibri" w:hAnsi="Calibri" w:cs="Calibri"/>
+          <w:sz w:val="24"/>
+          <w:lang w:bidi="es-ES"/>
+        </w:rPr>
+        <w:t xml:space="preserve"> (pendiente de </w:t>
+      </w:r>
+      <w:r>
+        <w:rPr>
+          <w:rFonts w:ascii="Calibri" w:hAnsi="Calibri" w:cs="Calibri"/>
+          <w:sz w:val="24"/>
+          <w:lang w:bidi="es-ES"/>
+        </w:rPr>
         <w:t>aprobación</w:t>
       </w:r>
       <w:r>
@@ -473,9 +673,9 @@
         <w:t>).</w:t>
       </w:r>
     </w:p>
-    <w:p xmlns:wp14="http://schemas.microsoft.com/office/word/2010/wordml" wp14:textId="77777777">
-      <w:pPr>
-        <w:pStyle w:val="Ttulo1"/>
+    <w:p>
+      <w:pPr>
+        <w:pStyle w:val="Heading1"/>
         <w:spacing w:line="360" w:lineRule="auto"/>
         <w:ind w:left="720"/>
         <w:rPr>
@@ -490,18 +690,10 @@
           <w:b/>
           <w:sz w:val="28"/>
         </w:rPr>
-        <w:t>Desventajas</w:t>
-      </w:r>
-      <w:r>
-        <w:rPr>
-          <w:rFonts w:ascii="Calibri" w:hAnsi="Calibri" w:cs="Calibri"/>
-          <w:b/>
-          <w:sz w:val="28"/>
-        </w:rPr>
-        <w:t>.</w:t>
-      </w:r>
-    </w:p>
-    <w:p xmlns:wp14="http://schemas.microsoft.com/office/word/2010/wordml" wp14:textId="77777777">
+        <w:t>Desventajas.</w:t>
+      </w:r>
+    </w:p>
+    <w:p>
       <w:pPr>
         <w:pStyle w:val="Instrucciones"/>
         <w:spacing w:line="360" w:lineRule="auto"/>
@@ -522,7 +714,7 @@
         <w:t>El proyecto por sí mismo requiere una inversión por lo que los recursos financieros pueden llegar a ser un tema así mismo la complejidad de la iniciativa puede que sea el principal reto ante un equipo de personas tan reducido.</w:t>
       </w:r>
     </w:p>
-    <w:p xmlns:wp14="http://schemas.microsoft.com/office/word/2010/wordml" wp14:textId="77777777">
+    <w:p>
       <w:pPr>
         <w:rPr>
           <w:lang w:bidi="es-ES"/>
@@ -535,7 +727,357 @@
         <w:br w:type="page"/>
       </w:r>
     </w:p>
-    <w:p xmlns:wp14="http://schemas.microsoft.com/office/word/2010/wordml" wp14:textId="77777777">
+    <w:p>
+      <w:pPr>
+        <w:pStyle w:val="Heading1"/>
+        <w:spacing w:line="360" w:lineRule="auto"/>
+        <w:ind w:left="720"/>
+        <w:rPr>
+          <w:rFonts w:ascii="Calibri" w:hAnsi="Calibri" w:cs="Calibri"/>
+          <w:b/>
+          <w:sz w:val="28"/>
+        </w:rPr>
+      </w:pPr>
+      <w:r>
+        <w:rPr>
+          <w:rFonts w:ascii="Calibri" w:hAnsi="Calibri" w:cs="Calibri"/>
+          <w:b/>
+          <w:sz w:val="28"/>
+        </w:rPr>
+        <w:lastRenderedPageBreak/>
+        <w:t>Resultados obtenidos.</w:t>
+      </w:r>
+    </w:p>
+    <w:p>
+      <w:pPr>
+        <w:ind w:left="720"/>
+      </w:pPr>
+      <w:r>
+        <w:t xml:space="preserve">Para realizar el primer paso: </w:t>
+      </w:r>
+      <w:r>
+        <w:rPr>
+          <w:b/>
+          <w:bCs/>
+        </w:rPr>
+        <w:t>Filtrado de elementos de color verde</w:t>
+      </w:r>
+      <w:r>
+        <w:t xml:space="preserve">, tuvimos que convertir la imagen leída a una modelo de colores HSV </w:t>
+      </w:r>
+      <w:sdt>
+        <w:sdtPr>
+          <w:id w:val="323857587"/>
+          <w:citation/>
+        </w:sdtPr>
+        <w:sdtContent>
+          <w:r>
+            <w:fldChar w:fldCharType="begin"/>
+          </w:r>
+          <w:r>
+            <w:rPr>
+              <w:lang w:val="en-US"/>
+            </w:rPr>
+            <w:instrText xml:space="preserve"> CITATION ECU21 \l 1033 </w:instrText>
+          </w:r>
+          <w:r>
+            <w:fldChar w:fldCharType="separate"/>
+          </w:r>
+          <w:r>
+            <w:rPr>
+              <w:noProof/>
+              <w:lang w:val="en-US"/>
+            </w:rPr>
+            <w:t>(ECURED, 2021)</w:t>
+          </w:r>
+          <w:r>
+            <w:fldChar w:fldCharType="end"/>
+          </w:r>
+        </w:sdtContent>
+      </w:sdt>
+      <w:r>
+        <w:t xml:space="preserve">, luego utilizando el rango inferior [40,40,40] y superior [70,255,255] para el color verde pudimos obtener una mascara de la imagen con todos los elementos que están en ese rango de color verde. Referencia obtenida de los documentos de OpenCV </w:t>
+      </w:r>
+      <w:sdt>
+        <w:sdtPr>
+          <w:id w:val="415603876"/>
+          <w:citation/>
+        </w:sdtPr>
+        <w:sdtContent>
+          <w:r>
+            <w:fldChar w:fldCharType="begin"/>
+          </w:r>
+          <w:r>
+            <w:rPr>
+              <w:lang w:val="en-US"/>
+            </w:rPr>
+            <w:instrText xml:space="preserve"> CITATION Ope21 \l 1033 </w:instrText>
+          </w:r>
+          <w:r>
+            <w:fldChar w:fldCharType="separate"/>
+          </w:r>
+          <w:r>
+            <w:rPr>
+              <w:noProof/>
+              <w:lang w:val="en-US"/>
+            </w:rPr>
+            <w:t>(OpenCV, 2021)</w:t>
+          </w:r>
+          <w:r>
+            <w:fldChar w:fldCharType="end"/>
+          </w:r>
+        </w:sdtContent>
+      </w:sdt>
+      <w:r>
+        <w:t>.</w:t>
+      </w:r>
+    </w:p>
+    <w:p>
+      <w:pPr>
+        <w:ind w:left="720"/>
+      </w:pPr>
+    </w:p>
+    <w:p>
+      <w:pPr>
+        <w:ind w:left="720"/>
+      </w:pPr>
+      <w:r>
+        <w:t xml:space="preserve">Para el segundo paso: </w:t>
+      </w:r>
+      <w:r>
+        <w:rPr>
+          <w:b/>
+          <w:bCs/>
+        </w:rPr>
+        <w:t>Operación de Apertura</w:t>
+      </w:r>
+      <w:r>
+        <w:t xml:space="preserve">, se utilizó la combinación del </w:t>
+      </w:r>
+      <w:r>
+        <w:rPr>
+          <w:b/>
+          <w:bCs/>
+        </w:rPr>
+        <w:t>operador de Erosión</w:t>
+      </w:r>
+      <w:r>
+        <w:t xml:space="preserve"> seguido del </w:t>
+      </w:r>
+      <w:r>
+        <w:rPr>
+          <w:b/>
+          <w:bCs/>
+        </w:rPr>
+        <w:t>operador de Dilatación</w:t>
+      </w:r>
+      <w:r>
+        <w:t xml:space="preserve">, esto con el fin de intentar separar los objetos que puedan estar solapados entre si.  Para ambos operadores se hizo uso de las funciones de </w:t>
+      </w:r>
+      <w:r>
+        <w:rPr>
+          <w:b/>
+          <w:bCs/>
+          <w:i/>
+          <w:iCs/>
+        </w:rPr>
+        <w:t>erode()</w:t>
+      </w:r>
+      <w:r>
+        <w:t xml:space="preserve"> y </w:t>
+      </w:r>
+      <w:r>
+        <w:rPr>
+          <w:b/>
+          <w:bCs/>
+          <w:i/>
+          <w:iCs/>
+        </w:rPr>
+        <w:t>dilate()</w:t>
+      </w:r>
+      <w:r>
+        <w:t xml:space="preserve"> de la librería de OpenCV </w:t>
+      </w:r>
+      <w:sdt>
+        <w:sdtPr>
+          <w:id w:val="330343806"/>
+          <w:citation/>
+        </w:sdtPr>
+        <w:sdtContent>
+          <w:r>
+            <w:fldChar w:fldCharType="begin"/>
+          </w:r>
+          <w:r>
+            <w:rPr>
+              <w:lang w:val="en-US"/>
+            </w:rPr>
+            <w:instrText xml:space="preserve"> CITATION Ope211 \l 1033 </w:instrText>
+          </w:r>
+          <w:r>
+            <w:fldChar w:fldCharType="separate"/>
+          </w:r>
+          <w:r>
+            <w:rPr>
+              <w:noProof/>
+              <w:lang w:val="en-US"/>
+            </w:rPr>
+            <w:t>(OpenCV, 2021)</w:t>
+          </w:r>
+          <w:r>
+            <w:fldChar w:fldCharType="end"/>
+          </w:r>
+        </w:sdtContent>
+      </w:sdt>
+      <w:r>
+        <w:t>.</w:t>
+      </w:r>
+    </w:p>
+    <w:p>
+      <w:pPr>
+        <w:ind w:left="720"/>
+      </w:pPr>
+    </w:p>
+    <w:p>
+      <w:pPr>
+        <w:ind w:left="720"/>
+      </w:pPr>
+      <w:r>
+        <w:t xml:space="preserve">Para el tercer paso: </w:t>
+      </w:r>
+      <w:r>
+        <w:rPr>
+          <w:b/>
+          <w:bCs/>
+        </w:rPr>
+        <w:t>Contar los elementos en la imagen</w:t>
+      </w:r>
+      <w:r>
+        <w:t xml:space="preserve"> </w:t>
+      </w:r>
+      <w:r>
+        <w:rPr>
+          <w:b/>
+          <w:bCs/>
+        </w:rPr>
+        <w:t>procesada</w:t>
+      </w:r>
+      <w:r>
+        <w:t xml:space="preserve">, se utilizó la función </w:t>
+      </w:r>
+      <w:r>
+        <w:rPr>
+          <w:b/>
+          <w:bCs/>
+          <w:i/>
+          <w:iCs/>
+        </w:rPr>
+        <w:t>findContours()</w:t>
+      </w:r>
+      <w:r>
+        <w:t xml:space="preserve"> de la Liberia de OpenCV </w:t>
+      </w:r>
+      <w:sdt>
+        <w:sdtPr>
+          <w:id w:val="-433121319"/>
+          <w:citation/>
+        </w:sdtPr>
+        <w:sdtContent>
+          <w:r>
+            <w:fldChar w:fldCharType="begin"/>
+          </w:r>
+          <w:r>
+            <w:rPr>
+              <w:lang w:val="en-US"/>
+            </w:rPr>
+            <w:instrText xml:space="preserve"> CITATION Ope212 \l 1033 </w:instrText>
+          </w:r>
+          <w:r>
+            <w:fldChar w:fldCharType="separate"/>
+          </w:r>
+          <w:r>
+            <w:rPr>
+              <w:noProof/>
+              <w:lang w:val="en-US"/>
+            </w:rPr>
+            <w:t>(OpenCV, 2021)</w:t>
+          </w:r>
+          <w:r>
+            <w:fldChar w:fldCharType="end"/>
+          </w:r>
+        </w:sdtContent>
+      </w:sdt>
+      <w:r>
+        <w:t xml:space="preserve"> y a esto le agregamos funcionalidad extra ya que hay casos donde los arboles están muy cerca uno de otro y la función regresa resultados erróneos, para esto utilizamos la siguiente función: </w:t>
+      </w:r>
+    </w:p>
+    <w:p>
+      <w:pPr>
+        <w:ind w:left="720"/>
+      </w:pPr>
+      <w:r>
+        <w:drawing>
+          <wp:inline distT="0" distB="0" distL="0" distR="0" wp14:anchorId="2E4A9888" wp14:editId="7ECA58A4">
+            <wp:extent cx="5219700" cy="2125345"/>
+            <wp:effectExtent l="0" t="0" r="0" b="0"/>
+            <wp:docPr id="1" name="Picture 1" descr="Text&#10;&#10;Description automatically generated"/>
+            <wp:cNvGraphicFramePr>
+              <a:graphicFrameLocks xmlns:a="http://schemas.openxmlformats.org/drawingml/2006/main" noChangeAspect="1"/>
+            </wp:cNvGraphicFramePr>
+            <a:graphic xmlns:a="http://schemas.openxmlformats.org/drawingml/2006/main">
+              <a:graphicData uri="http://schemas.openxmlformats.org/drawingml/2006/picture">
+                <pic:pic xmlns:pic="http://schemas.openxmlformats.org/drawingml/2006/picture">
+                  <pic:nvPicPr>
+                    <pic:cNvPr id="1" name="Picture 1" descr="Text&#10;&#10;Description automatically generated"/>
+                    <pic:cNvPicPr/>
+                  </pic:nvPicPr>
+                  <pic:blipFill>
+                    <a:blip r:embed="rId11"/>
+                    <a:stretch>
+                      <a:fillRect/>
+                    </a:stretch>
+                  </pic:blipFill>
+                  <pic:spPr>
+                    <a:xfrm>
+                      <a:off x="0" y="0"/>
+                      <a:ext cx="5219700" cy="2125345"/>
+                    </a:xfrm>
+                    <a:prstGeom prst="rect">
+                      <a:avLst/>
+                    </a:prstGeom>
+                  </pic:spPr>
+                </pic:pic>
+              </a:graphicData>
+            </a:graphic>
+          </wp:inline>
+        </w:drawing>
+      </w:r>
+    </w:p>
+    <w:p>
+      <w:pPr>
+        <w:ind w:left="720"/>
+      </w:pPr>
+      <w:r>
+        <w:t xml:space="preserve">(Lógica obtenida de: </w:t>
+      </w:r>
+      <w:hyperlink r:id="rId12" w:history="1">
+        <w:r>
+          <w:rPr>
+            <w:rStyle w:val="Hyperlink"/>
+            <w:sz w:val="24"/>
+          </w:rPr>
+          <w:t>https://stackoverflow.com/questions/58509026/counting-special-elements-on-image-with-opencv-and-python</w:t>
+        </w:r>
+      </w:hyperlink>
+      <w:r>
+        <w:t>)</w:t>
+      </w:r>
+    </w:p>
+    <w:p>
+      <w:pPr>
+        <w:ind w:left="720"/>
+      </w:pPr>
+    </w:p>
+    <w:p>
       <w:pPr>
         <w:pStyle w:val="Instrucciones"/>
         <w:spacing w:line="360" w:lineRule="auto"/>
@@ -548,422 +1090,7 @@
         </w:rPr>
       </w:pPr>
     </w:p>
-    <w:p xmlns:wp14="http://schemas.microsoft.com/office/word/2010/wordml" wp14:textId="77777777">
-      <w:pPr>
-        <w:pStyle w:val="Ttulo1"/>
-        <w:spacing w:line="360" w:lineRule="auto"/>
-        <w:ind w:left="720"/>
-        <w:rPr>
-          <w:rFonts w:ascii="Calibri" w:hAnsi="Calibri" w:cs="Calibri"/>
-          <w:b/>
-          <w:sz w:val="28"/>
-        </w:rPr>
-      </w:pPr>
-      <w:r>
-        <w:rPr>
-          <w:rFonts w:ascii="Calibri" w:hAnsi="Calibri" w:cs="Calibri"/>
-          <w:b/>
-          <w:sz w:val="28"/>
-        </w:rPr>
-        <w:t>Resultados obtenidos</w:t>
-      </w:r>
-      <w:r>
-        <w:rPr>
-          <w:rFonts w:ascii="Calibri" w:hAnsi="Calibri" w:cs="Calibri"/>
-          <w:b/>
-          <w:sz w:val="28"/>
-        </w:rPr>
-        <w:t>.</w:t>
-      </w:r>
-    </w:p>
-    <w:p xmlns:wp14="http://schemas.microsoft.com/office/word/2010/wordml" wp14:textId="77777777">
-      <w:pPr>
-        <w:ind w:left="720"/>
-      </w:pPr>
-      <w:r>
-        <w:t xml:space="preserve">Para realizar la </w:t>
-      </w:r>
-      <w:r>
-        <w:t>práctica</w:t>
-      </w:r>
-      <w:r>
-        <w:t xml:space="preserve"> utilizamos librerías ampliamente difundidas openCV, NumPy, </w:t>
-      </w:r>
-      <w:r>
-        <w:t>matplotlib y librería OS</w:t>
-      </w:r>
-      <w:r>
-        <w:t>.</w:t>
-      </w:r>
-    </w:p>
-    <w:p xmlns:wp14="http://schemas.microsoft.com/office/word/2010/wordml" wp14:textId="77777777">
-      <w:pPr>
-        <w:ind w:left="720"/>
-      </w:pPr>
-      <w:r>
-        <w:t>Se codificación las siguientes funciones:</w:t>
-      </w:r>
-    </w:p>
-    <w:p xmlns:wp14="http://schemas.microsoft.com/office/word/2010/wordml" wp14:textId="77777777">
-      <w:pPr>
-        <w:ind w:left="720"/>
-      </w:pPr>
-      <w:r>
-        <w:rPr>
-          <w:color w:val="0070C0"/>
-        </w:rPr>
-        <w:t>getTestPicturesInPath</w:t>
-      </w:r>
-      <w:r>
-        <w:rPr>
-          <w:color w:val="0070C0"/>
-        </w:rPr>
-        <w:t xml:space="preserve"> </w:t>
-      </w:r>
-      <w:r>
-        <w:t>: Es la función que obtiene las imágenes que serán procesadas</w:t>
-      </w:r>
-      <w:r>
-        <w:t xml:space="preserve"> ordenandolas alfabéticamente y haciendo uso de un filtro de extensión de la imagen donde se puede especificar alguno de los compatibles como pueden ser .jpg, con los argumentos path y extensión</w:t>
-      </w:r>
-    </w:p>
-    <w:p xmlns:wp14="http://schemas.microsoft.com/office/word/2010/wordml" wp14:textId="77777777">
-      <w:pPr>
-        <w:ind w:left="720"/>
-      </w:pPr>
-      <w:r>
-        <w:rPr>
-          <w:color w:val="BF8F00" w:themeColor="accent4" w:themeShade="BF"/>
-        </w:rPr>
-        <w:t>def</w:t>
-      </w:r>
-      <w:r>
-        <w:t xml:space="preserve"> getTestPicturesInPath(</w:t>
-      </w:r>
-      <w:r>
-        <w:rPr>
-          <w:color w:val="538135" w:themeColor="accent6" w:themeShade="BF"/>
-        </w:rPr>
-        <w:t>path, extension</w:t>
-      </w:r>
-      <w:r>
-        <w:t>):</w:t>
-      </w:r>
-    </w:p>
-    <w:p xmlns:wp14="http://schemas.microsoft.com/office/word/2010/wordml" wp14:textId="77777777">
-      <w:pPr>
-        <w:ind w:left="720"/>
-        <w:rPr>
-          <w:color w:val="0070C0"/>
-        </w:rPr>
-      </w:pPr>
-      <w:r>
-        <w:rPr>
-          <w:color w:val="0070C0"/>
-        </w:rPr>
-        <w:t>getGreenMask</w:t>
-      </w:r>
-      <w:r>
-        <w:rPr>
-          <w:color w:val="0070C0"/>
-        </w:rPr>
-        <w:t>:</w:t>
-      </w:r>
-      <w:r>
-        <w:t xml:space="preserve"> </w:t>
-      </w:r>
-      <w:r>
-        <w:t>Es</w:t>
-      </w:r>
-      <w:r>
-        <w:t>ta función obtiene el espectro del color verde en el espacio HSV mediante un rango definido con el argumento originalImage.</w:t>
-      </w:r>
-    </w:p>
-    <w:p xmlns:wp14="http://schemas.microsoft.com/office/word/2010/wordml" wp14:textId="77777777">
-      <w:pPr>
-        <w:ind w:left="720"/>
-      </w:pPr>
-      <w:r>
-        <w:rPr>
-          <w:color w:val="BF8F00" w:themeColor="accent4" w:themeShade="BF"/>
-        </w:rPr>
-        <w:t>def</w:t>
-      </w:r>
-      <w:r>
-        <w:t xml:space="preserve"> get</w:t>
-      </w:r>
-      <w:r>
-        <w:t>GreenMask</w:t>
-      </w:r>
-      <w:r>
-        <w:t>(</w:t>
-      </w:r>
-      <w:r>
-        <w:rPr>
-          <w:color w:val="70AD47" w:themeColor="accent6"/>
-        </w:rPr>
-        <w:t>path</w:t>
-      </w:r>
-      <w:r>
-        <w:t xml:space="preserve">, </w:t>
-      </w:r>
-      <w:r>
-        <w:rPr>
-          <w:color w:val="70AD47" w:themeColor="accent6"/>
-        </w:rPr>
-        <w:t>extension</w:t>
-      </w:r>
-      <w:r>
-        <w:t>):</w:t>
-      </w:r>
-    </w:p>
-    <w:p xmlns:wp14="http://schemas.microsoft.com/office/word/2010/wordml" wp14:textId="3D8B0D61">
-      <w:pPr>
-        <w:ind w:left="720"/>
-      </w:pPr>
-      <w:proofErr w:type="spellStart"/>
-      <w:r>
-        <w:rPr>
-          <w:color w:val="0070C0"/>
-        </w:rPr>
-        <w:t>erodeImage</w:t>
-      </w:r>
-      <w:proofErr w:type="spellEnd"/>
-      <w:r>
-        <w:rPr>
-          <w:color w:val="0070C0"/>
-        </w:rPr>
-        <w:t xml:space="preserve"> : </w:t>
-      </w:r>
-      <w:r>
-        <w:rPr/>
-        <w:t xml:space="preserve">Implementa las </w:t>
-      </w:r>
-      <w:r>
-        <w:rPr/>
-        <w:t>intrusiones</w:t>
-      </w:r>
-      <w:r>
-        <w:rPr/>
-        <w:t xml:space="preserve"> necesarias para </w:t>
-      </w:r>
-      <w:r>
-        <w:rPr/>
-        <w:t>obtener una imagen erosionada</w:t>
-      </w:r>
-      <w:r>
-        <w:rPr/>
-        <w:t xml:space="preserve"> acepta los argumentos </w:t>
-      </w:r>
-      <w:proofErr w:type="spellStart"/>
-      <w:r>
-        <w:rPr/>
-        <w:t>image</w:t>
-      </w:r>
-      <w:proofErr w:type="spellEnd"/>
-      <w:r>
-        <w:rPr/>
-        <w:t xml:space="preserve">, y </w:t>
-      </w:r>
-      <w:proofErr w:type="spellStart"/>
-      <w:r>
-        <w:rPr/>
-        <w:t>structuralElements</w:t>
-      </w:r>
-      <w:proofErr w:type="spellEnd"/>
-    </w:p>
-    <w:p>
-      <w:pPr>
-        <w:pStyle w:val="Normal"/>
-        <w:bidi w:val="0"/>
-        <w:spacing w:before="0" w:beforeAutospacing="off" w:after="200" w:afterAutospacing="off" w:line="276" w:lineRule="auto"/>
-        <w:ind w:left="720" w:right="0"/>
-        <w:jc w:val="left"/>
-        <w:rPr>
-          <w:color w:val="595959" w:themeColor="text1" w:themeTint="A6" w:themeShade="FF"/>
-        </w:rPr>
-      </w:pPr>
-      <w:proofErr w:type="spellStart"/>
-      <w:r>
-        <w:rPr>
-          <w:color w:val="BF8F00" w:themeColor="accent4" w:themeTint="FF" w:themeShade="BF"/>
-        </w:rPr>
-        <w:t>def</w:t>
-      </w:r>
-      <w:proofErr w:type="spellEnd"/>
-      <w:r>
-        <w:rPr>
-          <w:color w:val="595959" w:themeColor="text1" w:themeTint="A6" w:themeShade="FF"/>
-        </w:rPr>
-        <w:t xml:space="preserve"> </w:t>
-      </w:r>
-      <w:proofErr w:type="spellStart"/>
-      <w:r>
-        <w:rPr>
-          <w:color w:val="595959" w:themeColor="text1" w:themeTint="A6" w:themeShade="FF"/>
-        </w:rPr>
-        <w:t>erodeImage</w:t>
-      </w:r>
-      <w:proofErr w:type="spellEnd"/>
-      <w:r>
-        <w:rPr>
-          <w:color w:val="595959" w:themeColor="text1" w:themeTint="A6" w:themeShade="FF"/>
-        </w:rPr>
-        <w:t>(</w:t>
-      </w:r>
-      <w:proofErr w:type="spellStart"/>
-      <w:r>
-        <w:rPr>
-          <w:color w:val="70AD47" w:themeColor="accent6" w:themeTint="FF" w:themeShade="FF"/>
-        </w:rPr>
-        <w:t>image</w:t>
-      </w:r>
-      <w:proofErr w:type="spellEnd"/>
-      <w:r>
-        <w:rPr>
-          <w:color w:val="595959" w:themeColor="text1" w:themeTint="A6" w:themeShade="FF"/>
-        </w:rPr>
-        <w:t xml:space="preserve">, </w:t>
-      </w:r>
-      <w:proofErr w:type="spellStart"/>
-      <w:r>
-        <w:rPr>
-          <w:color w:val="70AD47" w:themeColor="accent6" w:themeTint="FF" w:themeShade="FF"/>
-        </w:rPr>
-        <w:t>structuralElementSize</w:t>
-      </w:r>
-      <w:proofErr w:type="spellEnd"/>
-      <w:r>
-        <w:rPr>
-          <w:color w:val="595959" w:themeColor="text1" w:themeTint="A6" w:themeShade="FF"/>
-        </w:rPr>
-        <w:t>):</w:t>
-      </w:r>
-    </w:p>
-    <w:p>
-      <w:pPr>
-        <w:ind w:left="720"/>
-      </w:pPr>
-      <w:proofErr w:type="spellStart"/>
-      <w:r>
-        <w:rPr>
-          <w:color w:val="0070C0"/>
-        </w:rPr>
-        <w:t>dilateImage</w:t>
-      </w:r>
-      <w:proofErr w:type="spellEnd"/>
-      <w:r>
-        <w:rPr>
-          <w:color w:val="0070C0"/>
-        </w:rPr>
-        <w:t xml:space="preserve"> : </w:t>
-      </w:r>
-      <w:r>
-        <w:rPr/>
-        <w:t xml:space="preserve">Implementa las intrusiones necesarias para obtener una imagen dilatada acepta los argumentos </w:t>
-      </w:r>
-      <w:r>
-        <w:rPr/>
-        <w:t>image</w:t>
-      </w:r>
-      <w:r>
-        <w:rPr/>
-        <w:t xml:space="preserve">, y </w:t>
-      </w:r>
-      <w:proofErr w:type="spellStart"/>
-      <w:r>
-        <w:rPr/>
-        <w:t>structuralElements</w:t>
-      </w:r>
-      <w:proofErr w:type="spellEnd"/>
-    </w:p>
-    <w:p>
-      <w:pPr>
-        <w:pStyle w:val="Normal"/>
-        <w:bidi w:val="0"/>
-        <w:spacing w:before="0" w:beforeAutospacing="off" w:after="200" w:afterAutospacing="off" w:line="276" w:lineRule="auto"/>
-        <w:ind w:left="720" w:right="0"/>
-        <w:jc w:val="left"/>
-        <w:rPr>
-          <w:color w:val="595959" w:themeColor="text1" w:themeTint="A6" w:themeShade="FF"/>
-        </w:rPr>
-      </w:pPr>
-      <w:proofErr w:type="spellStart"/>
-      <w:r>
-        <w:rPr>
-          <w:color w:val="BF8F00" w:themeColor="accent4" w:themeTint="FF" w:themeShade="BF"/>
-        </w:rPr>
-        <w:t>def</w:t>
-      </w:r>
-      <w:proofErr w:type="spellEnd"/>
-      <w:r>
-        <w:rPr>
-          <w:color w:val="595959" w:themeColor="text1" w:themeTint="A6" w:themeShade="FF"/>
-        </w:rPr>
-        <w:t xml:space="preserve"> </w:t>
-      </w:r>
-      <w:proofErr w:type="spellStart"/>
-      <w:r>
-        <w:rPr>
-          <w:color w:val="595959" w:themeColor="text1" w:themeTint="A6" w:themeShade="FF"/>
-        </w:rPr>
-        <w:t>erodeImage</w:t>
-      </w:r>
-      <w:proofErr w:type="spellEnd"/>
-      <w:r>
-        <w:rPr>
-          <w:color w:val="595959" w:themeColor="text1" w:themeTint="A6" w:themeShade="FF"/>
-        </w:rPr>
-        <w:t>(</w:t>
-      </w:r>
-      <w:proofErr w:type="spellStart"/>
-      <w:r>
-        <w:rPr>
-          <w:color w:val="70AD47" w:themeColor="accent6" w:themeTint="FF" w:themeShade="FF"/>
-        </w:rPr>
-        <w:t>image</w:t>
-      </w:r>
-      <w:proofErr w:type="spellEnd"/>
-      <w:r>
-        <w:rPr>
-          <w:color w:val="595959" w:themeColor="text1" w:themeTint="A6" w:themeShade="FF"/>
-        </w:rPr>
-        <w:t xml:space="preserve">, </w:t>
-      </w:r>
-      <w:proofErr w:type="spellStart"/>
-      <w:r>
-        <w:rPr>
-          <w:color w:val="70AD47" w:themeColor="accent6" w:themeTint="FF" w:themeShade="FF"/>
-        </w:rPr>
-        <w:t>structuralElementSize</w:t>
-      </w:r>
-      <w:proofErr w:type="spellEnd"/>
-      <w:r>
-        <w:rPr>
-          <w:color w:val="595959" w:themeColor="text1" w:themeTint="A6" w:themeShade="FF"/>
-        </w:rPr>
-        <w:t>):</w:t>
-      </w:r>
-    </w:p>
-    <w:p>
-      <w:pPr>
-        <w:pStyle w:val="Normal"/>
-        <w:bidi w:val="0"/>
-        <w:spacing w:before="0" w:beforeAutospacing="off" w:after="200" w:afterAutospacing="off" w:line="276" w:lineRule="auto"/>
-        <w:ind w:left="720" w:right="0"/>
-        <w:jc w:val="left"/>
-        <w:rPr>
-          <w:color w:val="595959" w:themeColor="text1" w:themeTint="A6" w:themeShade="FF"/>
-        </w:rPr>
-      </w:pPr>
-    </w:p>
-    <w:p xmlns:wp14="http://schemas.microsoft.com/office/word/2010/wordml" wp14:textId="77777777">
-      <w:pPr>
-        <w:ind w:left="720"/>
-      </w:pPr>
-    </w:p>
-    <w:p xmlns:wp14="http://schemas.microsoft.com/office/word/2010/wordml" wp14:textId="77777777"/>
-    <w:p xmlns:wp14="http://schemas.microsoft.com/office/word/2010/wordml" wp14:textId="77777777">
+    <w:p>
       <w:pPr>
         <w:pStyle w:val="Instrucciones"/>
         <w:spacing w:line="360" w:lineRule="auto"/>
@@ -976,27 +1103,688 @@
         </w:rPr>
       </w:pPr>
     </w:p>
-    <w:p xmlns:wp14="http://schemas.microsoft.com/office/word/2010/wordml" wp14:textId="77777777"/>
-    <w:p xmlns:wp14="http://schemas.microsoft.com/office/word/2010/wordml" wp14:textId="77777777"/>
-    <w:p xmlns:wp14="http://schemas.microsoft.com/office/word/2010/wordml" wp14:textId="77777777"/>
-    <w:p xmlns:wp14="http://schemas.microsoft.com/office/word/2010/wordml" wp14:textId="77777777"/>
-    <w:p xmlns:wp14="http://schemas.microsoft.com/office/word/2010/wordml" wp14:textId="77777777">
+    <w:p>
+      <w:pPr>
+        <w:pStyle w:val="Heading1"/>
+        <w:spacing w:line="360" w:lineRule="auto"/>
+        <w:ind w:left="720"/>
+        <w:rPr>
+          <w:rFonts w:ascii="Calibri" w:hAnsi="Calibri" w:cs="Calibri"/>
+          <w:b/>
+          <w:sz w:val="28"/>
+        </w:rPr>
+      </w:pPr>
+      <w:r>
+        <w:rPr>
+          <w:rFonts w:ascii="Calibri" w:hAnsi="Calibri" w:cs="Calibri"/>
+          <w:b/>
+          <w:sz w:val="28"/>
+        </w:rPr>
+        <w:lastRenderedPageBreak/>
+        <w:t>Lógica principal</w:t>
+      </w:r>
+      <w:r>
+        <w:rPr>
+          <w:rFonts w:ascii="Calibri" w:hAnsi="Calibri" w:cs="Calibri"/>
+          <w:b/>
+          <w:sz w:val="28"/>
+        </w:rPr>
+        <w:t>.</w:t>
+      </w:r>
+    </w:p>
+    <w:p>
+      <w:r>
+        <w:tab/>
+      </w:r>
+      <w:r>
+        <w:drawing>
+          <wp:inline distT="0" distB="0" distL="0" distR="0" wp14:anchorId="50EC4CA1" wp14:editId="1444A64A">
+            <wp:extent cx="5219700" cy="6560185"/>
+            <wp:effectExtent l="0" t="0" r="0" b="5715"/>
+            <wp:docPr id="3" name="Picture 3" descr="Text&#10;&#10;Description automatically generated"/>
+            <wp:cNvGraphicFramePr>
+              <a:graphicFrameLocks xmlns:a="http://schemas.openxmlformats.org/drawingml/2006/main" noChangeAspect="1"/>
+            </wp:cNvGraphicFramePr>
+            <a:graphic xmlns:a="http://schemas.openxmlformats.org/drawingml/2006/main">
+              <a:graphicData uri="http://schemas.openxmlformats.org/drawingml/2006/picture">
+                <pic:pic xmlns:pic="http://schemas.openxmlformats.org/drawingml/2006/picture">
+                  <pic:nvPicPr>
+                    <pic:cNvPr id="3" name="Picture 3" descr="Text&#10;&#10;Description automatically generated"/>
+                    <pic:cNvPicPr/>
+                  </pic:nvPicPr>
+                  <pic:blipFill>
+                    <a:blip r:embed="rId13"/>
+                    <a:stretch>
+                      <a:fillRect/>
+                    </a:stretch>
+                  </pic:blipFill>
+                  <pic:spPr>
+                    <a:xfrm>
+                      <a:off x="0" y="0"/>
+                      <a:ext cx="5219700" cy="6560185"/>
+                    </a:xfrm>
+                    <a:prstGeom prst="rect">
+                      <a:avLst/>
+                    </a:prstGeom>
+                  </pic:spPr>
+                </pic:pic>
+              </a:graphicData>
+            </a:graphic>
+          </wp:inline>
+        </w:drawing>
+      </w:r>
+    </w:p>
+    <w:p/>
+    <w:p/>
+    <w:p>
+      <w:pPr>
+        <w:pStyle w:val="Heading1"/>
+        <w:spacing w:line="360" w:lineRule="auto"/>
+        <w:ind w:left="720"/>
+        <w:rPr>
+          <w:rFonts w:ascii="Calibri" w:hAnsi="Calibri" w:cs="Calibri"/>
+          <w:b/>
+          <w:sz w:val="28"/>
+        </w:rPr>
+      </w:pPr>
+      <w:r>
+        <w:rPr>
+          <w:rFonts w:ascii="Calibri" w:hAnsi="Calibri" w:cs="Calibri"/>
+          <w:b/>
+          <w:sz w:val="28"/>
+        </w:rPr>
+        <w:lastRenderedPageBreak/>
+        <w:t>Funciones principales</w:t>
+      </w:r>
+      <w:r>
+        <w:rPr>
+          <w:rFonts w:ascii="Calibri" w:hAnsi="Calibri" w:cs="Calibri"/>
+          <w:b/>
+          <w:sz w:val="28"/>
+        </w:rPr>
+        <w:t>.</w:t>
+      </w:r>
+    </w:p>
+    <w:p>
+      <w:pPr>
+        <w:ind w:firstLine="720"/>
+      </w:pPr>
+      <w:r>
+        <w:drawing>
+          <wp:inline distT="0" distB="0" distL="0" distR="0" wp14:anchorId="11885E77" wp14:editId="379CC556">
+            <wp:extent cx="4704715" cy="2380976"/>
+            <wp:effectExtent l="0" t="0" r="0" b="0"/>
+            <wp:docPr id="9" name="Picture 9" descr="Text&#10;&#10;Description automatically generated"/>
+            <wp:cNvGraphicFramePr>
+              <a:graphicFrameLocks xmlns:a="http://schemas.openxmlformats.org/drawingml/2006/main" noChangeAspect="1"/>
+            </wp:cNvGraphicFramePr>
+            <a:graphic xmlns:a="http://schemas.openxmlformats.org/drawingml/2006/main">
+              <a:graphicData uri="http://schemas.openxmlformats.org/drawingml/2006/picture">
+                <pic:pic xmlns:pic="http://schemas.openxmlformats.org/drawingml/2006/picture">
+                  <pic:nvPicPr>
+                    <pic:cNvPr id="9" name="Picture 9" descr="Text&#10;&#10;Description automatically generated"/>
+                    <pic:cNvPicPr/>
+                  </pic:nvPicPr>
+                  <pic:blipFill>
+                    <a:blip r:embed="rId14"/>
+                    <a:stretch>
+                      <a:fillRect/>
+                    </a:stretch>
+                  </pic:blipFill>
+                  <pic:spPr>
+                    <a:xfrm>
+                      <a:off x="0" y="0"/>
+                      <a:ext cx="4791473" cy="2424883"/>
+                    </a:xfrm>
+                    <a:prstGeom prst="rect">
+                      <a:avLst/>
+                    </a:prstGeom>
+                  </pic:spPr>
+                </pic:pic>
+              </a:graphicData>
+            </a:graphic>
+          </wp:inline>
+        </w:drawing>
+      </w:r>
+    </w:p>
+    <w:p>
+      <w:pPr>
+        <w:ind w:firstLine="720"/>
+      </w:pPr>
+      <w:r>
+        <w:drawing>
+          <wp:inline distT="0" distB="0" distL="0" distR="0" wp14:anchorId="4E1913B7" wp14:editId="33163E67">
+            <wp:extent cx="4704715" cy="1294083"/>
+            <wp:effectExtent l="0" t="0" r="0" b="1905"/>
+            <wp:docPr id="10" name="Picture 10" descr="Text&#10;&#10;Description automatically generated"/>
+            <wp:cNvGraphicFramePr>
+              <a:graphicFrameLocks xmlns:a="http://schemas.openxmlformats.org/drawingml/2006/main" noChangeAspect="1"/>
+            </wp:cNvGraphicFramePr>
+            <a:graphic xmlns:a="http://schemas.openxmlformats.org/drawingml/2006/main">
+              <a:graphicData uri="http://schemas.openxmlformats.org/drawingml/2006/picture">
+                <pic:pic xmlns:pic="http://schemas.openxmlformats.org/drawingml/2006/picture">
+                  <pic:nvPicPr>
+                    <pic:cNvPr id="10" name="Picture 10" descr="Text&#10;&#10;Description automatically generated"/>
+                    <pic:cNvPicPr/>
+                  </pic:nvPicPr>
+                  <pic:blipFill>
+                    <a:blip r:embed="rId15"/>
+                    <a:stretch>
+                      <a:fillRect/>
+                    </a:stretch>
+                  </pic:blipFill>
+                  <pic:spPr>
+                    <a:xfrm>
+                      <a:off x="0" y="0"/>
+                      <a:ext cx="4809368" cy="1322869"/>
+                    </a:xfrm>
+                    <a:prstGeom prst="rect">
+                      <a:avLst/>
+                    </a:prstGeom>
+                  </pic:spPr>
+                </pic:pic>
+              </a:graphicData>
+            </a:graphic>
+          </wp:inline>
+        </w:drawing>
+      </w:r>
+    </w:p>
+    <w:p>
+      <w:pPr>
+        <w:ind w:firstLine="720"/>
+      </w:pPr>
+      <w:r>
+        <w:drawing>
+          <wp:inline distT="0" distB="0" distL="0" distR="0" wp14:anchorId="1146AED7" wp14:editId="5FAE179D">
+            <wp:extent cx="4704715" cy="1294083"/>
+            <wp:effectExtent l="0" t="0" r="0" b="1905"/>
+            <wp:docPr id="2" name="Picture 2" descr="Text&#10;&#10;Description automatically generated"/>
+            <wp:cNvGraphicFramePr>
+              <a:graphicFrameLocks xmlns:a="http://schemas.openxmlformats.org/drawingml/2006/main" noChangeAspect="1"/>
+            </wp:cNvGraphicFramePr>
+            <a:graphic xmlns:a="http://schemas.openxmlformats.org/drawingml/2006/main">
+              <a:graphicData uri="http://schemas.openxmlformats.org/drawingml/2006/picture">
+                <pic:pic xmlns:pic="http://schemas.openxmlformats.org/drawingml/2006/picture">
+                  <pic:nvPicPr>
+                    <pic:cNvPr id="10" name="Picture 10" descr="Text&#10;&#10;Description automatically generated"/>
+                    <pic:cNvPicPr/>
+                  </pic:nvPicPr>
+                  <pic:blipFill>
+                    <a:blip r:embed="rId15"/>
+                    <a:stretch>
+                      <a:fillRect/>
+                    </a:stretch>
+                  </pic:blipFill>
+                  <pic:spPr>
+                    <a:xfrm>
+                      <a:off x="0" y="0"/>
+                      <a:ext cx="4809368" cy="1322869"/>
+                    </a:xfrm>
+                    <a:prstGeom prst="rect">
+                      <a:avLst/>
+                    </a:prstGeom>
+                  </pic:spPr>
+                </pic:pic>
+              </a:graphicData>
+            </a:graphic>
+          </wp:inline>
+        </w:drawing>
+      </w:r>
+    </w:p>
+    <w:p>
+      <w:pPr>
+        <w:ind w:firstLine="720"/>
+        <w:rPr>
+          <w:rFonts w:ascii="Calibri" w:hAnsi="Calibri" w:cs="Calibri"/>
+          <w:b/>
+          <w:sz w:val="28"/>
+        </w:rPr>
+      </w:pPr>
+      <w:r>
+        <w:drawing>
+          <wp:inline distT="0" distB="0" distL="0" distR="0" wp14:anchorId="6AFF5207" wp14:editId="5FFACE80">
+            <wp:extent cx="4704715" cy="1294083"/>
+            <wp:effectExtent l="0" t="0" r="0" b="1905"/>
+            <wp:docPr id="4" name="Picture 4" descr="Text&#10;&#10;Description automatically generated"/>
+            <wp:cNvGraphicFramePr>
+              <a:graphicFrameLocks xmlns:a="http://schemas.openxmlformats.org/drawingml/2006/main" noChangeAspect="1"/>
+            </wp:cNvGraphicFramePr>
+            <a:graphic xmlns:a="http://schemas.openxmlformats.org/drawingml/2006/main">
+              <a:graphicData uri="http://schemas.openxmlformats.org/drawingml/2006/picture">
+                <pic:pic xmlns:pic="http://schemas.openxmlformats.org/drawingml/2006/picture">
+                  <pic:nvPicPr>
+                    <pic:cNvPr id="10" name="Picture 10" descr="Text&#10;&#10;Description automatically generated"/>
+                    <pic:cNvPicPr/>
+                  </pic:nvPicPr>
+                  <pic:blipFill>
+                    <a:blip r:embed="rId15"/>
+                    <a:stretch>
+                      <a:fillRect/>
+                    </a:stretch>
+                  </pic:blipFill>
+                  <pic:spPr>
+                    <a:xfrm>
+                      <a:off x="0" y="0"/>
+                      <a:ext cx="4809368" cy="1322869"/>
+                    </a:xfrm>
+                    <a:prstGeom prst="rect">
+                      <a:avLst/>
+                    </a:prstGeom>
+                  </pic:spPr>
+                </pic:pic>
+              </a:graphicData>
+            </a:graphic>
+          </wp:inline>
+        </w:drawing>
+      </w:r>
+    </w:p>
+    <w:p>
+      <w:pPr>
+        <w:ind w:firstLine="720"/>
+        <w:rPr>
+          <w:rFonts w:ascii="Calibri" w:hAnsi="Calibri" w:cs="Calibri"/>
+          <w:b/>
+          <w:sz w:val="28"/>
+        </w:rPr>
+      </w:pPr>
+    </w:p>
+    <w:p>
+      <w:pPr>
+        <w:ind w:firstLine="720"/>
+        <w:rPr>
+          <w:rFonts w:ascii="Calibri" w:hAnsi="Calibri" w:cs="Calibri"/>
+          <w:b/>
+          <w:sz w:val="28"/>
+        </w:rPr>
+      </w:pPr>
+    </w:p>
+    <w:p>
+      <w:pPr>
+        <w:pStyle w:val="Heading1"/>
+        <w:spacing w:line="360" w:lineRule="auto"/>
+        <w:ind w:left="720"/>
+        <w:rPr>
+          <w:rFonts w:ascii="Calibri" w:hAnsi="Calibri" w:cs="Calibri"/>
+          <w:b/>
+          <w:sz w:val="28"/>
+        </w:rPr>
+      </w:pPr>
+      <w:r>
+        <w:rPr>
+          <w:rFonts w:ascii="Calibri" w:hAnsi="Calibri" w:cs="Calibri"/>
+          <w:b/>
+          <w:sz w:val="28"/>
+        </w:rPr>
+        <w:lastRenderedPageBreak/>
+        <w:t>Resultados obtenidos.</w:t>
+      </w:r>
+    </w:p>
+    <w:p>
+      <w:pPr>
+        <w:ind w:firstLine="720"/>
+      </w:pPr>
+      <w:r>
+        <w:drawing>
+          <wp:inline distT="0" distB="0" distL="0" distR="0" wp14:anchorId="0E21AACE" wp14:editId="3CA2694B">
+            <wp:extent cx="4595446" cy="2247408"/>
+            <wp:effectExtent l="0" t="0" r="2540" b="635"/>
+            <wp:docPr id="6" name="Picture 6" descr="Qr code&#10;&#10;Description automatically generated"/>
+            <wp:cNvGraphicFramePr>
+              <a:graphicFrameLocks xmlns:a="http://schemas.openxmlformats.org/drawingml/2006/main" noChangeAspect="1"/>
+            </wp:cNvGraphicFramePr>
+            <a:graphic xmlns:a="http://schemas.openxmlformats.org/drawingml/2006/main">
+              <a:graphicData uri="http://schemas.openxmlformats.org/drawingml/2006/picture">
+                <pic:pic xmlns:pic="http://schemas.openxmlformats.org/drawingml/2006/picture">
+                  <pic:nvPicPr>
+                    <pic:cNvPr id="6" name="Picture 6" descr="Qr code&#10;&#10;Description automatically generated"/>
+                    <pic:cNvPicPr/>
+                  </pic:nvPicPr>
+                  <pic:blipFill>
+                    <a:blip r:embed="rId16"/>
+                    <a:stretch>
+                      <a:fillRect/>
+                    </a:stretch>
+                  </pic:blipFill>
+                  <pic:spPr>
+                    <a:xfrm>
+                      <a:off x="0" y="0"/>
+                      <a:ext cx="4615571" cy="2257250"/>
+                    </a:xfrm>
+                    <a:prstGeom prst="rect">
+                      <a:avLst/>
+                    </a:prstGeom>
+                  </pic:spPr>
+                </pic:pic>
+              </a:graphicData>
+            </a:graphic>
+          </wp:inline>
+        </w:drawing>
+      </w:r>
+    </w:p>
+    <w:p>
+      <w:pPr>
+        <w:ind w:firstLine="720"/>
+      </w:pPr>
+      <w:r>
+        <w:drawing>
+          <wp:inline distT="0" distB="0" distL="0" distR="0" wp14:anchorId="0A54C439" wp14:editId="70F87148">
+            <wp:extent cx="4642735" cy="2352431"/>
+            <wp:effectExtent l="0" t="0" r="5715" b="0"/>
+            <wp:docPr id="5" name="Picture 5" descr="Qr code&#10;&#10;Description automatically generated"/>
+            <wp:cNvGraphicFramePr>
+              <a:graphicFrameLocks xmlns:a="http://schemas.openxmlformats.org/drawingml/2006/main" noChangeAspect="1"/>
+            </wp:cNvGraphicFramePr>
+            <a:graphic xmlns:a="http://schemas.openxmlformats.org/drawingml/2006/main">
+              <a:graphicData uri="http://schemas.openxmlformats.org/drawingml/2006/picture">
+                <pic:pic xmlns:pic="http://schemas.openxmlformats.org/drawingml/2006/picture">
+                  <pic:nvPicPr>
+                    <pic:cNvPr id="7" name="Picture 7" descr="Qr code&#10;&#10;Description automatically generated"/>
+                    <pic:cNvPicPr/>
+                  </pic:nvPicPr>
+                  <pic:blipFill>
+                    <a:blip r:embed="rId17"/>
+                    <a:stretch>
+                      <a:fillRect/>
+                    </a:stretch>
+                  </pic:blipFill>
+                  <pic:spPr>
+                    <a:xfrm>
+                      <a:off x="0" y="0"/>
+                      <a:ext cx="4676217" cy="2369396"/>
+                    </a:xfrm>
+                    <a:prstGeom prst="rect">
+                      <a:avLst/>
+                    </a:prstGeom>
+                  </pic:spPr>
+                </pic:pic>
+              </a:graphicData>
+            </a:graphic>
+          </wp:inline>
+        </w:drawing>
+      </w:r>
+    </w:p>
+    <w:p>
+      <w:pPr>
+        <w:ind w:firstLine="720"/>
+      </w:pPr>
+      <w:r>
+        <w:drawing>
+          <wp:inline distT="0" distB="0" distL="0" distR="0" wp14:anchorId="4012EB07" wp14:editId="30CF460F">
+            <wp:extent cx="4673600" cy="2268574"/>
+            <wp:effectExtent l="0" t="0" r="0" b="5080"/>
+            <wp:docPr id="11" name="Picture 11" descr="A picture containing qr code&#10;&#10;Description automatically generated"/>
+            <wp:cNvGraphicFramePr>
+              <a:graphicFrameLocks xmlns:a="http://schemas.openxmlformats.org/drawingml/2006/main" noChangeAspect="1"/>
+            </wp:cNvGraphicFramePr>
+            <a:graphic xmlns:a="http://schemas.openxmlformats.org/drawingml/2006/main">
+              <a:graphicData uri="http://schemas.openxmlformats.org/drawingml/2006/picture">
+                <pic:pic xmlns:pic="http://schemas.openxmlformats.org/drawingml/2006/picture">
+                  <pic:nvPicPr>
+                    <pic:cNvPr id="8" name="Picture 8" descr="A picture containing qr code&#10;&#10;Description automatically generated"/>
+                    <pic:cNvPicPr/>
+                  </pic:nvPicPr>
+                  <pic:blipFill>
+                    <a:blip r:embed="rId18"/>
+                    <a:stretch>
+                      <a:fillRect/>
+                    </a:stretch>
+                  </pic:blipFill>
+                  <pic:spPr>
+                    <a:xfrm>
+                      <a:off x="0" y="0"/>
+                      <a:ext cx="4698694" cy="2280755"/>
+                    </a:xfrm>
+                    <a:prstGeom prst="rect">
+                      <a:avLst/>
+                    </a:prstGeom>
+                  </pic:spPr>
+                </pic:pic>
+              </a:graphicData>
+            </a:graphic>
+          </wp:inline>
+        </w:drawing>
+      </w:r>
+    </w:p>
+    <w:p>
+      <w:pPr>
+        <w:ind w:firstLine="720"/>
+      </w:pPr>
+    </w:p>
+    <w:p>
+      <w:pPr>
+        <w:ind w:firstLine="720"/>
+      </w:pPr>
+    </w:p>
+    <w:p>
+      <w:pPr>
+        <w:ind w:firstLine="720"/>
+      </w:pPr>
+    </w:p>
+    <w:sdt>
+      <w:sdtPr>
+        <w:id w:val="644706252"/>
+        <w:docPartObj>
+          <w:docPartGallery w:val="Bibliographies"/>
+          <w:docPartUnique/>
+        </w:docPartObj>
+      </w:sdtPr>
+      <w:sdtEndPr>
+        <w:rPr>
+          <w:rFonts w:asciiTheme="minorHAnsi" w:eastAsiaTheme="minorEastAsia" w:hAnsiTheme="minorHAnsi" w:cstheme="minorBidi"/>
+          <w:color w:val="595959" w:themeColor="text1" w:themeTint="A6"/>
+          <w:kern w:val="0"/>
+          <w:sz w:val="22"/>
+          <w:szCs w:val="22"/>
+          <w14:ligatures w14:val="none"/>
+          <w14:numForm w14:val="default"/>
+        </w:rPr>
+      </w:sdtEndPr>
+      <w:sdtContent>
+        <w:p>
+          <w:pPr>
+            <w:pStyle w:val="Heading1"/>
+          </w:pPr>
+          <w:r>
+            <w:t>Referencias.</w:t>
+          </w:r>
+        </w:p>
+        <w:sdt>
+          <w:sdtPr>
+            <w:id w:val="111145805"/>
+            <w:bibliography/>
+          </w:sdtPr>
+          <w:sdtContent>
+            <w:p>
+              <w:pPr>
+                <w:pStyle w:val="Bibliography"/>
+                <w:ind w:left="720" w:hanging="720"/>
+                <w:rPr>
+                  <w:noProof/>
+                  <w:sz w:val="24"/>
+                  <w:szCs w:val="24"/>
+                </w:rPr>
+              </w:pPr>
+              <w:r>
+                <w:fldChar w:fldCharType="begin"/>
+              </w:r>
+              <w:r>
+                <w:instrText xml:space="preserve"> BIBLIOGRAPHY </w:instrText>
+              </w:r>
+              <w:r>
+                <w:fldChar w:fldCharType="separate"/>
+              </w:r>
+              <w:r>
+                <w:rPr>
+                  <w:noProof/>
+                </w:rPr>
+                <w:t xml:space="preserve">ECURED. (19 de July de 2021). </w:t>
+              </w:r>
+              <w:r>
+                <w:rPr>
+                  <w:i/>
+                  <w:iCs/>
+                  <w:noProof/>
+                </w:rPr>
+                <w:t>Modelo HSV</w:t>
+              </w:r>
+              <w:r>
+                <w:rPr>
+                  <w:noProof/>
+                </w:rPr>
+                <w:t>. Obtenido de ECURED: https://www.ecured.cu/Modelo_HSV</w:t>
+              </w:r>
+            </w:p>
+            <w:p>
+              <w:pPr>
+                <w:pStyle w:val="Bibliography"/>
+                <w:ind w:left="720" w:hanging="720"/>
+                <w:rPr>
+                  <w:noProof/>
+                </w:rPr>
+              </w:pPr>
+              <w:r>
+                <w:rPr>
+                  <w:noProof/>
+                </w:rPr>
+                <w:t xml:space="preserve">OpenCV. (19 de July de 2021). </w:t>
+              </w:r>
+              <w:r>
+                <w:rPr>
+                  <w:i/>
+                  <w:iCs/>
+                  <w:noProof/>
+                </w:rPr>
+                <w:t>Changing Color-space</w:t>
+              </w:r>
+              <w:r>
+                <w:rPr>
+                  <w:noProof/>
+                </w:rPr>
+                <w:t>. Obtenido de OpenCV: https://docs.opencv.org/4.5.2/df/d9d/tutorial_py_colorspaces.html</w:t>
+              </w:r>
+            </w:p>
+            <w:p>
+              <w:pPr>
+                <w:pStyle w:val="Bibliography"/>
+                <w:ind w:left="720" w:hanging="720"/>
+                <w:rPr>
+                  <w:noProof/>
+                </w:rPr>
+              </w:pPr>
+              <w:r>
+                <w:rPr>
+                  <w:noProof/>
+                </w:rPr>
+                <w:t xml:space="preserve">OpenCV. (19 de July de 2021). </w:t>
+              </w:r>
+              <w:r>
+                <w:rPr>
+                  <w:i/>
+                  <w:iCs/>
+                  <w:noProof/>
+                </w:rPr>
+                <w:t>OpenCV: Eroding and Dilating</w:t>
+              </w:r>
+              <w:r>
+                <w:rPr>
+                  <w:noProof/>
+                </w:rPr>
+                <w:t>. Obtenido de OpenCV: https://docs.opencv.org/3.4/db/df6/tutorial_erosion_dilatation.html</w:t>
+              </w:r>
+            </w:p>
+            <w:p>
+              <w:pPr>
+                <w:pStyle w:val="Bibliography"/>
+                <w:ind w:left="720" w:hanging="720"/>
+                <w:rPr>
+                  <w:noProof/>
+                </w:rPr>
+              </w:pPr>
+              <w:r>
+                <w:rPr>
+                  <w:noProof/>
+                </w:rPr>
+                <w:t xml:space="preserve">OpenCV. (19 de July de 2021). </w:t>
+              </w:r>
+              <w:r>
+                <w:rPr>
+                  <w:i/>
+                  <w:iCs/>
+                  <w:noProof/>
+                </w:rPr>
+                <w:t>Structural Analysis and Shape Descriptors</w:t>
+              </w:r>
+              <w:r>
+                <w:rPr>
+                  <w:noProof/>
+                </w:rPr>
+                <w:t>. Obtenido de OpenCV: https://docs.opencv.org/4.5.2/d3/dc0/group__imgproc__shape.html#gadf1ad6a0b82947fa1fe3c3d497f260e0</w:t>
+              </w:r>
+            </w:p>
+            <w:p>
+              <w:r>
+                <w:rPr>
+                  <w:b/>
+                  <w:bCs/>
+                  <w:noProof/>
+                </w:rPr>
+                <w:fldChar w:fldCharType="end"/>
+              </w:r>
+            </w:p>
+          </w:sdtContent>
+        </w:sdt>
+      </w:sdtContent>
+    </w:sdt>
+    <w:p>
+      <w:pPr>
+        <w:ind w:firstLine="720"/>
+      </w:pPr>
+    </w:p>
+    <w:p>
+      <w:pPr>
+        <w:ind w:firstLine="720"/>
+      </w:pPr>
+    </w:p>
+    <w:p>
+      <w:pPr>
+        <w:ind w:left="720"/>
+      </w:pPr>
+    </w:p>
+    <w:p/>
+    <w:p>
+      <w:pPr>
+        <w:pStyle w:val="Instrucciones"/>
+        <w:spacing w:line="360" w:lineRule="auto"/>
+        <w:ind w:left="720"/>
+        <w:jc w:val="both"/>
+        <w:rPr>
+          <w:rFonts w:ascii="Calibri" w:hAnsi="Calibri" w:cs="Calibri"/>
+          <w:sz w:val="24"/>
+          <w:lang w:bidi="es-ES"/>
+        </w:rPr>
+      </w:pPr>
+    </w:p>
+    <w:p/>
+    <w:p/>
+    <w:p/>
+    <w:p/>
+    <w:p>
       <w:pPr>
         <w:pStyle w:val="Instrucciones"/>
         <w:spacing w:line="360" w:lineRule="auto"/>
         <w:jc w:val="both"/>
         <w:rPr>
-          <w:rStyle w:val="Hipervnculo"/>
+          <w:rStyle w:val="Hyperlink"/>
           <w:rFonts w:ascii="Calibri" w:hAnsi="Calibri" w:cs="Calibri"/>
           <w:sz w:val="24"/>
         </w:rPr>
       </w:pPr>
     </w:p>
     <w:sectPr>
-      <w:headerReference w:type="default" r:id="rId10"/>
-      <w:footerReference w:type="default" r:id="rId11"/>
-      <w:headerReference w:type="first" r:id="rId12"/>
-      <w:pgSz w:w="11906" w:h="16838" w:orient="portrait" w:code="9"/>
+      <w:headerReference w:type="default" r:id="rId19"/>
+      <w:footerReference w:type="default" r:id="rId20"/>
+      <w:headerReference w:type="first" r:id="rId21"/>
+      <w:pgSz w:w="11906" w:h="16838" w:code="9"/>
       <w:pgMar w:top="1440" w:right="1440" w:bottom="1440" w:left="1440" w:header="426" w:footer="720" w:gutter="0"/>
       <w:pgNumType w:start="0"/>
       <w:cols w:space="720"/>
@@ -1007,9 +1795,9 @@
 </file>
 
 <file path=word/endnotes.xml><?xml version="1.0" encoding="utf-8"?>
-<w:endnotes xmlns:wpc="http://schemas.microsoft.com/office/word/2010/wordprocessingCanvas" xmlns:mc="http://schemas.openxmlformats.org/markup-compatibility/2006" xmlns:o="urn:schemas-microsoft-com:office:office" xmlns:r="http://schemas.openxmlformats.org/officeDocument/2006/relationships" xmlns:m="http://schemas.openxmlformats.org/officeDocument/2006/math" xmlns:v="urn:schemas-microsoft-com:vml" xmlns:wp14="http://schemas.microsoft.com/office/word/2010/wordprocessingDrawing" xmlns:wp="http://schemas.openxmlformats.org/drawingml/2006/wordprocessingDrawing" xmlns:w10="urn:schemas-microsoft-com:office:word" xmlns:w="http://schemas.openxmlformats.org/wordprocessingml/2006/main" xmlns:w14="http://schemas.microsoft.com/office/word/2010/wordml" xmlns:w15="http://schemas.microsoft.com/office/word/2012/wordml" xmlns:wpg="http://schemas.microsoft.com/office/word/2010/wordprocessingGroup" xmlns:wpi="http://schemas.microsoft.com/office/word/2010/wordprocessingInk" xmlns:wne="http://schemas.microsoft.com/office/word/2006/wordml" xmlns:wps="http://schemas.microsoft.com/office/word/2010/wordprocessingShape" mc:Ignorable="w14 w15 wp14">
+<w:endnotes xmlns:wpc="http://schemas.microsoft.com/office/word/2010/wordprocessingCanvas" xmlns:cx="http://schemas.microsoft.com/office/drawing/2014/chartex" xmlns:cx1="http://schemas.microsoft.com/office/drawing/2015/9/8/chartex" xmlns:cx2="http://schemas.microsoft.com/office/drawing/2015/10/21/chartex" xmlns:cx3="http://schemas.microsoft.com/office/drawing/2016/5/9/chartex" xmlns:cx4="http://schemas.microsoft.com/office/drawing/2016/5/10/chartex" xmlns:cx5="http://schemas.microsoft.com/office/drawing/2016/5/11/chartex" xmlns:cx6="http://schemas.microsoft.com/office/drawing/2016/5/12/chartex" xmlns:cx7="http://schemas.microsoft.com/office/drawing/2016/5/13/chartex" xmlns:cx8="http://schemas.microsoft.com/office/drawing/2016/5/14/chartex" xmlns:mc="http://schemas.openxmlformats.org/markup-compatibility/2006" xmlns:aink="http://schemas.microsoft.com/office/drawing/2016/ink" xmlns:am3d="http://schemas.microsoft.com/office/drawing/2017/model3d" xmlns:o="urn:schemas-microsoft-com:office:office" xmlns:r="http://schemas.openxmlformats.org/officeDocument/2006/relationships" xmlns:m="http://schemas.openxmlformats.org/officeDocument/2006/math" xmlns:v="urn:schemas-microsoft-com:vml" xmlns:wp14="http://schemas.microsoft.com/office/word/2010/wordprocessingDrawing" xmlns:wp="http://schemas.openxmlformats.org/drawingml/2006/wordprocessingDrawing" xmlns:w10="urn:schemas-microsoft-com:office:word" xmlns:w="http://schemas.openxmlformats.org/wordprocessingml/2006/main" xmlns:w14="http://schemas.microsoft.com/office/word/2010/wordml" xmlns:w15="http://schemas.microsoft.com/office/word/2012/wordml" xmlns:w16cex="http://schemas.microsoft.com/office/word/2018/wordml/cex" xmlns:w16cid="http://schemas.microsoft.com/office/word/2016/wordml/cid" xmlns:w16="http://schemas.microsoft.com/office/word/2018/wordml" xmlns:w16sdtdh="http://schemas.microsoft.com/office/word/2020/wordml/sdtdatahash" xmlns:w16se="http://schemas.microsoft.com/office/word/2015/wordml/symex" xmlns:wpg="http://schemas.microsoft.com/office/word/2010/wordprocessingGroup" xmlns:wpi="http://schemas.microsoft.com/office/word/2010/wordprocessingInk" xmlns:wne="http://schemas.microsoft.com/office/word/2006/wordml" xmlns:wps="http://schemas.microsoft.com/office/word/2010/wordprocessingShape" mc:Ignorable="w14 w15 w16se w16cid w16 w16cex w16sdtdh wp14">
   <w:endnote w:type="separator" w:id="-1">
-    <w:p xmlns:wp14="http://schemas.microsoft.com/office/word/2010/wordml" wp14:textId="77777777">
+    <w:p>
       <w:pPr>
         <w:spacing w:after="0" w:line="240" w:lineRule="auto"/>
       </w:pPr>
@@ -1019,7 +1807,7 @@
     </w:p>
   </w:endnote>
   <w:endnote w:type="continuationSeparator" w:id="0">
-    <w:p xmlns:wp14="http://schemas.microsoft.com/office/word/2010/wordml" wp14:textId="77777777">
+    <w:p>
       <w:pPr>
         <w:spacing w:after="0" w:line="240" w:lineRule="auto"/>
       </w:pPr>
@@ -1032,10 +1820,10 @@
 </file>
 
 <file path=word/footer1.xml><?xml version="1.0" encoding="utf-8"?>
-<w:ftr xmlns:wpc="http://schemas.microsoft.com/office/word/2010/wordprocessingCanvas" xmlns:mc="http://schemas.openxmlformats.org/markup-compatibility/2006" xmlns:o="urn:schemas-microsoft-com:office:office" xmlns:r="http://schemas.openxmlformats.org/officeDocument/2006/relationships" xmlns:m="http://schemas.openxmlformats.org/officeDocument/2006/math" xmlns:v="urn:schemas-microsoft-com:vml" xmlns:wp14="http://schemas.microsoft.com/office/word/2010/wordprocessingDrawing" xmlns:wp="http://schemas.openxmlformats.org/drawingml/2006/wordprocessingDrawing" xmlns:w10="urn:schemas-microsoft-com:office:word" xmlns:w="http://schemas.openxmlformats.org/wordprocessingml/2006/main" xmlns:w14="http://schemas.microsoft.com/office/word/2010/wordml" xmlns:w15="http://schemas.microsoft.com/office/word/2012/wordml" xmlns:wpg="http://schemas.microsoft.com/office/word/2010/wordprocessingGroup" xmlns:wpi="http://schemas.microsoft.com/office/word/2010/wordprocessingInk" xmlns:wne="http://schemas.microsoft.com/office/word/2006/wordml" xmlns:wps="http://schemas.microsoft.com/office/word/2010/wordprocessingShape" xmlns:a="http://schemas.openxmlformats.org/drawingml/2006/main" xmlns:adec="http://schemas.microsoft.com/office/drawing/2017/decorative" mc:Ignorable="w14 w15 wp14">
-  <w:p xmlns:wp14="http://schemas.microsoft.com/office/word/2010/wordml" wp14:textId="77777777">
+<w:ftr xmlns:wpc="http://schemas.microsoft.com/office/word/2010/wordprocessingCanvas" xmlns:cx="http://schemas.microsoft.com/office/drawing/2014/chartex" xmlns:cx1="http://schemas.microsoft.com/office/drawing/2015/9/8/chartex" xmlns:cx2="http://schemas.microsoft.com/office/drawing/2015/10/21/chartex" xmlns:cx3="http://schemas.microsoft.com/office/drawing/2016/5/9/chartex" xmlns:cx4="http://schemas.microsoft.com/office/drawing/2016/5/10/chartex" xmlns:cx5="http://schemas.microsoft.com/office/drawing/2016/5/11/chartex" xmlns:cx6="http://schemas.microsoft.com/office/drawing/2016/5/12/chartex" xmlns:cx7="http://schemas.microsoft.com/office/drawing/2016/5/13/chartex" xmlns:cx8="http://schemas.microsoft.com/office/drawing/2016/5/14/chartex" xmlns:mc="http://schemas.openxmlformats.org/markup-compatibility/2006" xmlns:aink="http://schemas.microsoft.com/office/drawing/2016/ink" xmlns:am3d="http://schemas.microsoft.com/office/drawing/2017/model3d" xmlns:o="urn:schemas-microsoft-com:office:office" xmlns:r="http://schemas.openxmlformats.org/officeDocument/2006/relationships" xmlns:m="http://schemas.openxmlformats.org/officeDocument/2006/math" xmlns:v="urn:schemas-microsoft-com:vml" xmlns:wp14="http://schemas.microsoft.com/office/word/2010/wordprocessingDrawing" xmlns:wp="http://schemas.openxmlformats.org/drawingml/2006/wordprocessingDrawing" xmlns:w10="urn:schemas-microsoft-com:office:word" xmlns:w="http://schemas.openxmlformats.org/wordprocessingml/2006/main" xmlns:w14="http://schemas.microsoft.com/office/word/2010/wordml" xmlns:w15="http://schemas.microsoft.com/office/word/2012/wordml" xmlns:w16cex="http://schemas.microsoft.com/office/word/2018/wordml/cex" xmlns:w16cid="http://schemas.microsoft.com/office/word/2016/wordml/cid" xmlns:w16="http://schemas.microsoft.com/office/word/2018/wordml" xmlns:w16sdtdh="http://schemas.microsoft.com/office/word/2020/wordml/sdtdatahash" xmlns:w16se="http://schemas.microsoft.com/office/word/2015/wordml/symex" xmlns:wpg="http://schemas.microsoft.com/office/word/2010/wordprocessingGroup" xmlns:wpi="http://schemas.microsoft.com/office/word/2010/wordprocessingInk" xmlns:wne="http://schemas.microsoft.com/office/word/2006/wordml" xmlns:wps="http://schemas.microsoft.com/office/word/2010/wordprocessingShape" mc:Ignorable="w14 w15 w16se w16cid w16 w16cex w16sdtdh wp14">
+  <w:p>
     <w:pPr>
-      <w:pStyle w:val="Piedepgina"/>
+      <w:pStyle w:val="Footer"/>
     </w:pPr>
     <w:r>
       <w:rPr>
@@ -1045,7 +1833,7 @@
       <mc:AlternateContent>
         <mc:Choice Requires="wps">
           <w:drawing>
-            <wp:anchor xmlns:wp14="http://schemas.microsoft.com/office/word/2010/wordprocessingDrawing" distT="0" distB="0" distL="114300" distR="114300" simplePos="0" relativeHeight="251661312" behindDoc="0" locked="0" layoutInCell="1" allowOverlap="1" wp14:anchorId="5073FBAC" wp14:editId="0CDF8291">
+            <wp:anchor distT="0" distB="0" distL="114300" distR="114300" simplePos="0" relativeHeight="251661312" behindDoc="0" locked="0" layoutInCell="1" allowOverlap="1" wp14:anchorId="5073FBAC" wp14:editId="0CDF8291">
               <wp:simplePos x="0" y="0"/>
               <wp:positionH relativeFrom="page">
                 <wp:posOffset>922655</wp:posOffset>
@@ -1059,7 +1847,7 @@
               <wp:docPr id="8" name="Conector recto 8">
                 <a:extLst xmlns:a="http://schemas.openxmlformats.org/drawingml/2006/main">
                   <a:ext uri="{C183D7F6-B498-43B3-948B-1728B52AA6E4}">
-                    <adec:decorative xmlns="" xmlns:cx="http://schemas.microsoft.com/office/drawing/2014/chartex" xmlns:cx1="http://schemas.microsoft.com/office/drawing/2015/9/8/chartex" xmlns:cx2="http://schemas.microsoft.com/office/drawing/2015/10/21/chartex" xmlns:cx3="http://schemas.microsoft.com/office/drawing/2016/5/9/chartex" xmlns:cx4="http://schemas.microsoft.com/office/drawing/2016/5/10/chartex" xmlns:cx5="http://schemas.microsoft.com/office/drawing/2016/5/11/chartex" xmlns:cx6="http://schemas.microsoft.com/office/drawing/2016/5/12/chartex" xmlns:cx7="http://schemas.microsoft.com/office/drawing/2016/5/13/chartex" xmlns:cx8="http://schemas.microsoft.com/office/drawing/2016/5/14/chartex" xmlns:aink="http://schemas.microsoft.com/office/drawing/2016/ink" xmlns:am3d="http://schemas.microsoft.com/office/drawing/2017/model3d" xmlns:o="urn:schemas-microsoft-com:office:office" xmlns:v="urn:schemas-microsoft-com:vml" xmlns:w10="urn:schemas-microsoft-com:office:word" xmlns:w="http://schemas.openxmlformats.org/wordprocessingml/2006/main" xmlns:w16cid="http://schemas.microsoft.com/office/word/2016/wordml/cid" xmlns:w16se="http://schemas.microsoft.com/office/word/2015/wordml/symex" xmlns:adec="http://schemas.microsoft.com/office/drawing/2017/decorative" val="1"/>
+                    <adec:decorative xmlns:adec="http://schemas.microsoft.com/office/drawing/2017/decorative" val="1"/>
                   </a:ext>
                 </a:extLst>
               </wp:docPr>
@@ -1106,7 +1894,7 @@
             </wp:anchor>
           </w:drawing>
         </mc:Choice>
-        <mc:Fallback>
+        <mc:Fallback xmlns:wp14="http://schemas.microsoft.com/office/word/2010/wordml" xmlns:adec="http://schemas.microsoft.com/office/drawing/2017/decorative" xmlns:a="http://schemas.openxmlformats.org/drawingml/2006/main">
           <w:pict w14:anchorId="480BD467">
             <v:line id="Conector recto 8" style="position:absolute;z-index:251661312;visibility:visible;mso-wrap-style:square;mso-width-percent:0;mso-wrap-distance-left:9pt;mso-wrap-distance-top:0;mso-wrap-distance-right:9pt;mso-wrap-distance-bottom:0;mso-position-horizontal:absolute;mso-position-horizontal-relative:page;mso-position-vertical:absolute;mso-position-vertical-relative:page;mso-width-percent:0;mso-width-relative:margin" o:spid="_x0000_s1026" strokecolor="#4472c4 [3208]" strokeweight="1pt" from="72.65pt,768.75pt" to="522.65pt,768.75pt" w14:anchorId="6C7AE515" o:gfxdata="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">
               <v:stroke joinstyle="miter"/>
@@ -1121,9 +1909,9 @@
 </file>
 
 <file path=word/footnotes.xml><?xml version="1.0" encoding="utf-8"?>
-<w:footnotes xmlns:wpc="http://schemas.microsoft.com/office/word/2010/wordprocessingCanvas" xmlns:mc="http://schemas.openxmlformats.org/markup-compatibility/2006" xmlns:o="urn:schemas-microsoft-com:office:office" xmlns:r="http://schemas.openxmlformats.org/officeDocument/2006/relationships" xmlns:m="http://schemas.openxmlformats.org/officeDocument/2006/math" xmlns:v="urn:schemas-microsoft-com:vml" xmlns:wp14="http://schemas.microsoft.com/office/word/2010/wordprocessingDrawing" xmlns:wp="http://schemas.openxmlformats.org/drawingml/2006/wordprocessingDrawing" xmlns:w10="urn:schemas-microsoft-com:office:word" xmlns:w="http://schemas.openxmlformats.org/wordprocessingml/2006/main" xmlns:w14="http://schemas.microsoft.com/office/word/2010/wordml" xmlns:w15="http://schemas.microsoft.com/office/word/2012/wordml" xmlns:wpg="http://schemas.microsoft.com/office/word/2010/wordprocessingGroup" xmlns:wpi="http://schemas.microsoft.com/office/word/2010/wordprocessingInk" xmlns:wne="http://schemas.microsoft.com/office/word/2006/wordml" xmlns:wps="http://schemas.microsoft.com/office/word/2010/wordprocessingShape" mc:Ignorable="w14 w15 wp14">
+<w:footnotes xmlns:wpc="http://schemas.microsoft.com/office/word/2010/wordprocessingCanvas" xmlns:cx="http://schemas.microsoft.com/office/drawing/2014/chartex" xmlns:cx1="http://schemas.microsoft.com/office/drawing/2015/9/8/chartex" xmlns:cx2="http://schemas.microsoft.com/office/drawing/2015/10/21/chartex" xmlns:cx3="http://schemas.microsoft.com/office/drawing/2016/5/9/chartex" xmlns:cx4="http://schemas.microsoft.com/office/drawing/2016/5/10/chartex" xmlns:cx5="http://schemas.microsoft.com/office/drawing/2016/5/11/chartex" xmlns:cx6="http://schemas.microsoft.com/office/drawing/2016/5/12/chartex" xmlns:cx7="http://schemas.microsoft.com/office/drawing/2016/5/13/chartex" xmlns:cx8="http://schemas.microsoft.com/office/drawing/2016/5/14/chartex" xmlns:mc="http://schemas.openxmlformats.org/markup-compatibility/2006" xmlns:aink="http://schemas.microsoft.com/office/drawing/2016/ink" xmlns:am3d="http://schemas.microsoft.com/office/drawing/2017/model3d" xmlns:o="urn:schemas-microsoft-com:office:office" xmlns:r="http://schemas.openxmlformats.org/officeDocument/2006/relationships" xmlns:m="http://schemas.openxmlformats.org/officeDocument/2006/math" xmlns:v="urn:schemas-microsoft-com:vml" xmlns:wp14="http://schemas.microsoft.com/office/word/2010/wordprocessingDrawing" xmlns:wp="http://schemas.openxmlformats.org/drawingml/2006/wordprocessingDrawing" xmlns:w10="urn:schemas-microsoft-com:office:word" xmlns:w="http://schemas.openxmlformats.org/wordprocessingml/2006/main" xmlns:w14="http://schemas.microsoft.com/office/word/2010/wordml" xmlns:w15="http://schemas.microsoft.com/office/word/2012/wordml" xmlns:w16cex="http://schemas.microsoft.com/office/word/2018/wordml/cex" xmlns:w16cid="http://schemas.microsoft.com/office/word/2016/wordml/cid" xmlns:w16="http://schemas.microsoft.com/office/word/2018/wordml" xmlns:w16sdtdh="http://schemas.microsoft.com/office/word/2020/wordml/sdtdatahash" xmlns:w16se="http://schemas.microsoft.com/office/word/2015/wordml/symex" xmlns:wpg="http://schemas.microsoft.com/office/word/2010/wordprocessingGroup" xmlns:wpi="http://schemas.microsoft.com/office/word/2010/wordprocessingInk" xmlns:wne="http://schemas.microsoft.com/office/word/2006/wordml" xmlns:wps="http://schemas.microsoft.com/office/word/2010/wordprocessingShape" mc:Ignorable="w14 w15 w16se w16cid w16 w16cex w16sdtdh wp14">
   <w:footnote w:type="separator" w:id="-1">
-    <w:p xmlns:wp14="http://schemas.microsoft.com/office/word/2010/wordml" wp14:textId="77777777">
+    <w:p>
       <w:pPr>
         <w:spacing w:after="0" w:line="240" w:lineRule="auto"/>
       </w:pPr>
@@ -1133,7 +1921,7 @@
     </w:p>
   </w:footnote>
   <w:footnote w:type="continuationSeparator" w:id="0">
-    <w:p xmlns:wp14="http://schemas.microsoft.com/office/word/2010/wordml" wp14:textId="77777777">
+    <w:p>
       <w:pPr>
         <w:spacing w:after="0" w:line="240" w:lineRule="auto"/>
       </w:pPr>
@@ -1146,10 +1934,10 @@
 </file>
 
 <file path=word/header1.xml><?xml version="1.0" encoding="utf-8"?>
-<w:hdr xmlns:wpc="http://schemas.microsoft.com/office/word/2010/wordprocessingCanvas" xmlns:mc="http://schemas.openxmlformats.org/markup-compatibility/2006" xmlns:o="urn:schemas-microsoft-com:office:office" xmlns:r="http://schemas.openxmlformats.org/officeDocument/2006/relationships" xmlns:m="http://schemas.openxmlformats.org/officeDocument/2006/math" xmlns:v="urn:schemas-microsoft-com:vml" xmlns:wp14="http://schemas.microsoft.com/office/word/2010/wordprocessingDrawing" xmlns:wp="http://schemas.openxmlformats.org/drawingml/2006/wordprocessingDrawing" xmlns:w10="urn:schemas-microsoft-com:office:word" xmlns:w="http://schemas.openxmlformats.org/wordprocessingml/2006/main" xmlns:w14="http://schemas.microsoft.com/office/word/2010/wordml" xmlns:w15="http://schemas.microsoft.com/office/word/2012/wordml" xmlns:wpg="http://schemas.microsoft.com/office/word/2010/wordprocessingGroup" xmlns:wpi="http://schemas.microsoft.com/office/word/2010/wordprocessingInk" xmlns:wne="http://schemas.microsoft.com/office/word/2006/wordml" xmlns:wps="http://schemas.microsoft.com/office/word/2010/wordprocessingShape" xmlns:a="http://schemas.openxmlformats.org/drawingml/2006/main" xmlns:adec="http://schemas.microsoft.com/office/drawing/2017/decorative" mc:Ignorable="w14 w15 wp14">
+<w:hdr xmlns:wpc="http://schemas.microsoft.com/office/word/2010/wordprocessingCanvas" xmlns:cx="http://schemas.microsoft.com/office/drawing/2014/chartex" xmlns:cx1="http://schemas.microsoft.com/office/drawing/2015/9/8/chartex" xmlns:cx2="http://schemas.microsoft.com/office/drawing/2015/10/21/chartex" xmlns:cx3="http://schemas.microsoft.com/office/drawing/2016/5/9/chartex" xmlns:cx4="http://schemas.microsoft.com/office/drawing/2016/5/10/chartex" xmlns:cx5="http://schemas.microsoft.com/office/drawing/2016/5/11/chartex" xmlns:cx6="http://schemas.microsoft.com/office/drawing/2016/5/12/chartex" xmlns:cx7="http://schemas.microsoft.com/office/drawing/2016/5/13/chartex" xmlns:cx8="http://schemas.microsoft.com/office/drawing/2016/5/14/chartex" xmlns:mc="http://schemas.openxmlformats.org/markup-compatibility/2006" xmlns:aink="http://schemas.microsoft.com/office/drawing/2016/ink" xmlns:am3d="http://schemas.microsoft.com/office/drawing/2017/model3d" xmlns:o="urn:schemas-microsoft-com:office:office" xmlns:r="http://schemas.openxmlformats.org/officeDocument/2006/relationships" xmlns:m="http://schemas.openxmlformats.org/officeDocument/2006/math" xmlns:v="urn:schemas-microsoft-com:vml" xmlns:wp14="http://schemas.microsoft.com/office/word/2010/wordprocessingDrawing" xmlns:wp="http://schemas.openxmlformats.org/drawingml/2006/wordprocessingDrawing" xmlns:w10="urn:schemas-microsoft-com:office:word" xmlns:w="http://schemas.openxmlformats.org/wordprocessingml/2006/main" xmlns:w14="http://schemas.microsoft.com/office/word/2010/wordml" xmlns:w15="http://schemas.microsoft.com/office/word/2012/wordml" xmlns:w16cex="http://schemas.microsoft.com/office/word/2018/wordml/cex" xmlns:w16cid="http://schemas.microsoft.com/office/word/2016/wordml/cid" xmlns:w16="http://schemas.microsoft.com/office/word/2018/wordml" xmlns:w16sdtdh="http://schemas.microsoft.com/office/word/2020/wordml/sdtdatahash" xmlns:w16se="http://schemas.microsoft.com/office/word/2015/wordml/symex" xmlns:wpg="http://schemas.microsoft.com/office/word/2010/wordprocessingGroup" xmlns:wpi="http://schemas.microsoft.com/office/word/2010/wordprocessingInk" xmlns:wne="http://schemas.microsoft.com/office/word/2006/wordml" xmlns:wps="http://schemas.microsoft.com/office/word/2010/wordprocessingShape" mc:Ignorable="w14 w15 w16se w16cid w16 w16cex w16sdtdh wp14">
   <w:tbl>
     <w:tblPr>
-      <w:tblStyle w:val="Cuadrculadetablaclara"/>
+      <w:tblStyle w:val="TableGridLight"/>
       <w:tblW w:w="7460" w:type="dxa"/>
       <w:jc w:val="center"/>
       <w:tblLook w:val="04A0" w:firstRow="1" w:lastRow="0" w:firstColumn="1" w:lastColumn="0" w:noHBand="0" w:noVBand="1"/>
@@ -1159,7 +1947,7 @@
       <w:gridCol w:w="4200"/>
       <w:gridCol w:w="1396"/>
     </w:tblGrid>
-    <w:tr xmlns:wp14="http://schemas.microsoft.com/office/word/2010/wordml" wp14:textId="77777777">
+    <w:tr>
       <w:trPr>
         <w:trHeight w:val="300"/>
         <w:jc w:val="center"/>
@@ -1170,10 +1958,10 @@
           <w:noWrap/>
           <w:hideMark/>
         </w:tcPr>
-        <w:p wp14:textId="77777777">
+        <w:p>
           <w:pPr>
             <w:rPr>
-              <w:rFonts w:ascii="Calibri" w:hAnsi="Calibri" w:eastAsia="Times New Roman" w:cs="Calibri"/>
+              <w:rFonts w:ascii="Calibri" w:eastAsia="Times New Roman" w:hAnsi="Calibri" w:cs="Calibri"/>
               <w:b/>
               <w:color w:val="000000"/>
               <w:sz w:val="24"/>
@@ -1182,7 +1970,7 @@
           </w:pPr>
           <w:r>
             <w:rPr>
-              <w:rFonts w:ascii="Calibri" w:hAnsi="Calibri" w:eastAsia="Times New Roman" w:cs="Calibri"/>
+              <w:rFonts w:ascii="Calibri" w:eastAsia="Times New Roman" w:hAnsi="Calibri" w:cs="Calibri"/>
               <w:b/>
               <w:color w:val="000000"/>
               <w:sz w:val="24"/>
@@ -1198,10 +1986,10 @@
           <w:noWrap/>
           <w:hideMark/>
         </w:tcPr>
-        <w:p wp14:textId="77777777">
+        <w:p>
           <w:pPr>
             <w:rPr>
-              <w:rFonts w:ascii="Calibri" w:hAnsi="Calibri" w:eastAsia="Times New Roman" w:cs="Calibri"/>
+              <w:rFonts w:ascii="Calibri" w:eastAsia="Times New Roman" w:hAnsi="Calibri" w:cs="Calibri"/>
               <w:b/>
               <w:color w:val="000000"/>
               <w:sz w:val="24"/>
@@ -1210,7 +1998,7 @@
           </w:pPr>
           <w:r>
             <w:rPr>
-              <w:rFonts w:ascii="Calibri" w:hAnsi="Calibri" w:eastAsia="Times New Roman" w:cs="Calibri"/>
+              <w:rFonts w:ascii="Calibri" w:eastAsia="Times New Roman" w:hAnsi="Calibri" w:cs="Calibri"/>
               <w:b/>
               <w:color w:val="000000"/>
               <w:sz w:val="24"/>
@@ -1226,10 +2014,10 @@
           <w:noWrap/>
           <w:hideMark/>
         </w:tcPr>
-        <w:p wp14:textId="77777777">
+        <w:p>
           <w:pPr>
             <w:rPr>
-              <w:rFonts w:ascii="Calibri" w:hAnsi="Calibri" w:eastAsia="Times New Roman" w:cs="Calibri"/>
+              <w:rFonts w:ascii="Calibri" w:eastAsia="Times New Roman" w:hAnsi="Calibri" w:cs="Calibri"/>
               <w:b/>
               <w:color w:val="000000"/>
               <w:sz w:val="24"/>
@@ -1238,7 +2026,7 @@
           </w:pPr>
           <w:r>
             <w:rPr>
-              <w:rFonts w:ascii="Calibri" w:hAnsi="Calibri" w:eastAsia="Times New Roman" w:cs="Calibri"/>
+              <w:rFonts w:ascii="Calibri" w:eastAsia="Times New Roman" w:hAnsi="Calibri" w:cs="Calibri"/>
               <w:b/>
               <w:color w:val="000000"/>
               <w:sz w:val="24"/>
@@ -1249,7 +2037,7 @@
         </w:p>
       </w:tc>
     </w:tr>
-    <w:tr xmlns:wp14="http://schemas.microsoft.com/office/word/2010/wordml" wp14:textId="77777777">
+    <w:tr>
       <w:trPr>
         <w:trHeight w:val="223"/>
         <w:jc w:val="center"/>
@@ -1260,10 +2048,10 @@
           <w:vMerge w:val="restart"/>
           <w:hideMark/>
         </w:tcPr>
-        <w:p wp14:textId="77777777">
+        <w:p>
           <w:pPr>
             <w:rPr>
-              <w:rFonts w:ascii="Calibri" w:hAnsi="Calibri" w:eastAsia="Times New Roman" w:cs="Calibri"/>
+              <w:rFonts w:ascii="Calibri" w:eastAsia="Times New Roman" w:hAnsi="Calibri" w:cs="Calibri"/>
               <w:color w:val="000000"/>
               <w:sz w:val="24"/>
               <w:lang w:eastAsia="es-ES"/>
@@ -1271,7 +2059,7 @@
           </w:pPr>
           <w:r>
             <w:rPr>
-              <w:rFonts w:ascii="Calibri" w:hAnsi="Calibri" w:eastAsia="Times New Roman" w:cs="Calibri"/>
+              <w:rFonts w:ascii="Calibri" w:eastAsia="Times New Roman" w:hAnsi="Calibri" w:cs="Calibri"/>
               <w:color w:val="000000"/>
               <w:sz w:val="24"/>
               <w:lang w:eastAsia="es-ES"/>
@@ -1286,10 +2074,10 @@
           <w:noWrap/>
           <w:hideMark/>
         </w:tcPr>
-        <w:p wp14:textId="77777777">
+        <w:p>
           <w:pPr>
             <w:rPr>
-              <w:rFonts w:ascii="Calibri" w:hAnsi="Calibri" w:eastAsia="Times New Roman" w:cs="Calibri"/>
+              <w:rFonts w:ascii="Calibri" w:eastAsia="Times New Roman" w:hAnsi="Calibri" w:cs="Calibri"/>
               <w:color w:val="000000"/>
               <w:sz w:val="24"/>
               <w:lang w:eastAsia="es-ES"/>
@@ -1297,7 +2085,7 @@
           </w:pPr>
           <w:r>
             <w:rPr>
-              <w:rFonts w:ascii="Calibri" w:hAnsi="Calibri" w:eastAsia="Times New Roman" w:cs="Calibri"/>
+              <w:rFonts w:ascii="Calibri" w:eastAsia="Times New Roman" w:hAnsi="Calibri" w:cs="Calibri"/>
               <w:color w:val="000000"/>
               <w:sz w:val="24"/>
               <w:lang w:eastAsia="es-ES"/>
@@ -1312,10 +2100,10 @@
           <w:noWrap/>
           <w:hideMark/>
         </w:tcPr>
-        <w:p wp14:textId="77777777">
+        <w:p>
           <w:pPr>
             <w:rPr>
-              <w:rFonts w:ascii="Calibri" w:hAnsi="Calibri" w:eastAsia="Times New Roman" w:cs="Calibri"/>
+              <w:rFonts w:ascii="Calibri" w:eastAsia="Times New Roman" w:hAnsi="Calibri" w:cs="Calibri"/>
               <w:b/>
               <w:color w:val="000000"/>
               <w:sz w:val="24"/>
@@ -1324,7 +2112,7 @@
           </w:pPr>
           <w:r>
             <w:rPr>
-              <w:rFonts w:ascii="Calibri" w:hAnsi="Calibri" w:eastAsia="Times New Roman" w:cs="Calibri"/>
+              <w:rFonts w:ascii="Calibri" w:eastAsia="Times New Roman" w:hAnsi="Calibri" w:cs="Calibri"/>
               <w:b/>
               <w:color w:val="000000"/>
               <w:sz w:val="24"/>
@@ -1335,7 +2123,7 @@
         </w:p>
       </w:tc>
     </w:tr>
-    <w:tr xmlns:wp14="http://schemas.microsoft.com/office/word/2010/wordml" wp14:textId="77777777">
+    <w:tr>
       <w:trPr>
         <w:trHeight w:val="131"/>
         <w:jc w:val="center"/>
@@ -1346,10 +2134,10 @@
           <w:vMerge/>
           <w:hideMark/>
         </w:tcPr>
-        <w:p wp14:textId="77777777">
+        <w:p>
           <w:pPr>
             <w:rPr>
-              <w:rFonts w:ascii="Calibri" w:hAnsi="Calibri" w:eastAsia="Times New Roman" w:cs="Calibri"/>
+              <w:rFonts w:ascii="Calibri" w:eastAsia="Times New Roman" w:hAnsi="Calibri" w:cs="Calibri"/>
               <w:color w:val="000000"/>
               <w:sz w:val="24"/>
               <w:lang w:eastAsia="es-ES"/>
@@ -1363,10 +2151,10 @@
           <w:noWrap/>
           <w:hideMark/>
         </w:tcPr>
-        <w:p wp14:textId="77777777">
+        <w:p>
           <w:pPr>
             <w:rPr>
-              <w:rFonts w:ascii="Calibri" w:hAnsi="Calibri" w:eastAsia="Times New Roman" w:cs="Calibri"/>
+              <w:rFonts w:ascii="Calibri" w:eastAsia="Times New Roman" w:hAnsi="Calibri" w:cs="Calibri"/>
               <w:color w:val="000000"/>
               <w:sz w:val="24"/>
               <w:lang w:eastAsia="es-ES"/>
@@ -1374,7 +2162,7 @@
           </w:pPr>
           <w:r>
             <w:rPr>
-              <w:rFonts w:ascii="Calibri" w:hAnsi="Calibri" w:eastAsia="Times New Roman" w:cs="Calibri"/>
+              <w:rFonts w:ascii="Calibri" w:eastAsia="Times New Roman" w:hAnsi="Calibri" w:cs="Calibri"/>
               <w:color w:val="000000"/>
               <w:sz w:val="24"/>
               <w:lang w:eastAsia="es-ES"/>
@@ -1389,10 +2177,10 @@
           <w:noWrap/>
           <w:hideMark/>
         </w:tcPr>
-        <w:p wp14:textId="77777777">
+        <w:p>
           <w:pPr>
             <w:rPr>
-              <w:rFonts w:ascii="Calibri" w:hAnsi="Calibri" w:eastAsia="Times New Roman" w:cs="Calibri"/>
+              <w:rFonts w:ascii="Calibri" w:eastAsia="Times New Roman" w:hAnsi="Calibri" w:cs="Calibri"/>
               <w:color w:val="000000"/>
               <w:sz w:val="24"/>
               <w:lang w:eastAsia="es-ES"/>
@@ -1402,9 +2190,9 @@
       </w:tc>
     </w:tr>
   </w:tbl>
-  <w:p xmlns:wp14="http://schemas.microsoft.com/office/word/2010/wordml" wp14:textId="77777777">
+  <w:p>
     <w:pPr>
-      <w:pStyle w:val="Encabezado"/>
+      <w:pStyle w:val="Header"/>
     </w:pPr>
     <w:r>
       <w:rPr>
@@ -1414,7 +2202,7 @@
       <mc:AlternateContent>
         <mc:Choice Requires="wps">
           <w:drawing>
-            <wp:anchor xmlns:wp14="http://schemas.microsoft.com/office/word/2010/wordprocessingDrawing" distT="0" distB="0" distL="114300" distR="114300" simplePos="0" relativeHeight="251659264" behindDoc="0" locked="0" layoutInCell="1" allowOverlap="1" wp14:anchorId="3ED39C87" wp14:editId="5F4648EA">
+            <wp:anchor distT="0" distB="0" distL="114300" distR="114300" simplePos="0" relativeHeight="251659264" behindDoc="0" locked="0" layoutInCell="1" allowOverlap="1" wp14:anchorId="3ED39C87" wp14:editId="5F4648EA">
               <wp:simplePos x="0" y="0"/>
               <wp:positionH relativeFrom="column">
                 <wp:align>center</wp:align>
@@ -1428,7 +2216,7 @@
               <wp:docPr id="7" name="Conector recto 7">
                 <a:extLst xmlns:a="http://schemas.openxmlformats.org/drawingml/2006/main">
                   <a:ext uri="{C183D7F6-B498-43B3-948B-1728B52AA6E4}">
-                    <adec:decorative xmlns="" xmlns:cx="http://schemas.microsoft.com/office/drawing/2014/chartex" xmlns:cx1="http://schemas.microsoft.com/office/drawing/2015/9/8/chartex" xmlns:cx2="http://schemas.microsoft.com/office/drawing/2015/10/21/chartex" xmlns:cx3="http://schemas.microsoft.com/office/drawing/2016/5/9/chartex" xmlns:cx4="http://schemas.microsoft.com/office/drawing/2016/5/10/chartex" xmlns:cx5="http://schemas.microsoft.com/office/drawing/2016/5/11/chartex" xmlns:cx6="http://schemas.microsoft.com/office/drawing/2016/5/12/chartex" xmlns:cx7="http://schemas.microsoft.com/office/drawing/2016/5/13/chartex" xmlns:cx8="http://schemas.microsoft.com/office/drawing/2016/5/14/chartex" xmlns:aink="http://schemas.microsoft.com/office/drawing/2016/ink" xmlns:am3d="http://schemas.microsoft.com/office/drawing/2017/model3d" xmlns:o="urn:schemas-microsoft-com:office:office" xmlns:v="urn:schemas-microsoft-com:vml" xmlns:w10="urn:schemas-microsoft-com:office:word" xmlns:w="http://schemas.openxmlformats.org/wordprocessingml/2006/main" xmlns:w16cid="http://schemas.microsoft.com/office/word/2016/wordml/cid" xmlns:w16se="http://schemas.microsoft.com/office/word/2015/wordml/symex" xmlns:adec="http://schemas.microsoft.com/office/drawing/2017/decorative" val="1"/>
+                    <adec:decorative xmlns:adec="http://schemas.microsoft.com/office/drawing/2017/decorative" val="1"/>
                   </a:ext>
                 </a:extLst>
               </wp:docPr>
@@ -1475,7 +2263,7 @@
             </wp:anchor>
           </w:drawing>
         </mc:Choice>
-        <mc:Fallback>
+        <mc:Fallback xmlns:wp14="http://schemas.microsoft.com/office/word/2010/wordml" xmlns:adec="http://schemas.microsoft.com/office/drawing/2017/decorative" xmlns:a="http://schemas.openxmlformats.org/drawingml/2006/main">
           <w:pict w14:anchorId="2702DC8A">
             <v:line id="Conector recto 7" style="position:absolute;z-index:251659264;visibility:visible;mso-wrap-style:square;mso-width-percent:0;mso-wrap-distance-left:9pt;mso-wrap-distance-top:0;mso-wrap-distance-right:9pt;mso-wrap-distance-bottom:0;mso-position-horizontal:center;mso-position-horizontal-relative:text;mso-position-vertical:absolute;mso-position-vertical-relative:page;mso-width-percent:0;mso-width-relative:margin" o:spid="_x0000_s1026" strokecolor="#4472c4 [3208]" strokeweight="1pt" from="0,1in" to="450pt,1in" w14:anchorId="41ED2B49" o:gfxdata="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">
               <v:stroke joinstyle="miter"/>
@@ -1490,23 +2278,136 @@
 </file>
 
 <file path=word/header2.xml><?xml version="1.0" encoding="utf-8"?>
-<w:hdr xmlns:wpc="http://schemas.microsoft.com/office/word/2010/wordprocessingCanvas" xmlns:mc="http://schemas.openxmlformats.org/markup-compatibility/2006" xmlns:o="urn:schemas-microsoft-com:office:office" xmlns:r="http://schemas.openxmlformats.org/officeDocument/2006/relationships" xmlns:m="http://schemas.openxmlformats.org/officeDocument/2006/math" xmlns:v="urn:schemas-microsoft-com:vml" xmlns:wp14="http://schemas.microsoft.com/office/word/2010/wordprocessingDrawing" xmlns:wp="http://schemas.openxmlformats.org/drawingml/2006/wordprocessingDrawing" xmlns:w10="urn:schemas-microsoft-com:office:word" xmlns:w="http://schemas.openxmlformats.org/wordprocessingml/2006/main" xmlns:w14="http://schemas.microsoft.com/office/word/2010/wordml" xmlns:w15="http://schemas.microsoft.com/office/word/2012/wordml" xmlns:wpg="http://schemas.microsoft.com/office/word/2010/wordprocessingGroup" xmlns:wpi="http://schemas.microsoft.com/office/word/2010/wordprocessingInk" xmlns:wne="http://schemas.microsoft.com/office/word/2006/wordml" xmlns:wps="http://schemas.microsoft.com/office/word/2010/wordprocessingShape" mc:Ignorable="w14 w15 wp14">
-  <w:p xmlns:wp14="http://schemas.microsoft.com/office/word/2010/wordml" wp14:textId="77777777">
+<w:hdr xmlns:wpc="http://schemas.microsoft.com/office/word/2010/wordprocessingCanvas" xmlns:cx="http://schemas.microsoft.com/office/drawing/2014/chartex" xmlns:cx1="http://schemas.microsoft.com/office/drawing/2015/9/8/chartex" xmlns:cx2="http://schemas.microsoft.com/office/drawing/2015/10/21/chartex" xmlns:cx3="http://schemas.microsoft.com/office/drawing/2016/5/9/chartex" xmlns:cx4="http://schemas.microsoft.com/office/drawing/2016/5/10/chartex" xmlns:cx5="http://schemas.microsoft.com/office/drawing/2016/5/11/chartex" xmlns:cx6="http://schemas.microsoft.com/office/drawing/2016/5/12/chartex" xmlns:cx7="http://schemas.microsoft.com/office/drawing/2016/5/13/chartex" xmlns:cx8="http://schemas.microsoft.com/office/drawing/2016/5/14/chartex" xmlns:mc="http://schemas.openxmlformats.org/markup-compatibility/2006" xmlns:aink="http://schemas.microsoft.com/office/drawing/2016/ink" xmlns:am3d="http://schemas.microsoft.com/office/drawing/2017/model3d" xmlns:o="urn:schemas-microsoft-com:office:office" xmlns:r="http://schemas.openxmlformats.org/officeDocument/2006/relationships" xmlns:m="http://schemas.openxmlformats.org/officeDocument/2006/math" xmlns:v="urn:schemas-microsoft-com:vml" xmlns:wp14="http://schemas.microsoft.com/office/word/2010/wordprocessingDrawing" xmlns:wp="http://schemas.openxmlformats.org/drawingml/2006/wordprocessingDrawing" xmlns:w10="urn:schemas-microsoft-com:office:word" xmlns:w="http://schemas.openxmlformats.org/wordprocessingml/2006/main" xmlns:w14="http://schemas.microsoft.com/office/word/2010/wordml" xmlns:w15="http://schemas.microsoft.com/office/word/2012/wordml" xmlns:w16cex="http://schemas.microsoft.com/office/word/2018/wordml/cex" xmlns:w16cid="http://schemas.microsoft.com/office/word/2016/wordml/cid" xmlns:w16="http://schemas.microsoft.com/office/word/2018/wordml" xmlns:w16sdtdh="http://schemas.microsoft.com/office/word/2020/wordml/sdtdatahash" xmlns:w16se="http://schemas.microsoft.com/office/word/2015/wordml/symex" xmlns:wpg="http://schemas.microsoft.com/office/word/2010/wordprocessingGroup" xmlns:wpi="http://schemas.microsoft.com/office/word/2010/wordprocessingInk" xmlns:wne="http://schemas.microsoft.com/office/word/2006/wordml" xmlns:wps="http://schemas.microsoft.com/office/word/2010/wordprocessingShape" mc:Ignorable="w14 w15 w16se w16cid w16 w16cex w16sdtdh wp14">
+  <w:p>
     <w:pPr>
-      <w:pStyle w:val="Encabezado"/>
+      <w:pStyle w:val="Header"/>
     </w:pPr>
   </w:p>
-  <w:p xmlns:wp14="http://schemas.microsoft.com/office/word/2010/wordml" wp14:textId="77777777">
+  <w:p>
     <w:pPr>
-      <w:pStyle w:val="Encabezado"/>
+      <w:pStyle w:val="Header"/>
     </w:pPr>
   </w:p>
 </w:hdr>
 </file>
 
 <file path=word/numbering.xml><?xml version="1.0" encoding="utf-8"?>
-<w:numbering xmlns:wpc="http://schemas.microsoft.com/office/word/2010/wordprocessingCanvas" xmlns:mc="http://schemas.openxmlformats.org/markup-compatibility/2006" xmlns:o="urn:schemas-microsoft-com:office:office" xmlns:r="http://schemas.openxmlformats.org/officeDocument/2006/relationships" xmlns:m="http://schemas.openxmlformats.org/officeDocument/2006/math" xmlns:v="urn:schemas-microsoft-com:vml" xmlns:wp14="http://schemas.microsoft.com/office/word/2010/wordprocessingDrawing" xmlns:wp="http://schemas.openxmlformats.org/drawingml/2006/wordprocessingDrawing" xmlns:w10="urn:schemas-microsoft-com:office:word" xmlns:w="http://schemas.openxmlformats.org/wordprocessingml/2006/main" xmlns:w14="http://schemas.microsoft.com/office/word/2010/wordml" xmlns:w15="http://schemas.microsoft.com/office/word/2012/wordml" xmlns:wpg="http://schemas.microsoft.com/office/word/2010/wordprocessingGroup" xmlns:wpi="http://schemas.microsoft.com/office/word/2010/wordprocessingInk" xmlns:wne="http://schemas.microsoft.com/office/word/2006/wordml" xmlns:wps="http://schemas.microsoft.com/office/word/2010/wordprocessingShape" mc:Ignorable="w14 w15 wp14">
+<w:numbering xmlns:wpc="http://schemas.microsoft.com/office/word/2010/wordprocessingCanvas" xmlns:cx="http://schemas.microsoft.com/office/drawing/2014/chartex" xmlns:cx1="http://schemas.microsoft.com/office/drawing/2015/9/8/chartex" xmlns:cx2="http://schemas.microsoft.com/office/drawing/2015/10/21/chartex" xmlns:cx3="http://schemas.microsoft.com/office/drawing/2016/5/9/chartex" xmlns:cx4="http://schemas.microsoft.com/office/drawing/2016/5/10/chartex" xmlns:cx5="http://schemas.microsoft.com/office/drawing/2016/5/11/chartex" xmlns:cx6="http://schemas.microsoft.com/office/drawing/2016/5/12/chartex" xmlns:cx7="http://schemas.microsoft.com/office/drawing/2016/5/13/chartex" xmlns:cx8="http://schemas.microsoft.com/office/drawing/2016/5/14/chartex" xmlns:mc="http://schemas.openxmlformats.org/markup-compatibility/2006" xmlns:aink="http://schemas.microsoft.com/office/drawing/2016/ink" xmlns:am3d="http://schemas.microsoft.com/office/drawing/2017/model3d" xmlns:o="urn:schemas-microsoft-com:office:office" xmlns:r="http://schemas.openxmlformats.org/officeDocument/2006/relationships" xmlns:m="http://schemas.openxmlformats.org/officeDocument/2006/math" xmlns:v="urn:schemas-microsoft-com:vml" xmlns:wp14="http://schemas.microsoft.com/office/word/2010/wordprocessingDrawing" xmlns:wp="http://schemas.openxmlformats.org/drawingml/2006/wordprocessingDrawing" xmlns:w10="urn:schemas-microsoft-com:office:word" xmlns:w="http://schemas.openxmlformats.org/wordprocessingml/2006/main" xmlns:w14="http://schemas.microsoft.com/office/word/2010/wordml" xmlns:w15="http://schemas.microsoft.com/office/word/2012/wordml" xmlns:w16cex="http://schemas.microsoft.com/office/word/2018/wordml/cex" xmlns:w16cid="http://schemas.microsoft.com/office/word/2016/wordml/cid" xmlns:w16="http://schemas.microsoft.com/office/word/2018/wordml" xmlns:w16sdtdh="http://schemas.microsoft.com/office/word/2020/wordml/sdtdatahash" xmlns:w16se="http://schemas.microsoft.com/office/word/2015/wordml/symex" xmlns:wpg="http://schemas.microsoft.com/office/word/2010/wordprocessingGroup" xmlns:wpi="http://schemas.microsoft.com/office/word/2010/wordprocessingInk" xmlns:wne="http://schemas.microsoft.com/office/word/2006/wordml" xmlns:wps="http://schemas.microsoft.com/office/word/2010/wordprocessingShape" mc:Ignorable="w14 w15 w16se w16cid w16 w16cex w16sdtdh wp14">
   <w:abstractNum w:abstractNumId="0" w15:restartNumberingAfterBreak="0">
+    <w:nsid w:val="0EF5739B"/>
+    <w:multiLevelType w:val="hybridMultilevel"/>
+    <w:tmpl w:val="2CB0D15C"/>
+    <w:lvl w:ilvl="0" w:tplc="0409000F">
+      <w:start w:val="1"/>
+      <w:numFmt w:val="decimal"/>
+      <w:lvlText w:val="%1."/>
+      <w:lvlJc w:val="left"/>
+      <w:pPr>
+        <w:ind w:left="1440" w:hanging="360"/>
+      </w:pPr>
+      <w:rPr>
+        <w:rFonts w:hint="default"/>
+      </w:rPr>
+    </w:lvl>
+    <w:lvl w:ilvl="1" w:tplc="04090003">
+      <w:start w:val="1"/>
+      <w:numFmt w:val="bullet"/>
+      <w:lvlText w:val="o"/>
+      <w:lvlJc w:val="left"/>
+      <w:pPr>
+        <w:ind w:left="2160" w:hanging="360"/>
+      </w:pPr>
+      <w:rPr>
+        <w:rFonts w:ascii="Courier New" w:hAnsi="Courier New" w:cs="Courier New" w:hint="default"/>
+      </w:rPr>
+    </w:lvl>
+    <w:lvl w:ilvl="2" w:tplc="04090005" w:tentative="1">
+      <w:start w:val="1"/>
+      <w:numFmt w:val="bullet"/>
+      <w:lvlText w:val=""/>
+      <w:lvlJc w:val="left"/>
+      <w:pPr>
+        <w:ind w:left="2880" w:hanging="360"/>
+      </w:pPr>
+      <w:rPr>
+        <w:rFonts w:ascii="Wingdings" w:hAnsi="Wingdings" w:hint="default"/>
+      </w:rPr>
+    </w:lvl>
+    <w:lvl w:ilvl="3" w:tplc="04090001" w:tentative="1">
+      <w:start w:val="1"/>
+      <w:numFmt w:val="bullet"/>
+      <w:lvlText w:val=""/>
+      <w:lvlJc w:val="left"/>
+      <w:pPr>
+        <w:ind w:left="3600" w:hanging="360"/>
+      </w:pPr>
+      <w:rPr>
+        <w:rFonts w:ascii="Symbol" w:hAnsi="Symbol" w:hint="default"/>
+      </w:rPr>
+    </w:lvl>
+    <w:lvl w:ilvl="4" w:tplc="04090003" w:tentative="1">
+      <w:start w:val="1"/>
+      <w:numFmt w:val="bullet"/>
+      <w:lvlText w:val="o"/>
+      <w:lvlJc w:val="left"/>
+      <w:pPr>
+        <w:ind w:left="4320" w:hanging="360"/>
+      </w:pPr>
+      <w:rPr>
+        <w:rFonts w:ascii="Courier New" w:hAnsi="Courier New" w:cs="Courier New" w:hint="default"/>
+      </w:rPr>
+    </w:lvl>
+    <w:lvl w:ilvl="5" w:tplc="04090005" w:tentative="1">
+      <w:start w:val="1"/>
+      <w:numFmt w:val="bullet"/>
+      <w:lvlText w:val=""/>
+      <w:lvlJc w:val="left"/>
+      <w:pPr>
+        <w:ind w:left="5040" w:hanging="360"/>
+      </w:pPr>
+      <w:rPr>
+        <w:rFonts w:ascii="Wingdings" w:hAnsi="Wingdings" w:hint="default"/>
+      </w:rPr>
+    </w:lvl>
+    <w:lvl w:ilvl="6" w:tplc="04090001" w:tentative="1">
+      <w:start w:val="1"/>
+      <w:numFmt w:val="bullet"/>
+      <w:lvlText w:val=""/>
+      <w:lvlJc w:val="left"/>
+      <w:pPr>
+        <w:ind w:left="5760" w:hanging="360"/>
+      </w:pPr>
+      <w:rPr>
+        <w:rFonts w:ascii="Symbol" w:hAnsi="Symbol" w:hint="default"/>
+      </w:rPr>
+    </w:lvl>
+    <w:lvl w:ilvl="7" w:tplc="04090003" w:tentative="1">
+      <w:start w:val="1"/>
+      <w:numFmt w:val="bullet"/>
+      <w:lvlText w:val="o"/>
+      <w:lvlJc w:val="left"/>
+      <w:pPr>
+        <w:ind w:left="6480" w:hanging="360"/>
+      </w:pPr>
+      <w:rPr>
+        <w:rFonts w:ascii="Courier New" w:hAnsi="Courier New" w:cs="Courier New" w:hint="default"/>
+      </w:rPr>
+    </w:lvl>
+    <w:lvl w:ilvl="8" w:tplc="04090005" w:tentative="1">
+      <w:start w:val="1"/>
+      <w:numFmt w:val="bullet"/>
+      <w:lvlText w:val=""/>
+      <w:lvlJc w:val="left"/>
+      <w:pPr>
+        <w:ind w:left="7200" w:hanging="360"/>
+      </w:pPr>
+      <w:rPr>
+        <w:rFonts w:ascii="Wingdings" w:hAnsi="Wingdings" w:hint="default"/>
+      </w:rPr>
+    </w:lvl>
+  </w:abstractNum>
+  <w:abstractNum w:abstractNumId="1" w15:restartNumberingAfterBreak="0">
     <w:nsid w:val="35D44DF5"/>
     <w:multiLevelType w:val="hybridMultilevel"/>
     <w:tmpl w:val="8710FA6A"/>
@@ -1595,7 +2496,7 @@
       </w:pPr>
     </w:lvl>
   </w:abstractNum>
-  <w:abstractNum w:abstractNumId="1" w15:restartNumberingAfterBreak="0">
+  <w:abstractNum w:abstractNumId="2" w15:restartNumberingAfterBreak="0">
     <w:nsid w:val="3AB27C13"/>
     <w:multiLevelType w:val="hybridMultilevel"/>
     <w:tmpl w:val="9C108676"/>
@@ -1684,7 +2585,7 @@
       </w:pPr>
     </w:lvl>
   </w:abstractNum>
-  <w:abstractNum w:abstractNumId="2" w15:restartNumberingAfterBreak="0">
+  <w:abstractNum w:abstractNumId="3" w15:restartNumberingAfterBreak="0">
     <w:nsid w:val="42BE3744"/>
     <w:multiLevelType w:val="hybridMultilevel"/>
     <w:tmpl w:val="9C108676"/>
@@ -1773,7 +2674,7 @@
       </w:pPr>
     </w:lvl>
   </w:abstractNum>
-  <w:abstractNum w:abstractNumId="3" w15:restartNumberingAfterBreak="0">
+  <w:abstractNum w:abstractNumId="4" w15:restartNumberingAfterBreak="0">
     <w:nsid w:val="47C505EB"/>
     <w:multiLevelType w:val="hybridMultilevel"/>
     <w:tmpl w:val="60FAC774"/>
@@ -1862,7 +2763,7 @@
       </w:pPr>
     </w:lvl>
   </w:abstractNum>
-  <w:abstractNum w:abstractNumId="4" w15:restartNumberingAfterBreak="0">
+  <w:abstractNum w:abstractNumId="5" w15:restartNumberingAfterBreak="0">
     <w:nsid w:val="5B691E62"/>
     <w:multiLevelType w:val="hybridMultilevel"/>
     <w:tmpl w:val="053AEFFE"/>
@@ -1874,7 +2775,7 @@
         <w:ind w:left="720" w:hanging="360"/>
       </w:pPr>
       <w:rPr>
-        <w:rFonts w:hint="default" w:ascii="Symbol" w:hAnsi="Symbol" w:eastAsia="MS Mincho" w:cstheme="minorBidi"/>
+        <w:rFonts w:ascii="Symbol" w:eastAsia="MS Mincho" w:hAnsi="Symbol" w:cstheme="minorBidi" w:hint="default"/>
       </w:rPr>
     </w:lvl>
     <w:lvl w:ilvl="1" w:tplc="04090003" w:tentative="1">
@@ -1886,7 +2787,7 @@
         <w:ind w:left="1440" w:hanging="360"/>
       </w:pPr>
       <w:rPr>
-        <w:rFonts w:hint="default" w:ascii="Courier New" w:hAnsi="Courier New" w:cs="Courier New"/>
+        <w:rFonts w:ascii="Courier New" w:hAnsi="Courier New" w:cs="Courier New" w:hint="default"/>
       </w:rPr>
     </w:lvl>
     <w:lvl w:ilvl="2" w:tplc="04090005" w:tentative="1">
@@ -1898,7 +2799,7 @@
         <w:ind w:left="2160" w:hanging="360"/>
       </w:pPr>
       <w:rPr>
-        <w:rFonts w:hint="default" w:ascii="Wingdings" w:hAnsi="Wingdings"/>
+        <w:rFonts w:ascii="Wingdings" w:hAnsi="Wingdings" w:hint="default"/>
       </w:rPr>
     </w:lvl>
     <w:lvl w:ilvl="3" w:tplc="04090001" w:tentative="1">
@@ -1910,7 +2811,7 @@
         <w:ind w:left="2880" w:hanging="360"/>
       </w:pPr>
       <w:rPr>
-        <w:rFonts w:hint="default" w:ascii="Symbol" w:hAnsi="Symbol"/>
+        <w:rFonts w:ascii="Symbol" w:hAnsi="Symbol" w:hint="default"/>
       </w:rPr>
     </w:lvl>
     <w:lvl w:ilvl="4" w:tplc="04090003" w:tentative="1">
@@ -1922,7 +2823,7 @@
         <w:ind w:left="3600" w:hanging="360"/>
       </w:pPr>
       <w:rPr>
-        <w:rFonts w:hint="default" w:ascii="Courier New" w:hAnsi="Courier New" w:cs="Courier New"/>
+        <w:rFonts w:ascii="Courier New" w:hAnsi="Courier New" w:cs="Courier New" w:hint="default"/>
       </w:rPr>
     </w:lvl>
     <w:lvl w:ilvl="5" w:tplc="04090005" w:tentative="1">
@@ -1934,7 +2835,7 @@
         <w:ind w:left="4320" w:hanging="360"/>
       </w:pPr>
       <w:rPr>
-        <w:rFonts w:hint="default" w:ascii="Wingdings" w:hAnsi="Wingdings"/>
+        <w:rFonts w:ascii="Wingdings" w:hAnsi="Wingdings" w:hint="default"/>
       </w:rPr>
     </w:lvl>
     <w:lvl w:ilvl="6" w:tplc="04090001" w:tentative="1">
@@ -1946,7 +2847,7 @@
         <w:ind w:left="5040" w:hanging="360"/>
       </w:pPr>
       <w:rPr>
-        <w:rFonts w:hint="default" w:ascii="Symbol" w:hAnsi="Symbol"/>
+        <w:rFonts w:ascii="Symbol" w:hAnsi="Symbol" w:hint="default"/>
       </w:rPr>
     </w:lvl>
     <w:lvl w:ilvl="7" w:tplc="04090003" w:tentative="1">
@@ -1958,7 +2859,7 @@
         <w:ind w:left="5760" w:hanging="360"/>
       </w:pPr>
       <w:rPr>
-        <w:rFonts w:hint="default" w:ascii="Courier New" w:hAnsi="Courier New" w:cs="Courier New"/>
+        <w:rFonts w:ascii="Courier New" w:hAnsi="Courier New" w:cs="Courier New" w:hint="default"/>
       </w:rPr>
     </w:lvl>
     <w:lvl w:ilvl="8" w:tplc="04090005" w:tentative="1">
@@ -1970,11 +2871,11 @@
         <w:ind w:left="6480" w:hanging="360"/>
       </w:pPr>
       <w:rPr>
-        <w:rFonts w:hint="default" w:ascii="Wingdings" w:hAnsi="Wingdings"/>
+        <w:rFonts w:ascii="Wingdings" w:hAnsi="Wingdings" w:hint="default"/>
       </w:rPr>
     </w:lvl>
   </w:abstractNum>
-  <w:abstractNum w:abstractNumId="5" w15:restartNumberingAfterBreak="0">
+  <w:abstractNum w:abstractNumId="6" w15:restartNumberingAfterBreak="0">
     <w:nsid w:val="5CEF0235"/>
     <w:multiLevelType w:val="hybridMultilevel"/>
     <w:tmpl w:val="9C108676"/>
@@ -2063,7 +2964,7 @@
       </w:pPr>
     </w:lvl>
   </w:abstractNum>
-  <w:abstractNum w:abstractNumId="6" w15:restartNumberingAfterBreak="0">
+  <w:abstractNum w:abstractNumId="7" w15:restartNumberingAfterBreak="0">
     <w:nsid w:val="7CBC0F52"/>
     <w:multiLevelType w:val="hybridMultilevel"/>
     <w:tmpl w:val="8710FA6A"/>
@@ -2153,35 +3054,38 @@
     </w:lvl>
   </w:abstractNum>
   <w:num w:numId="1">
+    <w:abstractNumId w:val="5"/>
+  </w:num>
+  <w:num w:numId="2">
+    <w:abstractNumId w:val="2"/>
+  </w:num>
+  <w:num w:numId="3">
+    <w:abstractNumId w:val="3"/>
+  </w:num>
+  <w:num w:numId="4">
+    <w:abstractNumId w:val="7"/>
+  </w:num>
+  <w:num w:numId="5">
+    <w:abstractNumId w:val="1"/>
+  </w:num>
+  <w:num w:numId="6">
+    <w:abstractNumId w:val="6"/>
+  </w:num>
+  <w:num w:numId="7">
     <w:abstractNumId w:val="4"/>
   </w:num>
-  <w:num w:numId="2">
-    <w:abstractNumId w:val="1"/>
-  </w:num>
-  <w:num w:numId="3">
-    <w:abstractNumId w:val="2"/>
-  </w:num>
-  <w:num w:numId="4">
-    <w:abstractNumId w:val="6"/>
-  </w:num>
-  <w:num w:numId="5">
+  <w:num w:numId="8">
     <w:abstractNumId w:val="0"/>
-  </w:num>
-  <w:num w:numId="6">
-    <w:abstractNumId w:val="5"/>
-  </w:num>
-  <w:num w:numId="7">
-    <w:abstractNumId w:val="3"/>
   </w:num>
 </w:numbering>
 </file>
 
 <file path=word/styles.xml><?xml version="1.0" encoding="utf-8"?>
-<w:styles xmlns:wp14="http://schemas.microsoft.com/office/word/2010/wordprocessingDrawing" xmlns:mc="http://schemas.openxmlformats.org/markup-compatibility/2006" xmlns:r="http://schemas.openxmlformats.org/officeDocument/2006/relationships" xmlns:w="http://schemas.openxmlformats.org/wordprocessingml/2006/main" xmlns:w14="http://schemas.microsoft.com/office/word/2010/wordml" xmlns:w15="http://schemas.microsoft.com/office/word/2012/wordml" mc:Ignorable="w14 w15 wp14">
+<w:styles xmlns:mc="http://schemas.openxmlformats.org/markup-compatibility/2006" xmlns:r="http://schemas.openxmlformats.org/officeDocument/2006/relationships" xmlns:w="http://schemas.openxmlformats.org/wordprocessingml/2006/main" xmlns:w14="http://schemas.microsoft.com/office/word/2010/wordml" xmlns:w15="http://schemas.microsoft.com/office/word/2012/wordml" xmlns:w16cex="http://schemas.microsoft.com/office/word/2018/wordml/cex" xmlns:w16cid="http://schemas.microsoft.com/office/word/2016/wordml/cid" xmlns:w16="http://schemas.microsoft.com/office/word/2018/wordml" xmlns:w16sdtdh="http://schemas.microsoft.com/office/word/2020/wordml/sdtdatahash" xmlns:w16se="http://schemas.microsoft.com/office/word/2015/wordml/symex" mc:Ignorable="w14 w15 w16se w16cid w16 w16cex w16sdtdh">
   <w:docDefaults>
     <w:rPrDefault>
       <w:rPr>
-        <w:rFonts w:asciiTheme="minorHAnsi" w:hAnsiTheme="minorHAnsi" w:eastAsiaTheme="minorEastAsia" w:cstheme="minorBidi"/>
+        <w:rFonts w:asciiTheme="minorHAnsi" w:eastAsiaTheme="minorEastAsia" w:hAnsiTheme="minorHAnsi" w:cstheme="minorBidi"/>
         <w:sz w:val="22"/>
         <w:szCs w:val="22"/>
         <w:lang w:val="es-ES" w:eastAsia="ja-JP" w:bidi="ar-SA"/>
@@ -2193,17 +3097,17 @@
       </w:pPr>
     </w:pPrDefault>
   </w:docDefaults>
-  <w:latentStyles w:defLockedState="0" w:defUIPriority="99" w:defSemiHidden="0" w:defUnhideWhenUsed="0" w:defQFormat="0" w:count="371">
+  <w:latentStyles w:defLockedState="0" w:defUIPriority="99" w:defSemiHidden="0" w:defUnhideWhenUsed="0" w:defQFormat="0" w:count="376">
     <w:lsdException w:name="Normal" w:uiPriority="0" w:qFormat="1"/>
     <w:lsdException w:name="heading 1" w:uiPriority="9" w:qFormat="1"/>
-    <w:lsdException w:name="heading 2" w:uiPriority="9" w:semiHidden="1" w:unhideWhenUsed="1" w:qFormat="1"/>
-    <w:lsdException w:name="heading 3" w:uiPriority="9" w:semiHidden="1" w:unhideWhenUsed="1" w:qFormat="1"/>
-    <w:lsdException w:name="heading 4" w:uiPriority="9" w:semiHidden="1" w:unhideWhenUsed="1" w:qFormat="1"/>
-    <w:lsdException w:name="heading 5" w:uiPriority="9" w:semiHidden="1" w:unhideWhenUsed="1" w:qFormat="1"/>
-    <w:lsdException w:name="heading 6" w:uiPriority="9" w:semiHidden="1" w:unhideWhenUsed="1" w:qFormat="1"/>
-    <w:lsdException w:name="heading 7" w:uiPriority="9" w:semiHidden="1" w:unhideWhenUsed="1" w:qFormat="1"/>
-    <w:lsdException w:name="heading 8" w:uiPriority="9" w:semiHidden="1" w:unhideWhenUsed="1" w:qFormat="1"/>
-    <w:lsdException w:name="heading 9" w:uiPriority="9" w:semiHidden="1" w:unhideWhenUsed="1" w:qFormat="1"/>
+    <w:lsdException w:name="heading 2" w:semiHidden="1" w:uiPriority="9" w:unhideWhenUsed="1" w:qFormat="1"/>
+    <w:lsdException w:name="heading 3" w:semiHidden="1" w:uiPriority="9" w:unhideWhenUsed="1" w:qFormat="1"/>
+    <w:lsdException w:name="heading 4" w:semiHidden="1" w:uiPriority="9" w:unhideWhenUsed="1" w:qFormat="1"/>
+    <w:lsdException w:name="heading 5" w:semiHidden="1" w:uiPriority="9" w:unhideWhenUsed="1" w:qFormat="1"/>
+    <w:lsdException w:name="heading 6" w:semiHidden="1" w:uiPriority="9" w:unhideWhenUsed="1" w:qFormat="1"/>
+    <w:lsdException w:name="heading 7" w:semiHidden="1" w:uiPriority="9" w:unhideWhenUsed="1" w:qFormat="1"/>
+    <w:lsdException w:name="heading 8" w:semiHidden="1" w:uiPriority="9" w:unhideWhenUsed="1" w:qFormat="1"/>
+    <w:lsdException w:name="heading 9" w:semiHidden="1" w:uiPriority="9" w:unhideWhenUsed="1" w:qFormat="1"/>
     <w:lsdException w:name="index 1" w:semiHidden="1" w:unhideWhenUsed="1"/>
     <w:lsdException w:name="index 2" w:semiHidden="1" w:unhideWhenUsed="1"/>
     <w:lsdException w:name="index 3" w:semiHidden="1" w:unhideWhenUsed="1"/>
@@ -2213,22 +3117,22 @@
     <w:lsdException w:name="index 7" w:semiHidden="1" w:unhideWhenUsed="1"/>
     <w:lsdException w:name="index 8" w:semiHidden="1" w:unhideWhenUsed="1"/>
     <w:lsdException w:name="index 9" w:semiHidden="1" w:unhideWhenUsed="1"/>
-    <w:lsdException w:name="toc 1" w:uiPriority="39" w:semiHidden="1" w:unhideWhenUsed="1"/>
-    <w:lsdException w:name="toc 2" w:uiPriority="39" w:semiHidden="1" w:unhideWhenUsed="1"/>
-    <w:lsdException w:name="toc 3" w:uiPriority="39" w:semiHidden="1" w:unhideWhenUsed="1"/>
-    <w:lsdException w:name="toc 4" w:uiPriority="39" w:semiHidden="1" w:unhideWhenUsed="1"/>
-    <w:lsdException w:name="toc 5" w:uiPriority="39" w:semiHidden="1" w:unhideWhenUsed="1"/>
-    <w:lsdException w:name="toc 6" w:uiPriority="39" w:semiHidden="1" w:unhideWhenUsed="1"/>
-    <w:lsdException w:name="toc 7" w:uiPriority="39" w:semiHidden="1" w:unhideWhenUsed="1"/>
-    <w:lsdException w:name="toc 8" w:uiPriority="39" w:semiHidden="1" w:unhideWhenUsed="1"/>
-    <w:lsdException w:name="toc 9" w:uiPriority="39" w:semiHidden="1" w:unhideWhenUsed="1"/>
+    <w:lsdException w:name="toc 1" w:semiHidden="1" w:uiPriority="39" w:unhideWhenUsed="1"/>
+    <w:lsdException w:name="toc 2" w:semiHidden="1" w:uiPriority="39" w:unhideWhenUsed="1"/>
+    <w:lsdException w:name="toc 3" w:semiHidden="1" w:uiPriority="39" w:unhideWhenUsed="1"/>
+    <w:lsdException w:name="toc 4" w:semiHidden="1" w:uiPriority="39" w:unhideWhenUsed="1"/>
+    <w:lsdException w:name="toc 5" w:semiHidden="1" w:uiPriority="39" w:unhideWhenUsed="1"/>
+    <w:lsdException w:name="toc 6" w:semiHidden="1" w:uiPriority="39" w:unhideWhenUsed="1"/>
+    <w:lsdException w:name="toc 7" w:semiHidden="1" w:uiPriority="39" w:unhideWhenUsed="1"/>
+    <w:lsdException w:name="toc 8" w:semiHidden="1" w:uiPriority="39" w:unhideWhenUsed="1"/>
+    <w:lsdException w:name="toc 9" w:semiHidden="1" w:uiPriority="39" w:unhideWhenUsed="1"/>
     <w:lsdException w:name="Normal Indent" w:semiHidden="1" w:unhideWhenUsed="1"/>
     <w:lsdException w:name="footnote text" w:semiHidden="1" w:unhideWhenUsed="1"/>
     <w:lsdException w:name="annotation text" w:semiHidden="1" w:unhideWhenUsed="1"/>
     <w:lsdException w:name="header" w:semiHidden="1" w:unhideWhenUsed="1"/>
     <w:lsdException w:name="footer" w:semiHidden="1" w:unhideWhenUsed="1"/>
     <w:lsdException w:name="index heading" w:semiHidden="1" w:unhideWhenUsed="1"/>
-    <w:lsdException w:name="caption" w:uiPriority="35" w:semiHidden="1" w:unhideWhenUsed="1" w:qFormat="1"/>
+    <w:lsdException w:name="caption" w:semiHidden="1" w:uiPriority="35" w:unhideWhenUsed="1" w:qFormat="1"/>
     <w:lsdException w:name="table of figures" w:semiHidden="1" w:unhideWhenUsed="1"/>
     <w:lsdException w:name="envelope address" w:semiHidden="1" w:unhideWhenUsed="1"/>
     <w:lsdException w:name="envelope return" w:semiHidden="1" w:unhideWhenUsed="1"/>
@@ -2259,7 +3163,7 @@
     <w:lsdException w:name="Title" w:uiPriority="10" w:qFormat="1"/>
     <w:lsdException w:name="Closing" w:semiHidden="1" w:unhideWhenUsed="1"/>
     <w:lsdException w:name="Signature" w:semiHidden="1" w:unhideWhenUsed="1"/>
-    <w:lsdException w:name="Default Paragraph Font" w:uiPriority="1" w:semiHidden="1" w:unhideWhenUsed="1"/>
+    <w:lsdException w:name="Default Paragraph Font" w:semiHidden="1" w:uiPriority="1" w:unhideWhenUsed="1"/>
     <w:lsdException w:name="Body Text" w:semiHidden="1" w:unhideWhenUsed="1"/>
     <w:lsdException w:name="Body Text Indent" w:semiHidden="1" w:unhideWhenUsed="1"/>
     <w:lsdException w:name="List Continue" w:semiHidden="1" w:unhideWhenUsed="1"/>
@@ -2299,7 +3203,6 @@
     <w:lsdException w:name="HTML Sample" w:semiHidden="1" w:unhideWhenUsed="1"/>
     <w:lsdException w:name="HTML Typewriter" w:semiHidden="1" w:unhideWhenUsed="1"/>
     <w:lsdException w:name="HTML Variable" w:semiHidden="1" w:unhideWhenUsed="1"/>
-    <w:lsdException w:name="Normal Table" w:semiHidden="1" w:unhideWhenUsed="1"/>
     <w:lsdException w:name="annotation subject" w:semiHidden="1" w:unhideWhenUsed="1"/>
     <w:lsdException w:name="No List" w:semiHidden="1" w:unhideWhenUsed="1"/>
     <w:lsdException w:name="Outline List 1" w:semiHidden="1" w:unhideWhenUsed="1"/>
@@ -2342,11 +3245,8 @@
     <w:lsdException w:name="Table Contemporary" w:semiHidden="1" w:unhideWhenUsed="1"/>
     <w:lsdException w:name="Table Elegant" w:semiHidden="1" w:unhideWhenUsed="1"/>
     <w:lsdException w:name="Table Professional" w:semiHidden="1" w:unhideWhenUsed="1"/>
-    <w:lsdException w:name="Table Subtle 1" w:semiHidden="1" w:unhideWhenUsed="1"/>
     <w:lsdException w:name="Table Subtle 2" w:semiHidden="1" w:unhideWhenUsed="1"/>
     <w:lsdException w:name="Table Web 1" w:semiHidden="1" w:unhideWhenUsed="1"/>
-    <w:lsdException w:name="Table Web 2" w:semiHidden="1" w:unhideWhenUsed="1"/>
-    <w:lsdException w:name="Table Web 3" w:semiHidden="1" w:unhideWhenUsed="1"/>
     <w:lsdException w:name="Balloon Text" w:semiHidden="1" w:unhideWhenUsed="1"/>
     <w:lsdException w:name="Table Grid" w:uiPriority="39"/>
     <w:lsdException w:name="Table Theme" w:semiHidden="1" w:unhideWhenUsed="1"/>
@@ -2373,7 +3273,7 @@
     <w:lsdException w:name="Medium Shading 2 Accent 1" w:uiPriority="64"/>
     <w:lsdException w:name="Medium List 1 Accent 1" w:uiPriority="65"/>
     <w:lsdException w:name="Revision" w:semiHidden="1"/>
-    <w:lsdException w:name="List Paragraph" w:uiPriority="34" w:qFormat="1"/>
+    <w:lsdException w:name="List Paragraph" w:uiPriority="98" w:qFormat="1"/>
     <w:lsdException w:name="Quote" w:uiPriority="29" w:qFormat="1"/>
     <w:lsdException w:name="Intense Quote" w:uiPriority="30" w:qFormat="1"/>
     <w:lsdException w:name="Medium List 2 Accent 1" w:uiPriority="66"/>
@@ -2459,8 +3359,8 @@
     <w:lsdException w:name="Subtle Reference" w:uiPriority="31" w:qFormat="1"/>
     <w:lsdException w:name="Intense Reference" w:uiPriority="32" w:qFormat="1"/>
     <w:lsdException w:name="Book Title" w:uiPriority="33" w:qFormat="1"/>
-    <w:lsdException w:name="Bibliography" w:uiPriority="37" w:semiHidden="1" w:unhideWhenUsed="1"/>
-    <w:lsdException w:name="TOC Heading" w:uiPriority="39" w:semiHidden="1" w:unhideWhenUsed="1" w:qFormat="1"/>
+    <w:lsdException w:name="Bibliography" w:semiHidden="1" w:uiPriority="37" w:unhideWhenUsed="1"/>
+    <w:lsdException w:name="TOC Heading" w:semiHidden="1" w:uiPriority="39" w:unhideWhenUsed="1" w:qFormat="1"/>
     <w:lsdException w:name="Plain Table 1" w:uiPriority="41"/>
     <w:lsdException w:name="Plain Table 2" w:uiPriority="42"/>
     <w:lsdException w:name="Plain Table 3" w:uiPriority="43"/>
@@ -2565,19 +3465,24 @@
     <w:lsdException w:name="List Table 5 Dark Accent 6" w:uiPriority="50"/>
     <w:lsdException w:name="List Table 6 Colorful Accent 6" w:uiPriority="51"/>
     <w:lsdException w:name="List Table 7 Colorful Accent 6" w:uiPriority="52"/>
+    <w:lsdException w:name="Mention" w:semiHidden="1" w:unhideWhenUsed="1"/>
+    <w:lsdException w:name="Smart Hyperlink" w:semiHidden="1" w:unhideWhenUsed="1"/>
+    <w:lsdException w:name="Hashtag" w:semiHidden="1" w:unhideWhenUsed="1"/>
+    <w:lsdException w:name="Unresolved Mention" w:semiHidden="1" w:unhideWhenUsed="1"/>
+    <w:lsdException w:name="Smart Link" w:semiHidden="1" w:unhideWhenUsed="1"/>
   </w:latentStyles>
-  <w:style w:type="paragraph" w:styleId="Normal" w:default="1">
+  <w:style w:type="paragraph" w:default="1" w:styleId="Normal">
     <w:name w:val="Normal"/>
     <w:qFormat/>
     <w:rPr>
       <w:color w:val="595959" w:themeColor="text1" w:themeTint="A6"/>
     </w:rPr>
   </w:style>
-  <w:style w:type="paragraph" w:styleId="Ttulo1">
+  <w:style w:type="paragraph" w:styleId="Heading1">
     <w:name w:val="heading 1"/>
     <w:basedOn w:val="Normal"/>
     <w:next w:val="Normal"/>
-    <w:link w:val="Ttulo1Car"/>
+    <w:link w:val="Heading1Char"/>
     <w:uiPriority w:val="9"/>
     <w:qFormat/>
     <w:pPr>
@@ -2587,7 +3492,7 @@
       <w:outlineLvl w:val="0"/>
     </w:pPr>
     <w:rPr>
-      <w:rFonts w:asciiTheme="majorHAnsi" w:hAnsiTheme="majorHAnsi" w:eastAsiaTheme="majorEastAsia" w:cstheme="majorBidi"/>
+      <w:rFonts w:asciiTheme="majorHAnsi" w:eastAsiaTheme="majorEastAsia" w:hAnsiTheme="majorHAnsi" w:cstheme="majorBidi"/>
       <w:color w:val="4472C4" w:themeColor="accent5"/>
       <w:kern w:val="28"/>
       <w:sz w:val="52"/>
@@ -2596,11 +3501,11 @@
       <w14:numForm w14:val="oldStyle"/>
     </w:rPr>
   </w:style>
-  <w:style w:type="paragraph" w:styleId="Ttulo2">
+  <w:style w:type="paragraph" w:styleId="Heading2">
     <w:name w:val="heading 2"/>
     <w:basedOn w:val="Normal"/>
     <w:next w:val="Normal"/>
-    <w:link w:val="Ttulo2Car"/>
+    <w:link w:val="Heading2Char"/>
     <w:uiPriority w:val="9"/>
     <w:unhideWhenUsed/>
     <w:qFormat/>
@@ -2608,13 +3513,13 @@
       <w:keepNext/>
       <w:keepLines/>
       <w:pBdr>
-        <w:top w:val="single" w:color="4472C4" w:themeColor="accent5" w:sz="4" w:space="1"/>
+        <w:top w:val="single" w:sz="4" w:space="1" w:color="4472C4" w:themeColor="accent5"/>
       </w:pBdr>
       <w:spacing w:before="200" w:after="60" w:line="240" w:lineRule="auto"/>
       <w:outlineLvl w:val="1"/>
     </w:pPr>
     <w:rPr>
-      <w:rFonts w:asciiTheme="majorHAnsi" w:hAnsiTheme="majorHAnsi" w:eastAsiaTheme="majorEastAsia" w:cstheme="majorBidi"/>
+      <w:rFonts w:asciiTheme="majorHAnsi" w:eastAsiaTheme="majorEastAsia" w:hAnsiTheme="majorHAnsi" w:cstheme="majorBidi"/>
       <w:color w:val="4472C4" w:themeColor="accent5"/>
       <w:kern w:val="28"/>
       <w:sz w:val="32"/>
@@ -2622,11 +3527,11 @@
       <w14:ligatures w14:val="standard"/>
     </w:rPr>
   </w:style>
-  <w:style w:type="paragraph" w:styleId="Ttulo3">
+  <w:style w:type="paragraph" w:styleId="Heading3">
     <w:name w:val="heading 3"/>
     <w:basedOn w:val="Normal"/>
     <w:next w:val="Normal"/>
-    <w:link w:val="Ttulo3Car"/>
+    <w:link w:val="Heading3Char"/>
     <w:uiPriority w:val="9"/>
     <w:semiHidden/>
     <w:unhideWhenUsed/>
@@ -2639,19 +3544,19 @@
       <w:outlineLvl w:val="2"/>
     </w:pPr>
     <w:rPr>
-      <w:rFonts w:asciiTheme="majorHAnsi" w:hAnsiTheme="majorHAnsi" w:eastAsiaTheme="majorEastAsia" w:cstheme="majorBidi"/>
+      <w:rFonts w:asciiTheme="majorHAnsi" w:eastAsiaTheme="majorEastAsia" w:hAnsiTheme="majorHAnsi" w:cstheme="majorBidi"/>
       <w:color w:val="1F4D78" w:themeColor="accent1" w:themeShade="7F"/>
       <w:sz w:val="24"/>
       <w:szCs w:val="24"/>
     </w:rPr>
   </w:style>
-  <w:style w:type="character" w:styleId="Fuentedeprrafopredeter" w:default="1">
+  <w:style w:type="character" w:default="1" w:styleId="DefaultParagraphFont">
     <w:name w:val="Default Paragraph Font"/>
     <w:uiPriority w:val="1"/>
     <w:semiHidden/>
     <w:unhideWhenUsed/>
   </w:style>
-  <w:style w:type="table" w:styleId="Tablanormal" w:default="1">
+  <w:style w:type="table" w:default="1" w:styleId="TableNormal">
     <w:name w:val="Normal Table"/>
     <w:uiPriority w:val="99"/>
     <w:semiHidden/>
@@ -2666,34 +3571,34 @@
       </w:tblCellMar>
     </w:tblPr>
   </w:style>
-  <w:style w:type="numbering" w:styleId="Sinlista" w:default="1">
+  <w:style w:type="numbering" w:default="1" w:styleId="NoList">
     <w:name w:val="No List"/>
     <w:uiPriority w:val="99"/>
     <w:semiHidden/>
     <w:unhideWhenUsed/>
   </w:style>
-  <w:style w:type="paragraph" w:styleId="Sinespaciado">
+  <w:style w:type="paragraph" w:styleId="NoSpacing">
     <w:name w:val="No Spacing"/>
-    <w:link w:val="SinespaciadoCar"/>
+    <w:link w:val="NoSpacingChar"/>
     <w:uiPriority w:val="1"/>
     <w:qFormat/>
     <w:pPr>
       <w:spacing w:after="0" w:line="240" w:lineRule="auto"/>
     </w:pPr>
   </w:style>
-  <w:style w:type="character" w:styleId="SinespaciadoCar" w:customStyle="1">
-    <w:name w:val="Sin espaciado Car"/>
-    <w:basedOn w:val="Fuentedeprrafopredeter"/>
-    <w:link w:val="Sinespaciado"/>
+  <w:style w:type="character" w:customStyle="1" w:styleId="NoSpacingChar">
+    <w:name w:val="No Spacing Char"/>
+    <w:basedOn w:val="DefaultParagraphFont"/>
+    <w:link w:val="NoSpacing"/>
     <w:uiPriority w:val="1"/>
   </w:style>
-  <w:style w:type="character" w:styleId="Ttulo1Car" w:customStyle="1">
-    <w:name w:val="Título 1 Car"/>
-    <w:basedOn w:val="Fuentedeprrafopredeter"/>
-    <w:link w:val="Ttulo1"/>
+  <w:style w:type="character" w:customStyle="1" w:styleId="Heading1Char">
+    <w:name w:val="Heading 1 Char"/>
+    <w:basedOn w:val="DefaultParagraphFont"/>
+    <w:link w:val="Heading1"/>
     <w:uiPriority w:val="9"/>
     <w:rPr>
-      <w:rFonts w:asciiTheme="majorHAnsi" w:hAnsiTheme="majorHAnsi" w:eastAsiaTheme="majorEastAsia" w:cstheme="majorBidi"/>
+      <w:rFonts w:asciiTheme="majorHAnsi" w:eastAsiaTheme="majorEastAsia" w:hAnsiTheme="majorHAnsi" w:cstheme="majorBidi"/>
       <w:color w:val="4472C4" w:themeColor="accent5"/>
       <w:kern w:val="28"/>
       <w:sz w:val="52"/>
@@ -2702,13 +3607,13 @@
       <w14:numForm w14:val="oldStyle"/>
     </w:rPr>
   </w:style>
-  <w:style w:type="character" w:styleId="Ttulo2Car" w:customStyle="1">
-    <w:name w:val="Título 2 Car"/>
-    <w:basedOn w:val="Fuentedeprrafopredeter"/>
-    <w:link w:val="Ttulo2"/>
+  <w:style w:type="character" w:customStyle="1" w:styleId="Heading2Char">
+    <w:name w:val="Heading 2 Char"/>
+    <w:basedOn w:val="DefaultParagraphFont"/>
+    <w:link w:val="Heading2"/>
     <w:uiPriority w:val="9"/>
     <w:rPr>
-      <w:rFonts w:asciiTheme="majorHAnsi" w:hAnsiTheme="majorHAnsi" w:eastAsiaTheme="majorEastAsia" w:cstheme="majorBidi"/>
+      <w:rFonts w:asciiTheme="majorHAnsi" w:eastAsiaTheme="majorEastAsia" w:hAnsiTheme="majorHAnsi" w:cstheme="majorBidi"/>
       <w:color w:val="4472C4" w:themeColor="accent5"/>
       <w:kern w:val="28"/>
       <w:sz w:val="32"/>
@@ -2716,11 +3621,11 @@
       <w14:ligatures w14:val="standard"/>
     </w:rPr>
   </w:style>
-  <w:style w:type="paragraph" w:styleId="Prrafodelista">
+  <w:style w:type="paragraph" w:styleId="ListParagraph">
     <w:name w:val="List Paragraph"/>
     <w:basedOn w:val="Normal"/>
-    <w:link w:val="PrrafodelistaCar"/>
-    <w:uiPriority w:val="34"/>
+    <w:link w:val="ListParagraphChar"/>
+    <w:uiPriority w:val="98"/>
     <w:qFormat/>
     <w:pPr>
       <w:spacing w:after="240" w:line="240" w:lineRule="auto"/>
@@ -2734,9 +3639,9 @@
       <w14:ligatures w14:val="standard"/>
     </w:rPr>
   </w:style>
-  <w:style w:type="character" w:styleId="Hipervnculo">
+  <w:style w:type="character" w:styleId="Hyperlink">
     <w:name w:val="Hyperlink"/>
-    <w:basedOn w:val="Fuentedeprrafopredeter"/>
+    <w:basedOn w:val="DefaultParagraphFont"/>
     <w:uiPriority w:val="99"/>
     <w:unhideWhenUsed/>
     <w:rPr>
@@ -2744,10 +3649,10 @@
       <w:u w:val="single"/>
     </w:rPr>
   </w:style>
-  <w:style w:type="character" w:styleId="PrrafodelistaCar" w:customStyle="1">
-    <w:name w:val="Párrafo de lista Car"/>
-    <w:basedOn w:val="Fuentedeprrafopredeter"/>
-    <w:link w:val="Prrafodelista"/>
+  <w:style w:type="character" w:customStyle="1" w:styleId="ListParagraphChar">
+    <w:name w:val="List Paragraph Char"/>
+    <w:basedOn w:val="DefaultParagraphFont"/>
+    <w:link w:val="ListParagraph"/>
     <w:uiPriority w:val="34"/>
     <w:rPr>
       <w:rFonts w:eastAsia="MS Mincho"/>
@@ -2756,10 +3661,10 @@
       <w14:ligatures w14:val="standard"/>
     </w:rPr>
   </w:style>
-  <w:style w:type="paragraph" w:styleId="Textocomentario">
+  <w:style w:type="paragraph" w:styleId="CommentText">
     <w:name w:val="annotation text"/>
     <w:basedOn w:val="Normal"/>
-    <w:link w:val="TextocomentarioCar"/>
+    <w:link w:val="CommentTextChar"/>
     <w:uiPriority w:val="99"/>
     <w:semiHidden/>
     <w:unhideWhenUsed/>
@@ -2767,7 +3672,7 @@
       <w:spacing w:after="160" w:line="240" w:lineRule="auto"/>
     </w:pPr>
     <w:rPr>
-      <w:rFonts w:ascii="Arial" w:hAnsi="Arial" w:eastAsia="MS Mincho" w:cs="Arial"/>
+      <w:rFonts w:ascii="Arial" w:eastAsia="MS Mincho" w:hAnsi="Arial" w:cs="Arial"/>
       <w:color w:val="484848"/>
       <w:kern w:val="20"/>
       <w:sz w:val="20"/>
@@ -2775,14 +3680,14 @@
       <w14:ligatures w14:val="standard"/>
     </w:rPr>
   </w:style>
-  <w:style w:type="character" w:styleId="TextocomentarioCar" w:customStyle="1">
-    <w:name w:val="Texto comentario Car"/>
-    <w:basedOn w:val="Fuentedeprrafopredeter"/>
-    <w:link w:val="Textocomentario"/>
+  <w:style w:type="character" w:customStyle="1" w:styleId="CommentTextChar">
+    <w:name w:val="Comment Text Char"/>
+    <w:basedOn w:val="DefaultParagraphFont"/>
+    <w:link w:val="CommentText"/>
     <w:uiPriority w:val="99"/>
     <w:semiHidden/>
     <w:rPr>
-      <w:rFonts w:ascii="Arial" w:hAnsi="Arial" w:eastAsia="MS Mincho" w:cs="Arial"/>
+      <w:rFonts w:ascii="Arial" w:eastAsia="MS Mincho" w:hAnsi="Arial" w:cs="Arial"/>
       <w:color w:val="484848"/>
       <w:kern w:val="20"/>
       <w:sz w:val="20"/>
@@ -2790,9 +3695,9 @@
       <w14:ligatures w14:val="standard"/>
     </w:rPr>
   </w:style>
-  <w:style w:type="character" w:styleId="Refdecomentario">
+  <w:style w:type="character" w:styleId="CommentReference">
     <w:name w:val="annotation reference"/>
-    <w:basedOn w:val="Fuentedeprrafopredeter"/>
+    <w:basedOn w:val="DefaultParagraphFont"/>
     <w:uiPriority w:val="99"/>
     <w:semiHidden/>
     <w:unhideWhenUsed/>
@@ -2801,9 +3706,9 @@
       <w:szCs w:val="16"/>
     </w:rPr>
   </w:style>
-  <w:style w:type="character" w:styleId="Textoennegrita">
+  <w:style w:type="character" w:styleId="Strong">
     <w:name w:val="Strong"/>
-    <w:basedOn w:val="Fuentedeprrafopredeter"/>
+    <w:basedOn w:val="DefaultParagraphFont"/>
     <w:uiPriority w:val="22"/>
     <w:qFormat/>
     <w:rPr>
@@ -2812,9 +3717,9 @@
       <w:color w:val="595959" w:themeColor="text1" w:themeTint="A6"/>
     </w:rPr>
   </w:style>
-  <w:style w:type="character" w:styleId="nfasis">
+  <w:style w:type="character" w:styleId="Emphasis">
     <w:name w:val="Emphasis"/>
-    <w:basedOn w:val="Fuentedeprrafopredeter"/>
+    <w:basedOn w:val="DefaultParagraphFont"/>
     <w:uiPriority w:val="20"/>
     <w:qFormat/>
     <w:rPr>
@@ -2839,9 +3744,9 @@
       <w:szCs w:val="24"/>
     </w:rPr>
   </w:style>
-  <w:style w:type="table" w:styleId="Tabladelista4-nfasis11" w:customStyle="1">
+  <w:style w:type="table" w:customStyle="1" w:styleId="Tabladelista4-nfasis11">
     <w:name w:val="Tabla de lista 4 - Énfasis 11"/>
-    <w:basedOn w:val="Tablanormal"/>
+    <w:basedOn w:val="TableNormal"/>
     <w:uiPriority w:val="49"/>
     <w:pPr>
       <w:spacing w:after="0" w:line="240" w:lineRule="auto"/>
@@ -2855,11 +3760,11 @@
       <w:tblStyleRowBandSize w:val="1"/>
       <w:tblStyleColBandSize w:val="1"/>
       <w:tblBorders>
-        <w:top w:val="single" w:color="9CC2E5" w:themeColor="accent1" w:themeTint="99" w:sz="4" w:space="0"/>
-        <w:left w:val="single" w:color="9CC2E5" w:themeColor="accent1" w:themeTint="99" w:sz="4" w:space="0"/>
-        <w:bottom w:val="single" w:color="9CC2E5" w:themeColor="accent1" w:themeTint="99" w:sz="4" w:space="0"/>
-        <w:right w:val="single" w:color="9CC2E5" w:themeColor="accent1" w:themeTint="99" w:sz="4" w:space="0"/>
-        <w:insideH w:val="single" w:color="9CC2E5" w:themeColor="accent1" w:themeTint="99" w:sz="4" w:space="0"/>
+        <w:top w:val="single" w:sz="4" w:space="0" w:color="9CC2E5" w:themeColor="accent1" w:themeTint="99"/>
+        <w:left w:val="single" w:sz="4" w:space="0" w:color="9CC2E5" w:themeColor="accent1" w:themeTint="99"/>
+        <w:bottom w:val="single" w:sz="4" w:space="0" w:color="9CC2E5" w:themeColor="accent1" w:themeTint="99"/>
+        <w:right w:val="single" w:sz="4" w:space="0" w:color="9CC2E5" w:themeColor="accent1" w:themeTint="99"/>
+        <w:insideH w:val="single" w:sz="4" w:space="0" w:color="9CC2E5" w:themeColor="accent1" w:themeTint="99"/>
       </w:tblBorders>
       <w:tblCellMar>
         <w:top w:w="29" w:type="dxa"/>
@@ -2875,10 +3780,10 @@
       <w:tblPr/>
       <w:tcPr>
         <w:tcBorders>
-          <w:top w:val="single" w:color="5B9BD5" w:themeColor="accent1" w:sz="4" w:space="0"/>
-          <w:left w:val="single" w:color="5B9BD5" w:themeColor="accent1" w:sz="4" w:space="0"/>
-          <w:bottom w:val="single" w:color="5B9BD5" w:themeColor="accent1" w:sz="4" w:space="0"/>
-          <w:right w:val="single" w:color="5B9BD5" w:themeColor="accent1" w:sz="4" w:space="0"/>
+          <w:top w:val="single" w:sz="4" w:space="0" w:color="5B9BD5" w:themeColor="accent1"/>
+          <w:left w:val="single" w:sz="4" w:space="0" w:color="5B9BD5" w:themeColor="accent1"/>
+          <w:bottom w:val="single" w:sz="4" w:space="0" w:color="5B9BD5" w:themeColor="accent1"/>
+          <w:right w:val="single" w:sz="4" w:space="0" w:color="5B9BD5" w:themeColor="accent1"/>
           <w:insideH w:val="nil"/>
         </w:tcBorders>
         <w:shd w:val="clear" w:color="auto" w:fill="5B9BD5" w:themeFill="accent1"/>
@@ -2892,7 +3797,7 @@
       <w:tblPr/>
       <w:tcPr>
         <w:tcBorders>
-          <w:top w:val="double" w:color="9CC2E5" w:themeColor="accent1" w:themeTint="99" w:sz="4" w:space="0"/>
+          <w:top w:val="double" w:sz="4" w:space="0" w:color="9CC2E5" w:themeColor="accent1" w:themeTint="99"/>
         </w:tcBorders>
       </w:tcPr>
     </w:tblStylePr>
@@ -2921,16 +3826,16 @@
       </w:tcPr>
     </w:tblStylePr>
   </w:style>
-  <w:style w:type="paragraph" w:styleId="Instrucciones" w:customStyle="1">
+  <w:style w:type="paragraph" w:customStyle="1" w:styleId="Instrucciones">
     <w:name w:val="Instrucciones"/>
     <w:basedOn w:val="Normal"/>
     <w:qFormat/>
   </w:style>
-  <w:style w:type="paragraph" w:styleId="Asuntodelcomentario">
+  <w:style w:type="paragraph" w:styleId="CommentSubject">
     <w:name w:val="annotation subject"/>
-    <w:basedOn w:val="Textocomentario"/>
-    <w:next w:val="Textocomentario"/>
-    <w:link w:val="AsuntodelcomentarioCar"/>
+    <w:basedOn w:val="CommentText"/>
+    <w:next w:val="CommentText"/>
+    <w:link w:val="CommentSubjectChar"/>
     <w:uiPriority w:val="99"/>
     <w:semiHidden/>
     <w:unhideWhenUsed/>
@@ -2938,7 +3843,7 @@
       <w:spacing w:after="200"/>
     </w:pPr>
     <w:rPr>
-      <w:rFonts w:asciiTheme="minorHAnsi" w:hAnsiTheme="minorHAnsi" w:eastAsiaTheme="minorEastAsia" w:cstheme="minorBidi"/>
+      <w:rFonts w:asciiTheme="minorHAnsi" w:eastAsiaTheme="minorEastAsia" w:hAnsiTheme="minorHAnsi" w:cstheme="minorBidi"/>
       <w:b/>
       <w:bCs/>
       <w:color w:val="auto"/>
@@ -2946,14 +3851,14 @@
       <w14:ligatures w14:val="none"/>
     </w:rPr>
   </w:style>
-  <w:style w:type="character" w:styleId="AsuntodelcomentarioCar" w:customStyle="1">
-    <w:name w:val="Asunto del comentario Car"/>
-    <w:basedOn w:val="TextocomentarioCar"/>
-    <w:link w:val="Asuntodelcomentario"/>
+  <w:style w:type="character" w:customStyle="1" w:styleId="CommentSubjectChar">
+    <w:name w:val="Comment Subject Char"/>
+    <w:basedOn w:val="CommentTextChar"/>
+    <w:link w:val="CommentSubject"/>
     <w:uiPriority w:val="99"/>
     <w:semiHidden/>
     <w:rPr>
-      <w:rFonts w:ascii="Arial" w:hAnsi="Arial" w:eastAsia="MS Mincho" w:cs="Arial"/>
+      <w:rFonts w:ascii="Arial" w:eastAsia="MS Mincho" w:hAnsi="Arial" w:cs="Arial"/>
       <w:b/>
       <w:bCs/>
       <w:color w:val="484848"/>
@@ -2963,10 +3868,10 @@
       <w14:ligatures w14:val="standard"/>
     </w:rPr>
   </w:style>
-  <w:style w:type="paragraph" w:styleId="Textodeglobo">
+  <w:style w:type="paragraph" w:styleId="BalloonText">
     <w:name w:val="Balloon Text"/>
     <w:basedOn w:val="Normal"/>
-    <w:link w:val="TextodegloboCar"/>
+    <w:link w:val="BalloonTextChar"/>
     <w:uiPriority w:val="99"/>
     <w:semiHidden/>
     <w:unhideWhenUsed/>
@@ -2979,10 +3884,10 @@
       <w:szCs w:val="18"/>
     </w:rPr>
   </w:style>
-  <w:style w:type="character" w:styleId="TextodegloboCar" w:customStyle="1">
-    <w:name w:val="Texto de globo Car"/>
-    <w:basedOn w:val="Fuentedeprrafopredeter"/>
-    <w:link w:val="Textodeglobo"/>
+  <w:style w:type="character" w:customStyle="1" w:styleId="BalloonTextChar">
+    <w:name w:val="Balloon Text Char"/>
+    <w:basedOn w:val="DefaultParagraphFont"/>
+    <w:link w:val="BalloonText"/>
     <w:uiPriority w:val="99"/>
     <w:semiHidden/>
     <w:rPr>
@@ -2991,10 +3896,10 @@
       <w:szCs w:val="18"/>
     </w:rPr>
   </w:style>
-  <w:style w:type="paragraph" w:styleId="Encabezado">
+  <w:style w:type="paragraph" w:styleId="Header">
     <w:name w:val="header"/>
     <w:basedOn w:val="Normal"/>
-    <w:link w:val="EncabezadoCar"/>
+    <w:link w:val="HeaderChar"/>
     <w:uiPriority w:val="99"/>
     <w:unhideWhenUsed/>
     <w:pPr>
@@ -3005,16 +3910,16 @@
       <w:spacing w:after="0" w:line="240" w:lineRule="auto"/>
     </w:pPr>
   </w:style>
-  <w:style w:type="character" w:styleId="EncabezadoCar" w:customStyle="1">
-    <w:name w:val="Encabezado Car"/>
-    <w:basedOn w:val="Fuentedeprrafopredeter"/>
-    <w:link w:val="Encabezado"/>
+  <w:style w:type="character" w:customStyle="1" w:styleId="HeaderChar">
+    <w:name w:val="Header Char"/>
+    <w:basedOn w:val="DefaultParagraphFont"/>
+    <w:link w:val="Header"/>
     <w:uiPriority w:val="99"/>
   </w:style>
-  <w:style w:type="paragraph" w:styleId="Piedepgina">
+  <w:style w:type="paragraph" w:styleId="Footer">
     <w:name w:val="footer"/>
     <w:basedOn w:val="Normal"/>
-    <w:link w:val="PiedepginaCar"/>
+    <w:link w:val="FooterChar"/>
     <w:uiPriority w:val="99"/>
     <w:unhideWhenUsed/>
     <w:pPr>
@@ -3025,15 +3930,15 @@
       <w:spacing w:after="0" w:line="240" w:lineRule="auto"/>
     </w:pPr>
   </w:style>
-  <w:style w:type="character" w:styleId="PiedepginaCar" w:customStyle="1">
-    <w:name w:val="Pie de página Car"/>
-    <w:basedOn w:val="Fuentedeprrafopredeter"/>
-    <w:link w:val="Piedepgina"/>
+  <w:style w:type="character" w:customStyle="1" w:styleId="FooterChar">
+    <w:name w:val="Footer Char"/>
+    <w:basedOn w:val="DefaultParagraphFont"/>
+    <w:link w:val="Footer"/>
     <w:uiPriority w:val="99"/>
   </w:style>
-  <w:style w:type="character" w:styleId="Hipervnculovisitado">
+  <w:style w:type="character" w:styleId="FollowedHyperlink">
     <w:name w:val="FollowedHyperlink"/>
-    <w:basedOn w:val="Fuentedeprrafopredeter"/>
+    <w:basedOn w:val="DefaultParagraphFont"/>
     <w:uiPriority w:val="99"/>
     <w:semiHidden/>
     <w:unhideWhenUsed/>
@@ -3042,7 +3947,7 @@
       <w:u w:val="single"/>
     </w:rPr>
   </w:style>
-  <w:style w:type="paragraph" w:styleId="Interfazdeusuario" w:customStyle="1">
+  <w:style w:type="paragraph" w:customStyle="1" w:styleId="Interfazdeusuario">
     <w:name w:val="Interfaz de usuario"/>
     <w:basedOn w:val="Normal"/>
     <w:qFormat/>
@@ -3052,41 +3957,41 @@
       <w:color w:val="auto"/>
     </w:rPr>
   </w:style>
-  <w:style w:type="table" w:styleId="Tablaconcuadrcula">
+  <w:style w:type="table" w:styleId="TableGrid">
     <w:name w:val="Table Grid"/>
-    <w:basedOn w:val="Tablanormal"/>
+    <w:basedOn w:val="TableNormal"/>
     <w:uiPriority w:val="39"/>
     <w:pPr>
       <w:spacing w:after="0" w:line="240" w:lineRule="auto"/>
     </w:pPr>
     <w:tblPr>
       <w:tblBorders>
-        <w:top w:val="single" w:color="auto" w:sz="4" w:space="0"/>
-        <w:left w:val="single" w:color="auto" w:sz="4" w:space="0"/>
-        <w:bottom w:val="single" w:color="auto" w:sz="4" w:space="0"/>
-        <w:right w:val="single" w:color="auto" w:sz="4" w:space="0"/>
-        <w:insideH w:val="single" w:color="auto" w:sz="4" w:space="0"/>
-        <w:insideV w:val="single" w:color="auto" w:sz="4" w:space="0"/>
+        <w:top w:val="single" w:sz="4" w:space="0" w:color="auto"/>
+        <w:left w:val="single" w:sz="4" w:space="0" w:color="auto"/>
+        <w:bottom w:val="single" w:sz="4" w:space="0" w:color="auto"/>
+        <w:right w:val="single" w:sz="4" w:space="0" w:color="auto"/>
+        <w:insideH w:val="single" w:sz="4" w:space="0" w:color="auto"/>
+        <w:insideV w:val="single" w:sz="4" w:space="0" w:color="auto"/>
       </w:tblBorders>
     </w:tblPr>
   </w:style>
-  <w:style w:type="character" w:styleId="Ttulo3Car" w:customStyle="1">
-    <w:name w:val="Título 3 Car"/>
-    <w:basedOn w:val="Fuentedeprrafopredeter"/>
-    <w:link w:val="Ttulo3"/>
+  <w:style w:type="character" w:customStyle="1" w:styleId="Heading3Char">
+    <w:name w:val="Heading 3 Char"/>
+    <w:basedOn w:val="DefaultParagraphFont"/>
+    <w:link w:val="Heading3"/>
     <w:uiPriority w:val="9"/>
     <w:semiHidden/>
     <w:rsid w:val="00997CD4"/>
     <w:rPr>
-      <w:rFonts w:asciiTheme="majorHAnsi" w:hAnsiTheme="majorHAnsi" w:eastAsiaTheme="majorEastAsia" w:cstheme="majorBidi"/>
+      <w:rFonts w:asciiTheme="majorHAnsi" w:eastAsiaTheme="majorEastAsia" w:hAnsiTheme="majorHAnsi" w:cstheme="majorBidi"/>
       <w:color w:val="1F4D78" w:themeColor="accent1" w:themeShade="7F"/>
       <w:sz w:val="24"/>
       <w:szCs w:val="24"/>
     </w:rPr>
   </w:style>
-  <w:style w:type="table" w:styleId="Tabladecuadrcula6concolores-nfasis3">
+  <w:style w:type="table" w:styleId="GridTable6Colorful-Accent3">
     <w:name w:val="Grid Table 6 Colorful Accent 3"/>
-    <w:basedOn w:val="Tablanormal"/>
+    <w:basedOn w:val="TableNormal"/>
     <w:uiPriority w:val="51"/>
     <w:rsid w:val="008E713B"/>
     <w:pPr>
@@ -3099,12 +4004,12 @@
       <w:tblStyleRowBandSize w:val="1"/>
       <w:tblStyleColBandSize w:val="1"/>
       <w:tblBorders>
-        <w:top w:val="single" w:color="C9C9C9" w:themeColor="accent3" w:themeTint="99" w:sz="4" w:space="0"/>
-        <w:left w:val="single" w:color="C9C9C9" w:themeColor="accent3" w:themeTint="99" w:sz="4" w:space="0"/>
-        <w:bottom w:val="single" w:color="C9C9C9" w:themeColor="accent3" w:themeTint="99" w:sz="4" w:space="0"/>
-        <w:right w:val="single" w:color="C9C9C9" w:themeColor="accent3" w:themeTint="99" w:sz="4" w:space="0"/>
-        <w:insideH w:val="single" w:color="C9C9C9" w:themeColor="accent3" w:themeTint="99" w:sz="4" w:space="0"/>
-        <w:insideV w:val="single" w:color="C9C9C9" w:themeColor="accent3" w:themeTint="99" w:sz="4" w:space="0"/>
+        <w:top w:val="single" w:sz="4" w:space="0" w:color="C9C9C9" w:themeColor="accent3" w:themeTint="99"/>
+        <w:left w:val="single" w:sz="4" w:space="0" w:color="C9C9C9" w:themeColor="accent3" w:themeTint="99"/>
+        <w:bottom w:val="single" w:sz="4" w:space="0" w:color="C9C9C9" w:themeColor="accent3" w:themeTint="99"/>
+        <w:right w:val="single" w:sz="4" w:space="0" w:color="C9C9C9" w:themeColor="accent3" w:themeTint="99"/>
+        <w:insideH w:val="single" w:sz="4" w:space="0" w:color="C9C9C9" w:themeColor="accent3" w:themeTint="99"/>
+        <w:insideV w:val="single" w:sz="4" w:space="0" w:color="C9C9C9" w:themeColor="accent3" w:themeTint="99"/>
       </w:tblBorders>
     </w:tblPr>
     <w:tblStylePr w:type="firstRow">
@@ -3115,7 +4020,7 @@
       <w:tblPr/>
       <w:tcPr>
         <w:tcBorders>
-          <w:bottom w:val="single" w:color="C9C9C9" w:themeColor="accent3" w:themeTint="99" w:sz="12" w:space="0"/>
+          <w:bottom w:val="single" w:sz="12" w:space="0" w:color="C9C9C9" w:themeColor="accent3" w:themeTint="99"/>
         </w:tcBorders>
       </w:tcPr>
     </w:tblStylePr>
@@ -3127,7 +4032,7 @@
       <w:tblPr/>
       <w:tcPr>
         <w:tcBorders>
-          <w:top w:val="double" w:color="C9C9C9" w:themeColor="accent3" w:themeTint="99" w:sz="4" w:space="0"/>
+          <w:top w:val="double" w:sz="4" w:space="0" w:color="C9C9C9" w:themeColor="accent3" w:themeTint="99"/>
         </w:tcBorders>
       </w:tcPr>
     </w:tblStylePr>
@@ -3156,9 +4061,9 @@
       </w:tcPr>
     </w:tblStylePr>
   </w:style>
-  <w:style w:type="table" w:styleId="Tabladecuadrcula7concolores-nfasis3">
+  <w:style w:type="table" w:styleId="GridTable7Colorful-Accent3">
     <w:name w:val="Grid Table 7 Colorful Accent 3"/>
-    <w:basedOn w:val="Tablanormal"/>
+    <w:basedOn w:val="TableNormal"/>
     <w:uiPriority w:val="52"/>
     <w:rsid w:val="008E713B"/>
     <w:pPr>
@@ -3171,12 +4076,12 @@
       <w:tblStyleRowBandSize w:val="1"/>
       <w:tblStyleColBandSize w:val="1"/>
       <w:tblBorders>
-        <w:top w:val="single" w:color="C9C9C9" w:themeColor="accent3" w:themeTint="99" w:sz="4" w:space="0"/>
-        <w:left w:val="single" w:color="C9C9C9" w:themeColor="accent3" w:themeTint="99" w:sz="4" w:space="0"/>
-        <w:bottom w:val="single" w:color="C9C9C9" w:themeColor="accent3" w:themeTint="99" w:sz="4" w:space="0"/>
-        <w:right w:val="single" w:color="C9C9C9" w:themeColor="accent3" w:themeTint="99" w:sz="4" w:space="0"/>
-        <w:insideH w:val="single" w:color="C9C9C9" w:themeColor="accent3" w:themeTint="99" w:sz="4" w:space="0"/>
-        <w:insideV w:val="single" w:color="C9C9C9" w:themeColor="accent3" w:themeTint="99" w:sz="4" w:space="0"/>
+        <w:top w:val="single" w:sz="4" w:space="0" w:color="C9C9C9" w:themeColor="accent3" w:themeTint="99"/>
+        <w:left w:val="single" w:sz="4" w:space="0" w:color="C9C9C9" w:themeColor="accent3" w:themeTint="99"/>
+        <w:bottom w:val="single" w:sz="4" w:space="0" w:color="C9C9C9" w:themeColor="accent3" w:themeTint="99"/>
+        <w:right w:val="single" w:sz="4" w:space="0" w:color="C9C9C9" w:themeColor="accent3" w:themeTint="99"/>
+        <w:insideH w:val="single" w:sz="4" w:space="0" w:color="C9C9C9" w:themeColor="accent3" w:themeTint="99"/>
+        <w:insideV w:val="single" w:sz="4" w:space="0" w:color="C9C9C9" w:themeColor="accent3" w:themeTint="99"/>
       </w:tblBorders>
     </w:tblPr>
     <w:tblStylePr w:type="firstRow">
@@ -3266,7 +4171,7 @@
       <w:tblPr/>
       <w:tcPr>
         <w:tcBorders>
-          <w:bottom w:val="single" w:color="C9C9C9" w:themeColor="accent3" w:themeTint="99" w:sz="4" w:space="0"/>
+          <w:bottom w:val="single" w:sz="4" w:space="0" w:color="C9C9C9" w:themeColor="accent3" w:themeTint="99"/>
         </w:tcBorders>
       </w:tcPr>
     </w:tblStylePr>
@@ -3274,7 +4179,7 @@
       <w:tblPr/>
       <w:tcPr>
         <w:tcBorders>
-          <w:bottom w:val="single" w:color="C9C9C9" w:themeColor="accent3" w:themeTint="99" w:sz="4" w:space="0"/>
+          <w:bottom w:val="single" w:sz="4" w:space="0" w:color="C9C9C9" w:themeColor="accent3" w:themeTint="99"/>
         </w:tcBorders>
       </w:tcPr>
     </w:tblStylePr>
@@ -3282,7 +4187,7 @@
       <w:tblPr/>
       <w:tcPr>
         <w:tcBorders>
-          <w:top w:val="single" w:color="C9C9C9" w:themeColor="accent3" w:themeTint="99" w:sz="4" w:space="0"/>
+          <w:top w:val="single" w:sz="4" w:space="0" w:color="C9C9C9" w:themeColor="accent3" w:themeTint="99"/>
         </w:tcBorders>
       </w:tcPr>
     </w:tblStylePr>
@@ -3290,14 +4195,14 @@
       <w:tblPr/>
       <w:tcPr>
         <w:tcBorders>
-          <w:top w:val="single" w:color="C9C9C9" w:themeColor="accent3" w:themeTint="99" w:sz="4" w:space="0"/>
+          <w:top w:val="single" w:sz="4" w:space="0" w:color="C9C9C9" w:themeColor="accent3" w:themeTint="99"/>
         </w:tcBorders>
       </w:tcPr>
     </w:tblStylePr>
   </w:style>
-  <w:style w:type="table" w:styleId="Cuadrculadetablaclara">
+  <w:style w:type="table" w:styleId="TableGridLight">
     <w:name w:val="Grid Table Light"/>
-    <w:basedOn w:val="Tablanormal"/>
+    <w:basedOn w:val="TableNormal"/>
     <w:uiPriority w:val="40"/>
     <w:rsid w:val="008E713B"/>
     <w:pPr>
@@ -3305,14 +4210,22 @@
     </w:pPr>
     <w:tblPr>
       <w:tblBorders>
-        <w:top w:val="single" w:color="BFBFBF" w:themeColor="background1" w:themeShade="BF" w:sz="4" w:space="0"/>
-        <w:left w:val="single" w:color="BFBFBF" w:themeColor="background1" w:themeShade="BF" w:sz="4" w:space="0"/>
-        <w:bottom w:val="single" w:color="BFBFBF" w:themeColor="background1" w:themeShade="BF" w:sz="4" w:space="0"/>
-        <w:right w:val="single" w:color="BFBFBF" w:themeColor="background1" w:themeShade="BF" w:sz="4" w:space="0"/>
-        <w:insideH w:val="single" w:color="BFBFBF" w:themeColor="background1" w:themeShade="BF" w:sz="4" w:space="0"/>
-        <w:insideV w:val="single" w:color="BFBFBF" w:themeColor="background1" w:themeShade="BF" w:sz="4" w:space="0"/>
+        <w:top w:val="single" w:sz="4" w:space="0" w:color="BFBFBF" w:themeColor="background1" w:themeShade="BF"/>
+        <w:left w:val="single" w:sz="4" w:space="0" w:color="BFBFBF" w:themeColor="background1" w:themeShade="BF"/>
+        <w:bottom w:val="single" w:sz="4" w:space="0" w:color="BFBFBF" w:themeColor="background1" w:themeShade="BF"/>
+        <w:right w:val="single" w:sz="4" w:space="0" w:color="BFBFBF" w:themeColor="background1" w:themeShade="BF"/>
+        <w:insideH w:val="single" w:sz="4" w:space="0" w:color="BFBFBF" w:themeColor="background1" w:themeShade="BF"/>
+        <w:insideV w:val="single" w:sz="4" w:space="0" w:color="BFBFBF" w:themeColor="background1" w:themeShade="BF"/>
       </w:tblBorders>
     </w:tblPr>
+  </w:style>
+  <w:style w:type="paragraph" w:styleId="Bibliography">
+    <w:name w:val="Bibliography"/>
+    <w:basedOn w:val="Normal"/>
+    <w:next w:val="Normal"/>
+    <w:uiPriority w:val="37"/>
+    <w:unhideWhenUsed/>
+    <w:rsid w:val="00506402"/>
   </w:style>
 </w:styles>
 </file>
@@ -3519,24 +4432,6 @@
 </file>
 
 <file path=customXml/item1.xml><?xml version="1.0" encoding="utf-8"?>
-<?mso-contentType ?>
-<FormTemplates xmlns="http://schemas.microsoft.com/sharepoint/v3/contenttype/forms">
-  <Display>DocumentLibraryForm</Display>
-  <Edit>DocumentLibraryForm</Edit>
-  <New>DocumentLibraryForm</New>
-</FormTemplates>
-</file>
-
-<file path=customXml/item2.xml><?xml version="1.0" encoding="utf-8"?>
-<p:properties xmlns:p="http://schemas.microsoft.com/office/2006/metadata/properties" xmlns:xsi="http://www.w3.org/2001/XMLSchema-instance" xmlns:pc="http://schemas.microsoft.com/office/infopath/2007/PartnerControls">
-  <documentManagement>
-    <Status xmlns="71af3243-3dd4-4a8d-8c0d-dd76da1f02a5">Not started</Status>
-    <MediaServiceKeyPoints xmlns="71af3243-3dd4-4a8d-8c0d-dd76da1f02a5" xsi:nil="true"/>
-  </documentManagement>
-</p:properties>
-</file>
-
-<file path=customXml/item3.xml><?xml version="1.0" encoding="utf-8"?>
 <ct:contentTypeSchema xmlns:ct="http://schemas.microsoft.com/office/2006/metadata/contentType" xmlns:ma="http://schemas.microsoft.com/office/2006/metadata/properties/metaAttributes" ct:_="" ma:_="" ma:contentTypeName="Document" ma:contentTypeID="0x01010079F111ED35F8CC479449609E8A0923A6" ma:contentTypeVersion="12" ma:contentTypeDescription="Create a new document." ma:contentTypeScope="" ma:versionID="a8a52e8c320b9a064ae3583ae3861c92">
   <xsd:schema xmlns:xsd="http://www.w3.org/2001/XMLSchema" xmlns:xs="http://www.w3.org/2001/XMLSchema" xmlns:p="http://schemas.microsoft.com/office/2006/metadata/properties" xmlns:ns2="71af3243-3dd4-4a8d-8c0d-dd76da1f02a5" xmlns:ns3="16c05727-aa75-4e4a-9b5f-8a80a1165891" targetNamespace="http://schemas.microsoft.com/office/2006/metadata/properties" ma:root="true" ma:fieldsID="88020cb39231a0945110f9cd888b521a" ns2:_="" ns3:_="">
     <xsd:import namespace="71af3243-3dd4-4a8d-8c0d-dd76da1f02a5"/>
@@ -3757,25 +4652,98 @@
 </ct:contentTypeSchema>
 </file>
 
-<file path=customXml/itemProps1.xml><?xml version="1.0" encoding="utf-8"?>
-<ds:datastoreItem xmlns:ds="http://schemas.openxmlformats.org/officeDocument/2006/customXml" ds:itemID="{C4ED7208-DCDA-47E6-88E1-54D56125A564}">
-  <ds:schemaRefs>
-    <ds:schemaRef ds:uri="http://schemas.microsoft.com/sharepoint/v3/contenttype/forms"/>
-  </ds:schemaRefs>
-</ds:datastoreItem>
+<file path=customXml/item2.xml><?xml version="1.0" encoding="utf-8"?>
+<p:properties xmlns:p="http://schemas.microsoft.com/office/2006/metadata/properties" xmlns:xsi="http://www.w3.org/2001/XMLSchema-instance" xmlns:pc="http://schemas.microsoft.com/office/infopath/2007/PartnerControls">
+  <documentManagement>
+    <Status xmlns="71af3243-3dd4-4a8d-8c0d-dd76da1f02a5">Not started</Status>
+    <MediaServiceKeyPoints xmlns="71af3243-3dd4-4a8d-8c0d-dd76da1f02a5" xsi:nil="true"/>
+  </documentManagement>
+</p:properties>
 </file>
 
-<file path=customXml/itemProps2.xml><?xml version="1.0" encoding="utf-8"?>
-<ds:datastoreItem xmlns:ds="http://schemas.openxmlformats.org/officeDocument/2006/customXml" ds:itemID="{351C23AB-CFBF-417A-B773-C0D8D95A840F}">
-  <ds:schemaRefs>
-    <ds:schemaRef ds:uri="http://schemas.microsoft.com/office/2006/metadata/properties"/>
-    <ds:schemaRef ds:uri="http://schemas.microsoft.com/office/infopath/2007/PartnerControls"/>
-    <ds:schemaRef ds:uri="71af3243-3dd4-4a8d-8c0d-dd76da1f02a5"/>
-  </ds:schemaRefs>
-</ds:datastoreItem>
+<file path=customXml/item3.xml><?xml version="1.0" encoding="utf-8"?>
+<?mso-contentType ?>
+<FormTemplates xmlns="http://schemas.microsoft.com/sharepoint/v3/contenttype/forms">
+  <Display>DocumentLibraryForm</Display>
+  <Edit>DocumentLibraryForm</Edit>
+  <New>DocumentLibraryForm</New>
+</FormTemplates>
 </file>
 
-<file path=customXml/itemProps3.xml><?xml version="1.0" encoding="utf-8"?>
+<file path=customXml/item4.xml><?xml version="1.0" encoding="utf-8"?>
+<b:Sources xmlns:b="http://schemas.openxmlformats.org/officeDocument/2006/bibliography" xmlns="http://schemas.openxmlformats.org/officeDocument/2006/bibliography" SelectedStyle="/APASixthEditionOfficeOnline.xsl" StyleName="APA" Version="6">
+  <b:Source>
+    <b:Tag>ECU21</b:Tag>
+    <b:SourceType>InternetSite</b:SourceType>
+    <b:Guid>{DB43A45F-C452-0F4D-A9B1-C9BC08B9B05F}</b:Guid>
+    <b:Author>
+      <b:Author>
+        <b:Corporate>ECURED</b:Corporate>
+      </b:Author>
+    </b:Author>
+    <b:Title>Modelo HSV</b:Title>
+    <b:InternetSiteTitle>ECURED</b:InternetSiteTitle>
+    <b:URL>https://www.ecured.cu/Modelo_HSV</b:URL>
+    <b:Year>2021</b:Year>
+    <b:Month>July</b:Month>
+    <b:Day>19</b:Day>
+    <b:RefOrder>1</b:RefOrder>
+  </b:Source>
+  <b:Source>
+    <b:Tag>Ope21</b:Tag>
+    <b:SourceType>InternetSite</b:SourceType>
+    <b:Guid>{BFA0A54B-AF58-5D42-BF43-9D9B045F5134}</b:Guid>
+    <b:Author>
+      <b:Author>
+        <b:Corporate>OpenCV</b:Corporate>
+      </b:Author>
+    </b:Author>
+    <b:Title>Changing Color-space</b:Title>
+    <b:InternetSiteTitle>OpenCV</b:InternetSiteTitle>
+    <b:URL>https://docs.opencv.org/4.5.2/df/d9d/tutorial_py_colorspaces.html</b:URL>
+    <b:Year>2021</b:Year>
+    <b:Month>July</b:Month>
+    <b:Day>19</b:Day>
+    <b:RefOrder>2</b:RefOrder>
+  </b:Source>
+  <b:Source>
+    <b:Tag>Ope211</b:Tag>
+    <b:SourceType>InternetSite</b:SourceType>
+    <b:Guid>{F27BD053-0434-F945-AE14-BD47B5DAEBCB}</b:Guid>
+    <b:Author>
+      <b:Author>
+        <b:Corporate>OpenCV</b:Corporate>
+      </b:Author>
+    </b:Author>
+    <b:Title>OpenCV: Eroding and Dilating</b:Title>
+    <b:InternetSiteTitle>OpenCV</b:InternetSiteTitle>
+    <b:URL>https://docs.opencv.org/3.4/db/df6/tutorial_erosion_dilatation.html</b:URL>
+    <b:Year>2021</b:Year>
+    <b:Month>July</b:Month>
+    <b:Day>19</b:Day>
+    <b:RefOrder>3</b:RefOrder>
+  </b:Source>
+  <b:Source>
+    <b:Tag>Ope212</b:Tag>
+    <b:SourceType>InternetSite</b:SourceType>
+    <b:Guid>{8C31A5E7-C669-2242-8DED-F39E671BE957}</b:Guid>
+    <b:Author>
+      <b:Author>
+        <b:Corporate>OpenCV</b:Corporate>
+      </b:Author>
+    </b:Author>
+    <b:Title>Structural Analysis and Shape Descriptors</b:Title>
+    <b:InternetSiteTitle>OpenCV</b:InternetSiteTitle>
+    <b:URL>https://docs.opencv.org/4.5.2/d3/dc0/group__imgproc__shape.html#gadf1ad6a0b82947fa1fe3c3d497f260e0</b:URL>
+    <b:Year>2021</b:Year>
+    <b:Month>July</b:Month>
+    <b:Day>19</b:Day>
+    <b:RefOrder>4</b:RefOrder>
+  </b:Source>
+</b:Sources>
+</file>
+
+<file path=customXml/itemProps1.xml><?xml version="1.0" encoding="utf-8"?>
 <ds:datastoreItem xmlns:ds="http://schemas.openxmlformats.org/officeDocument/2006/customXml" ds:itemID="{F4859B9C-6203-4B82-8AB2-6504B135F3AC}">
   <ds:schemaRefs>
     <ds:schemaRef ds:uri="http://schemas.microsoft.com/office/2006/metadata/contentType"/>
@@ -3792,4 +4760,30 @@
     <ds:schemaRef ds:uri="http://schemas.microsoft.com/internal/obd"/>
   </ds:schemaRefs>
 </ds:datastoreItem>
+</file>
+
+<file path=customXml/itemProps2.xml><?xml version="1.0" encoding="utf-8"?>
+<ds:datastoreItem xmlns:ds="http://schemas.openxmlformats.org/officeDocument/2006/customXml" ds:itemID="{351C23AB-CFBF-417A-B773-C0D8D95A840F}">
+  <ds:schemaRefs>
+    <ds:schemaRef ds:uri="http://schemas.microsoft.com/office/2006/metadata/properties"/>
+    <ds:schemaRef ds:uri="http://schemas.microsoft.com/office/infopath/2007/PartnerControls"/>
+    <ds:schemaRef ds:uri="71af3243-3dd4-4a8d-8c0d-dd76da1f02a5"/>
+  </ds:schemaRefs>
+</ds:datastoreItem>
+</file>
+
+<file path=customXml/itemProps3.xml><?xml version="1.0" encoding="utf-8"?>
+<ds:datastoreItem xmlns:ds="http://schemas.openxmlformats.org/officeDocument/2006/customXml" ds:itemID="{C4ED7208-DCDA-47E6-88E1-54D56125A564}">
+  <ds:schemaRefs>
+    <ds:schemaRef ds:uri="http://schemas.microsoft.com/sharepoint/v3/contenttype/forms"/>
+  </ds:schemaRefs>
+</ds:datastoreItem>
+</file>
+
+<file path=customXml/itemProps4.xml><?xml version="1.0" encoding="utf-8"?>
+<ds:datastoreItem xmlns:ds="http://schemas.openxmlformats.org/officeDocument/2006/customXml" ds:itemID="{0908CE66-B648-0C4C-A66E-558AC3B73EFC}">
+  <ds:schemaRefs>
+    <ds:schemaRef ds:uri="http://schemas.openxmlformats.org/officeDocument/2006/bibliography"/>
+  </ds:schemaRefs>
+</ds:datastoreItem>
 </file>
</xml_diff>